<commit_message>
Start work on success criteria
</commit_message>
<xml_diff>
--- a/Writeup/Analysis.docx
+++ b/Writeup/Analysis.docx
@@ -1,20 +1,40 @@
 
 <file path=word/document.xml><?xml version="1.0" encoding="utf-8"?>
-<w:document xmlns:wpc="http://schemas.microsoft.com/office/word/2010/wordprocessingCanvas" xmlns:cx="http://schemas.microsoft.com/office/drawing/2014/chartex" xmlns:cx1="http://schemas.microsoft.com/office/drawing/2015/9/8/chartex" xmlns:cx2="http://schemas.microsoft.com/office/drawing/2015/10/21/chartex" xmlns:cx3="http://schemas.microsoft.com/office/drawing/2016/5/9/chartex" xmlns:cx4="http://schemas.microsoft.com/office/drawing/2016/5/10/chartex" xmlns:cx5="http://schemas.microsoft.com/office/drawing/2016/5/11/chartex" xmlns:cx6="http://schemas.microsoft.com/office/drawing/2016/5/12/chartex" xmlns:cx7="http://schemas.microsoft.com/office/drawing/2016/5/13/chartex" xmlns:cx8="http://schemas.microsoft.com/office/drawing/2016/5/14/chartex" xmlns:mc="http://schemas.openxmlformats.org/markup-compatibility/2006" xmlns:aink="http://schemas.microsoft.com/office/drawing/2016/ink" xmlns:am3d="http://schemas.microsoft.com/office/drawing/2017/model3d" xmlns:o="urn:schemas-microsoft-com:office:office" xmlns:r="http://schemas.openxmlformats.org/officeDocument/2006/relationships" xmlns:m="http://schemas.openxmlformats.org/officeDocument/2006/math" xmlns:v="urn:schemas-microsoft-com:vml" xmlns:wp14="http://schemas.microsoft.com/office/word/2010/wordprocessingDrawing" xmlns:wp="http://schemas.openxmlformats.org/drawingml/2006/wordprocessingDrawing" xmlns:w10="urn:schemas-microsoft-com:office:word" xmlns:w="http://schemas.openxmlformats.org/wordprocessingml/2006/main" xmlns:w14="http://schemas.microsoft.com/office/word/2010/wordml" xmlns:w15="http://schemas.microsoft.com/office/word/2012/wordml" xmlns:w16cid="http://schemas.microsoft.com/office/word/2016/wordml/cid" xmlns:w16se="http://schemas.microsoft.com/office/word/2015/wordml/symex" xmlns:wpg="http://schemas.microsoft.com/office/word/2010/wordprocessingGroup" xmlns:wpi="http://schemas.microsoft.com/office/word/2010/wordprocessingInk" xmlns:wne="http://schemas.microsoft.com/office/word/2006/wordml" xmlns:wps="http://schemas.microsoft.com/office/word/2010/wordprocessingShape" mc:Ignorable="w14 w15 w16se w16cid wp14">
+<w:document xmlns:wpc="http://schemas.microsoft.com/office/word/2010/wordprocessingCanvas" xmlns:cx="http://schemas.microsoft.com/office/drawing/2014/chartex" xmlns:cx1="http://schemas.microsoft.com/office/drawing/2015/9/8/chartex" xmlns:mc="http://schemas.openxmlformats.org/markup-compatibility/2006" xmlns:o="urn:schemas-microsoft-com:office:office" xmlns:r="http://schemas.openxmlformats.org/officeDocument/2006/relationships" xmlns:m="http://schemas.openxmlformats.org/officeDocument/2006/math" xmlns:v="urn:schemas-microsoft-com:vml" xmlns:wp14="http://schemas.microsoft.com/office/word/2010/wordprocessingDrawing" xmlns:wp="http://schemas.openxmlformats.org/drawingml/2006/wordprocessingDrawing" xmlns:w10="urn:schemas-microsoft-com:office:word" xmlns:w="http://schemas.openxmlformats.org/wordprocessingml/2006/main" xmlns:w14="http://schemas.microsoft.com/office/word/2010/wordml" xmlns:w15="http://schemas.microsoft.com/office/word/2012/wordml" xmlns:w16se="http://schemas.microsoft.com/office/word/2015/wordml/symex" xmlns:wpg="http://schemas.microsoft.com/office/word/2010/wordprocessingGroup" xmlns:wpi="http://schemas.microsoft.com/office/word/2010/wordprocessingInk" xmlns:wne="http://schemas.microsoft.com/office/word/2006/wordml" xmlns:wps="http://schemas.microsoft.com/office/word/2010/wordprocessingShape" mc:Ignorable="w14 w15 w16se wp14">
   <w:body>
     <w:p>
       <w:pPr>
         <w:pStyle w:val="Heading1"/>
-      </w:pPr>
-      <w:r>
+        <w:rPr>
+          <w:rFonts w:asciiTheme="minorHAnsi" w:hAnsiTheme="minorHAnsi"/>
+          <w:sz w:val="22"/>
+          <w:szCs w:val="22"/>
+        </w:rPr>
+      </w:pPr>
+      <w:r>
+        <w:rPr>
+          <w:rFonts w:asciiTheme="minorHAnsi" w:hAnsiTheme="minorHAnsi"/>
+          <w:sz w:val="22"/>
+          <w:szCs w:val="22"/>
+        </w:rPr>
         <w:t>About my project</w:t>
       </w:r>
     </w:p>
     <w:p>
       <w:pPr>
         <w:pStyle w:val="Heading2"/>
-      </w:pPr>
-      <w:r>
+        <w:rPr>
+          <w:rFonts w:asciiTheme="minorHAnsi" w:hAnsiTheme="minorHAnsi"/>
+          <w:sz w:val="22"/>
+          <w:szCs w:val="22"/>
+        </w:rPr>
+      </w:pPr>
+      <w:r>
+        <w:rPr>
+          <w:rFonts w:asciiTheme="minorHAnsi" w:hAnsiTheme="minorHAnsi"/>
+          <w:sz w:val="22"/>
+          <w:szCs w:val="22"/>
+        </w:rPr>
         <w:t>What is my project?</w:t>
       </w:r>
     </w:p>
@@ -26,8 +46,18 @@
     <w:p>
       <w:pPr>
         <w:pStyle w:val="Heading2"/>
-      </w:pPr>
-      <w:r>
+        <w:rPr>
+          <w:rFonts w:asciiTheme="minorHAnsi" w:hAnsiTheme="minorHAnsi"/>
+          <w:sz w:val="22"/>
+          <w:szCs w:val="22"/>
+        </w:rPr>
+      </w:pPr>
+      <w:r>
+        <w:rPr>
+          <w:rFonts w:asciiTheme="minorHAnsi" w:hAnsiTheme="minorHAnsi"/>
+          <w:sz w:val="22"/>
+          <w:szCs w:val="22"/>
+        </w:rPr>
         <w:t>Why is it needed?</w:t>
       </w:r>
     </w:p>
@@ -45,8 +75,18 @@
     <w:p>
       <w:pPr>
         <w:pStyle w:val="Heading2"/>
-      </w:pPr>
-      <w:r>
+        <w:rPr>
+          <w:rFonts w:asciiTheme="minorHAnsi" w:hAnsiTheme="minorHAnsi"/>
+          <w:sz w:val="22"/>
+          <w:szCs w:val="22"/>
+        </w:rPr>
+      </w:pPr>
+      <w:r>
+        <w:rPr>
+          <w:rFonts w:asciiTheme="minorHAnsi" w:hAnsiTheme="minorHAnsi"/>
+          <w:sz w:val="22"/>
+          <w:szCs w:val="22"/>
+        </w:rPr>
         <w:t>Who will be interested?</w:t>
       </w:r>
     </w:p>
@@ -58,8 +98,18 @@
     <w:p>
       <w:pPr>
         <w:pStyle w:val="Heading2"/>
-      </w:pPr>
-      <w:r>
+        <w:rPr>
+          <w:rFonts w:asciiTheme="minorHAnsi" w:hAnsiTheme="minorHAnsi"/>
+          <w:sz w:val="22"/>
+          <w:szCs w:val="22"/>
+        </w:rPr>
+      </w:pPr>
+      <w:r>
+        <w:rPr>
+          <w:rFonts w:asciiTheme="minorHAnsi" w:hAnsiTheme="minorHAnsi"/>
+          <w:sz w:val="22"/>
+          <w:szCs w:val="22"/>
+        </w:rPr>
         <w:t>My requirements to complete the project</w:t>
       </w:r>
     </w:p>
@@ -71,8 +121,18 @@
     <w:p>
       <w:pPr>
         <w:pStyle w:val="Heading2"/>
-      </w:pPr>
-      <w:r>
+        <w:rPr>
+          <w:rFonts w:asciiTheme="minorHAnsi" w:hAnsiTheme="minorHAnsi"/>
+          <w:sz w:val="22"/>
+          <w:szCs w:val="22"/>
+        </w:rPr>
+      </w:pPr>
+      <w:r>
+        <w:rPr>
+          <w:rFonts w:asciiTheme="minorHAnsi" w:hAnsiTheme="minorHAnsi"/>
+          <w:sz w:val="22"/>
+          <w:szCs w:val="22"/>
+        </w:rPr>
         <w:t>User requirements to access / use my project?</w:t>
       </w:r>
     </w:p>
@@ -90,8 +150,18 @@
     <w:p>
       <w:pPr>
         <w:pStyle w:val="Heading2"/>
-      </w:pPr>
-      <w:r>
+        <w:rPr>
+          <w:rFonts w:asciiTheme="minorHAnsi" w:hAnsiTheme="minorHAnsi"/>
+          <w:sz w:val="22"/>
+          <w:szCs w:val="22"/>
+        </w:rPr>
+      </w:pPr>
+      <w:r>
+        <w:rPr>
+          <w:rFonts w:asciiTheme="minorHAnsi" w:hAnsiTheme="minorHAnsi"/>
+          <w:sz w:val="22"/>
+          <w:szCs w:val="22"/>
+        </w:rPr>
         <w:t>How am I going to test it?</w:t>
       </w:r>
     </w:p>
@@ -103,12 +173,27 @@
     <w:p>
       <w:pPr>
         <w:pStyle w:val="Heading1"/>
-      </w:pPr>
-      <w:r>
+        <w:rPr>
+          <w:rFonts w:asciiTheme="minorHAnsi" w:hAnsiTheme="minorHAnsi"/>
+          <w:sz w:val="22"/>
+          <w:szCs w:val="22"/>
+        </w:rPr>
+      </w:pPr>
+      <w:r>
+        <w:rPr>
+          <w:rFonts w:asciiTheme="minorHAnsi" w:hAnsiTheme="minorHAnsi"/>
+          <w:sz w:val="22"/>
+          <w:szCs w:val="22"/>
+        </w:rPr>
         <w:lastRenderedPageBreak/>
         <w:t xml:space="preserve">Section 1 - </w:t>
       </w:r>
       <w:r>
+        <w:rPr>
+          <w:rFonts w:asciiTheme="minorHAnsi" w:hAnsiTheme="minorHAnsi"/>
+          <w:sz w:val="22"/>
+          <w:szCs w:val="22"/>
+        </w:rPr>
         <w:t>Analysis</w:t>
       </w:r>
     </w:p>
@@ -116,8 +201,18 @@
     <w:p>
       <w:pPr>
         <w:pStyle w:val="Heading2"/>
-      </w:pPr>
-      <w:r>
+        <w:rPr>
+          <w:rFonts w:asciiTheme="minorHAnsi" w:hAnsiTheme="minorHAnsi"/>
+          <w:sz w:val="22"/>
+          <w:szCs w:val="22"/>
+        </w:rPr>
+      </w:pPr>
+      <w:r>
+        <w:rPr>
+          <w:rFonts w:asciiTheme="minorHAnsi" w:hAnsiTheme="minorHAnsi"/>
+          <w:sz w:val="22"/>
+          <w:szCs w:val="22"/>
+        </w:rPr>
         <w:t>Part (A) - Computational Amenability</w:t>
       </w:r>
     </w:p>
@@ -152,17 +247,42 @@
     <w:p>
       <w:pPr>
         <w:pStyle w:val="Heading2"/>
-      </w:pPr>
-      <w:r>
+        <w:rPr>
+          <w:rFonts w:asciiTheme="minorHAnsi" w:hAnsiTheme="minorHAnsi"/>
+          <w:sz w:val="22"/>
+          <w:szCs w:val="22"/>
+        </w:rPr>
+      </w:pPr>
+      <w:r>
+        <w:rPr>
+          <w:rFonts w:asciiTheme="minorHAnsi" w:hAnsiTheme="minorHAnsi"/>
+          <w:sz w:val="22"/>
+          <w:szCs w:val="22"/>
+        </w:rPr>
         <w:t xml:space="preserve">Part (B) </w:t>
       </w:r>
       <w:r>
+        <w:rPr>
+          <w:rFonts w:asciiTheme="minorHAnsi" w:hAnsiTheme="minorHAnsi"/>
+          <w:sz w:val="22"/>
+          <w:szCs w:val="22"/>
+        </w:rPr>
         <w:t>–</w:t>
       </w:r>
       <w:r>
+        <w:rPr>
+          <w:rFonts w:asciiTheme="minorHAnsi" w:hAnsiTheme="minorHAnsi"/>
+          <w:sz w:val="22"/>
+          <w:szCs w:val="22"/>
+        </w:rPr>
         <w:t xml:space="preserve"> </w:t>
       </w:r>
       <w:r>
+        <w:rPr>
+          <w:rFonts w:asciiTheme="minorHAnsi" w:hAnsiTheme="minorHAnsi"/>
+          <w:sz w:val="22"/>
+          <w:szCs w:val="22"/>
+        </w:rPr>
         <w:t>Features</w:t>
       </w:r>
     </w:p>
@@ -301,20 +421,20 @@
         <w:t>career share</w:t>
       </w:r>
       <w:r>
-        <w:t xml:space="preserve"> the same interests and sense of humour, I </w:t>
+        <w:t xml:space="preserve"> the same interests and sense of humour, I thought it would be a good idea to include </w:t>
+      </w:r>
+      <w:r>
+        <w:t xml:space="preserve">various </w:t>
+      </w:r>
+      <w:r>
+        <w:t xml:space="preserve">social features in my </w:t>
+      </w:r>
+      <w:r>
+        <w:t xml:space="preserve">site. This will differentiate it </w:t>
       </w:r>
       <w:r>
         <w:lastRenderedPageBreak/>
-        <w:t xml:space="preserve">thought it would be a good idea to include </w:t>
-      </w:r>
-      <w:r>
-        <w:t xml:space="preserve">various </w:t>
-      </w:r>
-      <w:r>
-        <w:t xml:space="preserve">social features in my </w:t>
-      </w:r>
-      <w:r>
-        <w:t>site. This will differentiate it from various other programming question and answer sites such as Stack Overflow or Super User and in the process, create a large and unique community for developers all over the world. Social features on the site include direct messaging with other users, profile pages, a dynamic and community ran points system for asking good questions and providing in depth and clear answers to other user’s questions, trophies for reaching certain milestones on the site and a posting system</w:t>
+        <w:t>from various other programming question and answer sites such as Stack Overflow or Super User and in the process, create a large and unique community for developers all over the world. Social features on the site include direct messaging with other users, profile pages, a dynamic and community ran points system for asking good questions and providing in depth and clear answers to other user’s questions, trophies for reaching certain milestones on the site and a posting system</w:t>
       </w:r>
       <w:r>
         <w:t xml:space="preserve"> for developers to post content which dynamically pushes </w:t>
@@ -387,18 +507,43 @@
     <w:p>
       <w:pPr>
         <w:pStyle w:val="Heading2"/>
-      </w:pPr>
-      <w:r>
+        <w:rPr>
+          <w:rFonts w:asciiTheme="minorHAnsi" w:hAnsiTheme="minorHAnsi"/>
+          <w:sz w:val="22"/>
+          <w:szCs w:val="22"/>
+        </w:rPr>
+      </w:pPr>
+      <w:r>
+        <w:rPr>
+          <w:rFonts w:asciiTheme="minorHAnsi" w:hAnsiTheme="minorHAnsi"/>
+          <w:sz w:val="22"/>
+          <w:szCs w:val="22"/>
+        </w:rPr>
         <w:lastRenderedPageBreak/>
         <w:t xml:space="preserve">Part (C) </w:t>
       </w:r>
       <w:r>
+        <w:rPr>
+          <w:rFonts w:asciiTheme="minorHAnsi" w:hAnsiTheme="minorHAnsi"/>
+          <w:sz w:val="22"/>
+          <w:szCs w:val="22"/>
+        </w:rPr>
         <w:t>–</w:t>
       </w:r>
       <w:r>
+        <w:rPr>
+          <w:rFonts w:asciiTheme="minorHAnsi" w:hAnsiTheme="minorHAnsi"/>
+          <w:sz w:val="22"/>
+          <w:szCs w:val="22"/>
+        </w:rPr>
         <w:t xml:space="preserve"> </w:t>
       </w:r>
       <w:r>
+        <w:rPr>
+          <w:rFonts w:asciiTheme="minorHAnsi" w:hAnsiTheme="minorHAnsi"/>
+          <w:sz w:val="22"/>
+          <w:szCs w:val="22"/>
+        </w:rPr>
         <w:t>Stakeholders</w:t>
       </w:r>
     </w:p>
@@ -463,13 +608,7 @@
         <w:rPr>
           <w:b/>
         </w:rPr>
-        <w:t>Beginner / Novice developers</w:t>
-      </w:r>
-      <w:r>
-        <w:rPr>
-          <w:b/>
-        </w:rPr>
-        <w:t>:</w:t>
+        <w:t>Beginner / Novice developers:</w:t>
       </w:r>
     </w:p>
     <w:p>
@@ -727,18 +866,43 @@
     <w:p>
       <w:pPr>
         <w:pStyle w:val="Heading2"/>
-      </w:pPr>
-      <w:r>
+        <w:rPr>
+          <w:rFonts w:asciiTheme="minorHAnsi" w:hAnsiTheme="minorHAnsi"/>
+          <w:sz w:val="22"/>
+          <w:szCs w:val="22"/>
+        </w:rPr>
+      </w:pPr>
+      <w:r>
+        <w:rPr>
+          <w:rFonts w:asciiTheme="minorHAnsi" w:hAnsiTheme="minorHAnsi"/>
+          <w:sz w:val="22"/>
+          <w:szCs w:val="22"/>
+        </w:rPr>
         <w:lastRenderedPageBreak/>
         <w:t xml:space="preserve">Part (D) </w:t>
       </w:r>
       <w:r>
+        <w:rPr>
+          <w:rFonts w:asciiTheme="minorHAnsi" w:hAnsiTheme="minorHAnsi"/>
+          <w:sz w:val="22"/>
+          <w:szCs w:val="22"/>
+        </w:rPr>
         <w:t>–</w:t>
       </w:r>
       <w:r>
+        <w:rPr>
+          <w:rFonts w:asciiTheme="minorHAnsi" w:hAnsiTheme="minorHAnsi"/>
+          <w:sz w:val="22"/>
+          <w:szCs w:val="22"/>
+        </w:rPr>
         <w:t xml:space="preserve"> </w:t>
       </w:r>
       <w:r>
+        <w:rPr>
+          <w:rFonts w:asciiTheme="minorHAnsi" w:hAnsiTheme="minorHAnsi"/>
+          <w:sz w:val="22"/>
+          <w:szCs w:val="22"/>
+        </w:rPr>
         <w:t>Research and existing solutions</w:t>
       </w:r>
     </w:p>
@@ -754,8 +918,18 @@
     <w:p>
       <w:pPr>
         <w:pStyle w:val="Heading3"/>
-      </w:pPr>
-      <w:r>
+        <w:rPr>
+          <w:rFonts w:asciiTheme="minorHAnsi" w:hAnsiTheme="minorHAnsi"/>
+          <w:sz w:val="22"/>
+          <w:szCs w:val="22"/>
+        </w:rPr>
+      </w:pPr>
+      <w:r>
+        <w:rPr>
+          <w:rFonts w:asciiTheme="minorHAnsi" w:hAnsiTheme="minorHAnsi"/>
+          <w:sz w:val="22"/>
+          <w:szCs w:val="22"/>
+        </w:rPr>
         <w:t>Feature one - Question and Answer:</w:t>
       </w:r>
     </w:p>
@@ -1018,13 +1192,7 @@
         <w:t xml:space="preserve">The other good part of Code Ranch </w:t>
       </w:r>
       <w:r>
-        <w:t xml:space="preserve">is that each category contains a “Best this year” and a “Best this month” column. Whilst this could be move into a better location, it’s a good way of showing the top content without endless </w:t>
-      </w:r>
-      <w:r>
-        <w:t>hierarchical</w:t>
-      </w:r>
-      <w:r>
-        <w:t xml:space="preserve"> lists</w:t>
+        <w:t>is that each category contains a “Best this year” and a “Best this month” column. Whilst this could be move into a better location, it’s a good way of showing the top content without endless hierarchical lists</w:t>
       </w:r>
       <w:r>
         <w:t>.</w:t>
@@ -1087,8 +1255,18 @@
     <w:p>
       <w:pPr>
         <w:pStyle w:val="Heading3"/>
-      </w:pPr>
-      <w:r>
+        <w:rPr>
+          <w:rFonts w:asciiTheme="minorHAnsi" w:hAnsiTheme="minorHAnsi"/>
+          <w:sz w:val="22"/>
+          <w:szCs w:val="22"/>
+        </w:rPr>
+      </w:pPr>
+      <w:r>
+        <w:rPr>
+          <w:rFonts w:asciiTheme="minorHAnsi" w:hAnsiTheme="minorHAnsi"/>
+          <w:sz w:val="22"/>
+          <w:szCs w:val="22"/>
+        </w:rPr>
         <w:t>Feature two – Careers</w:t>
       </w:r>
     </w:p>
@@ -1395,15 +1573,35 @@
     <w:p>
       <w:pPr>
         <w:pStyle w:val="Heading3"/>
-      </w:pPr>
-      <w:r>
+        <w:rPr>
+          <w:rFonts w:asciiTheme="minorHAnsi" w:hAnsiTheme="minorHAnsi"/>
+          <w:sz w:val="22"/>
+          <w:szCs w:val="22"/>
+        </w:rPr>
+      </w:pPr>
+      <w:r>
+        <w:rPr>
+          <w:rFonts w:asciiTheme="minorHAnsi" w:hAnsiTheme="minorHAnsi"/>
+          <w:sz w:val="22"/>
+          <w:szCs w:val="22"/>
+        </w:rPr>
         <w:lastRenderedPageBreak/>
         <w:t xml:space="preserve">Feature three </w:t>
       </w:r>
       <w:r>
+        <w:rPr>
+          <w:rFonts w:asciiTheme="minorHAnsi" w:hAnsiTheme="minorHAnsi"/>
+          <w:sz w:val="22"/>
+          <w:szCs w:val="22"/>
+        </w:rPr>
         <w:t>–</w:t>
       </w:r>
       <w:r>
+        <w:rPr>
+          <w:rFonts w:asciiTheme="minorHAnsi" w:hAnsiTheme="minorHAnsi"/>
+          <w:sz w:val="22"/>
+          <w:szCs w:val="22"/>
+        </w:rPr>
         <w:t xml:space="preserve"> Social</w:t>
       </w:r>
     </w:p>
@@ -1716,9 +1914,19 @@
     <w:p>
       <w:pPr>
         <w:pStyle w:val="Heading2"/>
+        <w:rPr>
+          <w:rFonts w:asciiTheme="minorHAnsi" w:hAnsiTheme="minorHAnsi"/>
+          <w:sz w:val="22"/>
+          <w:szCs w:val="22"/>
+        </w:rPr>
       </w:pPr>
       <w:bookmarkStart w:id="0" w:name="_Hlk513725271"/>
       <w:r>
+        <w:rPr>
+          <w:rFonts w:asciiTheme="minorHAnsi" w:hAnsiTheme="minorHAnsi"/>
+          <w:sz w:val="22"/>
+          <w:szCs w:val="22"/>
+        </w:rPr>
         <w:t>Part (E) – Requirements</w:t>
       </w:r>
     </w:p>
@@ -1727,8 +1935,18 @@
     <w:p>
       <w:pPr>
         <w:pStyle w:val="Heading3"/>
-      </w:pPr>
-      <w:r>
+        <w:rPr>
+          <w:rFonts w:asciiTheme="minorHAnsi" w:hAnsiTheme="minorHAnsi"/>
+          <w:sz w:val="22"/>
+          <w:szCs w:val="22"/>
+        </w:rPr>
+      </w:pPr>
+      <w:r>
+        <w:rPr>
+          <w:rFonts w:asciiTheme="minorHAnsi" w:hAnsiTheme="minorHAnsi"/>
+          <w:sz w:val="22"/>
+          <w:szCs w:val="22"/>
+        </w:rPr>
         <w:t>My Requirements</w:t>
       </w:r>
     </w:p>
@@ -1891,8 +2109,18 @@
     <w:p>
       <w:pPr>
         <w:pStyle w:val="Heading3"/>
-      </w:pPr>
-      <w:r>
+        <w:rPr>
+          <w:rFonts w:asciiTheme="minorHAnsi" w:hAnsiTheme="minorHAnsi"/>
+          <w:sz w:val="22"/>
+          <w:szCs w:val="22"/>
+        </w:rPr>
+      </w:pPr>
+      <w:r>
+        <w:rPr>
+          <w:rFonts w:asciiTheme="minorHAnsi" w:hAnsiTheme="minorHAnsi"/>
+          <w:sz w:val="22"/>
+          <w:szCs w:val="22"/>
+        </w:rPr>
         <w:t>User requirements</w:t>
       </w:r>
     </w:p>
@@ -2038,99 +2266,777 @@
     <w:p/>
     <w:p>
       <w:pPr>
+        <w:pStyle w:val="Standard"/>
         <w:keepNext/>
         <w:keepLines/>
         <w:spacing w:before="40" w:after="0"/>
         <w:outlineLvl w:val="1"/>
         <w:rPr>
-          <w:rFonts w:asciiTheme="majorHAnsi" w:eastAsiaTheme="majorEastAsia" w:hAnsiTheme="majorHAnsi" w:cstheme="majorBidi"/>
-          <w:color w:val="2E74B5" w:themeColor="accent1" w:themeShade="BF"/>
-          <w:sz w:val="26"/>
-          <w:szCs w:val="26"/>
-        </w:rPr>
-      </w:pPr>
-      <w:r>
-        <w:rPr>
-          <w:rFonts w:asciiTheme="majorHAnsi" w:eastAsiaTheme="majorEastAsia" w:hAnsiTheme="majorHAnsi" w:cstheme="majorBidi"/>
-          <w:color w:val="2E74B5" w:themeColor="accent1" w:themeShade="BF"/>
-          <w:sz w:val="26"/>
-          <w:szCs w:val="26"/>
-        </w:rPr>
-        <w:t>Part (</w:t>
-      </w:r>
-      <w:r>
-        <w:rPr>
-          <w:rFonts w:asciiTheme="majorHAnsi" w:eastAsiaTheme="majorEastAsia" w:hAnsiTheme="majorHAnsi" w:cstheme="majorBidi"/>
-          <w:color w:val="2E74B5" w:themeColor="accent1" w:themeShade="BF"/>
-          <w:sz w:val="26"/>
-          <w:szCs w:val="26"/>
-        </w:rPr>
-        <w:t>F</w:t>
-      </w:r>
-      <w:r>
-        <w:rPr>
-          <w:rFonts w:asciiTheme="majorHAnsi" w:eastAsiaTheme="majorEastAsia" w:hAnsiTheme="majorHAnsi" w:cstheme="majorBidi"/>
-          <w:color w:val="2E74B5" w:themeColor="accent1" w:themeShade="BF"/>
-          <w:sz w:val="26"/>
-          <w:szCs w:val="26"/>
-        </w:rPr>
-        <w:t xml:space="preserve">) – </w:t>
-      </w:r>
-      <w:r>
-        <w:rPr>
-          <w:rFonts w:asciiTheme="majorHAnsi" w:eastAsiaTheme="majorEastAsia" w:hAnsiTheme="majorHAnsi" w:cstheme="majorBidi"/>
-          <w:color w:val="2E74B5" w:themeColor="accent1" w:themeShade="BF"/>
-          <w:sz w:val="26"/>
-          <w:szCs w:val="26"/>
-        </w:rPr>
-        <w:t>Limitations off my proposed solution</w:t>
-      </w:r>
-    </w:p>
-    <w:p/>
-    <w:p>
-      <w:r>
-        <w:t xml:space="preserve">The biggest limitation of my project will be the user base. Websites like </w:t>
-      </w:r>
-      <w:proofErr w:type="spellStart"/>
-      <w:r>
-        <w:t>StackOverflow</w:t>
-      </w:r>
-      <w:proofErr w:type="spellEnd"/>
-      <w:r>
-        <w:t xml:space="preserve"> and Reddit thrive off their huge active user base, while it is unlikely I will ever have any users</w:t>
-      </w:r>
-      <w:r>
-        <w:t xml:space="preserve"> at all</w:t>
-      </w:r>
-      <w:r>
-        <w:t xml:space="preserve">, since I am spending no money or time on advertising or increasing product visibility. This means that </w:t>
-      </w:r>
-      <w:r>
-        <w:t xml:space="preserve">features like my “hot” questions will have very little impact on the site, as they require a large and active to continually make and vote on content. Limitation caused by the lack of a large userbase is that my website </w:t>
-      </w:r>
-      <w:r>
-        <w:t xml:space="preserve">relies on user driven content, which means that without users, there will be very little content on my site. For development purposes, I will create some fake user accounts and fake posts </w:t>
-      </w:r>
-      <w:r>
+          <w:rFonts w:asciiTheme="minorHAnsi" w:hAnsiTheme="minorHAnsi"/>
+          <w:sz w:val="22"/>
+          <w:szCs w:val="22"/>
+        </w:rPr>
+      </w:pPr>
+      <w:r>
+        <w:rPr>
+          <w:rFonts w:asciiTheme="minorHAnsi" w:eastAsia="F" w:hAnsiTheme="minorHAnsi" w:cs="F"/>
+          <w:color w:val="2E74B5"/>
+          <w:sz w:val="22"/>
+          <w:szCs w:val="22"/>
+        </w:rPr>
+        <w:t>Part (F) – Limitations off my proposed solution</w:t>
+      </w:r>
+    </w:p>
+    <w:p>
+      <w:pPr>
+        <w:pStyle w:val="Standard"/>
+        <w:rPr>
+          <w:rFonts w:asciiTheme="minorHAnsi" w:hAnsiTheme="minorHAnsi"/>
+          <w:sz w:val="22"/>
+          <w:szCs w:val="22"/>
+        </w:rPr>
+      </w:pPr>
+    </w:p>
+    <w:p>
+      <w:pPr>
+        <w:pStyle w:val="Heading3"/>
+        <w:rPr>
+          <w:rFonts w:asciiTheme="minorHAnsi" w:hAnsiTheme="minorHAnsi"/>
+          <w:sz w:val="22"/>
+          <w:szCs w:val="22"/>
+        </w:rPr>
+      </w:pPr>
+      <w:r>
+        <w:rPr>
+          <w:rFonts w:asciiTheme="minorHAnsi" w:hAnsiTheme="minorHAnsi"/>
+          <w:sz w:val="22"/>
+          <w:szCs w:val="22"/>
+        </w:rPr>
+        <w:t>Limitations that I can’t solve</w:t>
+      </w:r>
+    </w:p>
+    <w:p>
+      <w:pPr>
+        <w:pStyle w:val="Standard"/>
+        <w:rPr>
+          <w:rFonts w:asciiTheme="minorHAnsi" w:hAnsiTheme="minorHAnsi"/>
+          <w:sz w:val="22"/>
+          <w:szCs w:val="22"/>
+        </w:rPr>
+      </w:pPr>
+      <w:r>
+        <w:rPr>
+          <w:rFonts w:asciiTheme="minorHAnsi" w:hAnsiTheme="minorHAnsi"/>
+          <w:sz w:val="22"/>
+          <w:szCs w:val="22"/>
+        </w:rPr>
+        <w:t>All the limitations with my project that I cannot solve involve the user base to some extent. The number of users visiting my site is not something I can directly control, and therefore have the biggest impact on my site.</w:t>
+      </w:r>
+    </w:p>
+    <w:p>
+      <w:pPr>
+        <w:pStyle w:val="Standard"/>
+        <w:rPr>
+          <w:rFonts w:asciiTheme="minorHAnsi" w:hAnsiTheme="minorHAnsi"/>
+          <w:sz w:val="22"/>
+          <w:szCs w:val="22"/>
+        </w:rPr>
+      </w:pPr>
+      <w:r>
+        <w:rPr>
+          <w:rFonts w:asciiTheme="minorHAnsi" w:hAnsiTheme="minorHAnsi"/>
+          <w:sz w:val="22"/>
+          <w:szCs w:val="22"/>
+        </w:rPr>
+        <w:t xml:space="preserve">The biggest limitation of my project will be the user base. Websites like StackOverflow and Reddit thrive off their huge active user base, while it is unlikely I will ever have any users at all, since I am </w:t>
+      </w:r>
+      <w:r>
+        <w:rPr>
+          <w:rFonts w:asciiTheme="minorHAnsi" w:hAnsiTheme="minorHAnsi"/>
+          <w:sz w:val="22"/>
+          <w:szCs w:val="22"/>
+        </w:rPr>
         <w:lastRenderedPageBreak/>
-        <w:t>to demo the site, but the lack of users means that my website would never be able to function as a business.</w:t>
-      </w:r>
-    </w:p>
-    <w:p>
-      <w:r>
-        <w:t>Another limitation to my solution is time. The tutorial section of my website would take me a large amount of time to simply write all the tutorials, sample programs, and to gather links. Because of this it is likely that I will only support a few of the more common languages to demo the functionality, but if I had more time, or more developers working on the project with me, I would support at minimum</w:t>
-      </w:r>
-      <w:r>
-        <w:t xml:space="preserve"> all the mainstream languages, and preferably more.</w:t>
-      </w:r>
-    </w:p>
-    <w:p>
-      <w:r>
-        <w:t>Another limitation to my project is, in the unlikely event that my project gains traction and gets a large number of users, my server wouldn’t be able to cope with the high demand</w:t>
-      </w:r>
-      <w:r>
-        <w:t xml:space="preserve"> caused by lots of network requests.</w:t>
-      </w:r>
+        <w:t xml:space="preserve">spending no money or time on advertising or increasing product visibility. This means that features like my “hot” questions will have very little impact on the site, as they require a large and active to continually make and vote on content. Limitation caused by the lack of a large </w:t>
+      </w:r>
+      <w:r>
+        <w:rPr>
+          <w:rFonts w:asciiTheme="minorHAnsi" w:hAnsiTheme="minorHAnsi"/>
+          <w:sz w:val="22"/>
+          <w:szCs w:val="22"/>
+        </w:rPr>
+        <w:t>user base</w:t>
+      </w:r>
+      <w:r>
+        <w:rPr>
+          <w:rFonts w:asciiTheme="minorHAnsi" w:hAnsiTheme="minorHAnsi"/>
+          <w:sz w:val="22"/>
+          <w:szCs w:val="22"/>
+        </w:rPr>
+        <w:t xml:space="preserve"> is that my website relies on user driven content, which means that without users, there will be very little content on my site. For development purposes, I will create some fake user accounts and fake posts to demo the site, but the lack of users means that my website would never be able to function as a business.</w:t>
+      </w:r>
+    </w:p>
+    <w:p>
+      <w:pPr>
+        <w:pStyle w:val="Standard"/>
+        <w:rPr>
+          <w:rFonts w:asciiTheme="minorHAnsi" w:hAnsiTheme="minorHAnsi"/>
+          <w:sz w:val="22"/>
+          <w:szCs w:val="22"/>
+        </w:rPr>
+      </w:pPr>
+      <w:r>
+        <w:rPr>
+          <w:rFonts w:asciiTheme="minorHAnsi" w:hAnsiTheme="minorHAnsi"/>
+          <w:sz w:val="22"/>
+          <w:szCs w:val="22"/>
+        </w:rPr>
+        <w:t>Another limitation to my solution is time. The tutorial section of my website would take me a large amount of time to simply write all the tutorials, sample programs, and to gather links. Because of this it is likely that I will only support a few of the more common languages to demo the functionality, but if I had more time, or more developers working on the project with me, I would support at minimum all the mainstream languages, and preferably more.</w:t>
+      </w:r>
+    </w:p>
+    <w:p>
+      <w:pPr>
+        <w:pStyle w:val="Standard"/>
+        <w:rPr>
+          <w:rFonts w:asciiTheme="minorHAnsi" w:hAnsiTheme="minorHAnsi"/>
+          <w:sz w:val="22"/>
+          <w:szCs w:val="22"/>
+        </w:rPr>
+      </w:pPr>
+      <w:r>
+        <w:rPr>
+          <w:rFonts w:asciiTheme="minorHAnsi" w:hAnsiTheme="minorHAnsi"/>
+          <w:sz w:val="22"/>
+          <w:szCs w:val="22"/>
+        </w:rPr>
+        <w:t xml:space="preserve">Another limitation to my project is that, in the unlikely event that my project gains traction and gets a large number of users, my server wouldn’t be able to cope with the high demand caused by lots of network requests. This would be easily fixable but would cost a lot of money, which would mean I would have to take a more </w:t>
+      </w:r>
+      <w:r>
+        <w:rPr>
+          <w:rFonts w:asciiTheme="minorHAnsi" w:hAnsiTheme="minorHAnsi"/>
+          <w:sz w:val="22"/>
+          <w:szCs w:val="22"/>
+        </w:rPr>
+        <w:t>business</w:t>
+      </w:r>
+      <w:r>
+        <w:rPr>
+          <w:rFonts w:asciiTheme="minorHAnsi" w:hAnsiTheme="minorHAnsi"/>
+          <w:sz w:val="22"/>
+          <w:szCs w:val="22"/>
+        </w:rPr>
+        <w:t xml:space="preserve"> oriented approach, instead of just making a website I would enjoy using.</w:t>
+      </w:r>
+    </w:p>
+    <w:p>
+      <w:pPr>
+        <w:pStyle w:val="Standard"/>
+        <w:rPr>
+          <w:rFonts w:asciiTheme="minorHAnsi" w:hAnsiTheme="minorHAnsi"/>
+          <w:sz w:val="22"/>
+          <w:szCs w:val="22"/>
+        </w:rPr>
+      </w:pPr>
+    </w:p>
+    <w:p>
+      <w:pPr>
+        <w:pStyle w:val="Heading3"/>
+        <w:rPr>
+          <w:rFonts w:asciiTheme="minorHAnsi" w:hAnsiTheme="minorHAnsi"/>
+          <w:sz w:val="22"/>
+          <w:szCs w:val="22"/>
+        </w:rPr>
+      </w:pPr>
+      <w:r>
+        <w:rPr>
+          <w:rFonts w:asciiTheme="minorHAnsi" w:hAnsiTheme="minorHAnsi"/>
+          <w:sz w:val="22"/>
+          <w:szCs w:val="22"/>
+        </w:rPr>
+        <w:t>Limitations that I can solve</w:t>
+      </w:r>
+    </w:p>
+    <w:p>
+      <w:pPr>
+        <w:pStyle w:val="Standard"/>
+        <w:rPr>
+          <w:rFonts w:asciiTheme="minorHAnsi" w:hAnsiTheme="minorHAnsi"/>
+          <w:sz w:val="22"/>
+          <w:szCs w:val="22"/>
+        </w:rPr>
+      </w:pPr>
+      <w:r>
+        <w:rPr>
+          <w:rFonts w:asciiTheme="minorHAnsi" w:hAnsiTheme="minorHAnsi"/>
+          <w:sz w:val="22"/>
+          <w:szCs w:val="22"/>
+        </w:rPr>
+        <w:t xml:space="preserve">Most of the limitations with my website that I will be able to solve simply involve spending more time on various features that would often a </w:t>
+      </w:r>
+      <w:r>
+        <w:rPr>
+          <w:rFonts w:asciiTheme="minorHAnsi" w:hAnsiTheme="minorHAnsi"/>
+          <w:sz w:val="22"/>
+          <w:szCs w:val="22"/>
+        </w:rPr>
+        <w:t>separate</w:t>
+      </w:r>
+      <w:r>
+        <w:rPr>
+          <w:rFonts w:asciiTheme="minorHAnsi" w:hAnsiTheme="minorHAnsi"/>
+          <w:sz w:val="22"/>
+          <w:szCs w:val="22"/>
+        </w:rPr>
+        <w:t xml:space="preserve"> developer. This includes things like security and database optimisation.</w:t>
+      </w:r>
+    </w:p>
+    <w:p>
+      <w:pPr>
+        <w:pStyle w:val="Standard"/>
+        <w:rPr>
+          <w:rFonts w:asciiTheme="minorHAnsi" w:hAnsiTheme="minorHAnsi"/>
+          <w:sz w:val="22"/>
+          <w:szCs w:val="22"/>
+        </w:rPr>
+      </w:pPr>
+      <w:r>
+        <w:rPr>
+          <w:rFonts w:asciiTheme="minorHAnsi" w:hAnsiTheme="minorHAnsi"/>
+          <w:sz w:val="22"/>
+          <w:szCs w:val="22"/>
+        </w:rPr>
+        <w:t>One limitation that I can solve is security. Hobby projects and other small websites often ignore security issues in order to focus on UI and UX (User interface and User Experience</w:t>
+      </w:r>
+      <w:r>
+        <w:rPr>
+          <w:rFonts w:asciiTheme="minorHAnsi" w:hAnsiTheme="minorHAnsi"/>
+          <w:sz w:val="22"/>
+          <w:szCs w:val="22"/>
+        </w:rPr>
+        <w:t xml:space="preserve">). </w:t>
+      </w:r>
+      <w:r>
+        <w:rPr>
+          <w:rFonts w:asciiTheme="minorHAnsi" w:hAnsiTheme="minorHAnsi"/>
+          <w:sz w:val="22"/>
+          <w:szCs w:val="22"/>
+        </w:rPr>
+        <w:t xml:space="preserve">However, my </w:t>
+      </w:r>
+      <w:r>
+        <w:rPr>
+          <w:rFonts w:asciiTheme="minorHAnsi" w:hAnsiTheme="minorHAnsi"/>
+          <w:sz w:val="22"/>
+          <w:szCs w:val="22"/>
+        </w:rPr>
+        <w:t>preferred</w:t>
+      </w:r>
+      <w:r>
+        <w:rPr>
+          <w:rFonts w:asciiTheme="minorHAnsi" w:hAnsiTheme="minorHAnsi"/>
+          <w:sz w:val="22"/>
+          <w:szCs w:val="22"/>
+        </w:rPr>
+        <w:t xml:space="preserve"> sector of programming is backend, which means I will spend the time securing my website to the best of my ability, including password hashing, external database configuration file, and IP (Internet Protocol) Address blacklisting. This will differentiate my website from other small projects of a similar nature, and give potential user’s the confidence to use my site.</w:t>
+      </w:r>
+    </w:p>
+    <w:p>
+      <w:pPr>
+        <w:pStyle w:val="Standard"/>
+        <w:rPr>
+          <w:rFonts w:asciiTheme="minorHAnsi" w:hAnsiTheme="minorHAnsi"/>
+          <w:sz w:val="22"/>
+          <w:szCs w:val="22"/>
+        </w:rPr>
+      </w:pPr>
+      <w:r>
+        <w:rPr>
+          <w:rFonts w:asciiTheme="minorHAnsi" w:hAnsiTheme="minorHAnsi"/>
+          <w:sz w:val="22"/>
+          <w:szCs w:val="22"/>
+        </w:rPr>
+        <w:t xml:space="preserve">Another fixable limitation of my site is the speed of the database. While I am unable to use a powerful server for my project, I can at least ensure my database design complies with popular database principles including ACID (for reliability and </w:t>
+      </w:r>
+      <w:r>
+        <w:rPr>
+          <w:rFonts w:asciiTheme="minorHAnsi" w:hAnsiTheme="minorHAnsi"/>
+          <w:sz w:val="22"/>
+          <w:szCs w:val="22"/>
+        </w:rPr>
+        <w:t>constancy</w:t>
+      </w:r>
+      <w:r>
+        <w:rPr>
+          <w:rFonts w:asciiTheme="minorHAnsi" w:hAnsiTheme="minorHAnsi"/>
+          <w:sz w:val="22"/>
+          <w:szCs w:val="22"/>
+        </w:rPr>
+        <w:t>), and normalisation (For speed and efficiency). This will ensure that I make the most of the hardware available to me, and I have no bottlenecks caused by lazy database design and use.</w:t>
+      </w:r>
+    </w:p>
+    <w:p>
+      <w:pPr>
+        <w:pStyle w:val="Standard"/>
+        <w:rPr>
+          <w:rFonts w:asciiTheme="minorHAnsi" w:hAnsiTheme="minorHAnsi"/>
+          <w:sz w:val="22"/>
+          <w:szCs w:val="22"/>
+        </w:rPr>
+      </w:pPr>
+    </w:p>
+    <w:p>
+      <w:pPr>
+        <w:pStyle w:val="Heading2"/>
+      </w:pPr>
+      <w:r>
+        <w:rPr>
+          <w:rFonts w:eastAsia="F"/>
+        </w:rPr>
+        <w:t>Part (G) – Success criteria</w:t>
+      </w:r>
+    </w:p>
+    <w:p>
+      <w:pPr>
+        <w:rPr>
+          <w:color w:val="000000"/>
+        </w:rPr>
+      </w:pPr>
+      <w:r>
+        <w:rPr>
+          <w:rFonts w:eastAsia="F" w:cs="F"/>
+          <w:color w:val="000000"/>
+        </w:rPr>
+        <w:t xml:space="preserve">The main success criteria of my project is: “Can I produce a useable and </w:t>
+      </w:r>
+      <w:r>
+        <w:rPr>
+          <w:rFonts w:eastAsia="F" w:cs="F"/>
+          <w:color w:val="000000"/>
+        </w:rPr>
+        <w:t>intuitive solution</w:t>
+      </w:r>
+      <w:r>
+        <w:rPr>
+          <w:rFonts w:eastAsia="F" w:cs="F"/>
+          <w:color w:val="000000"/>
+        </w:rPr>
+        <w:t xml:space="preserve"> that provides users with an </w:t>
+      </w:r>
+      <w:r>
+        <w:rPr>
+          <w:rFonts w:eastAsia="F" w:cs="F"/>
+          <w:color w:val="000000"/>
+        </w:rPr>
+        <w:t>alternative to StackOverflow, while providing additional social and career features not found in mainstream programming sites”.</w:t>
+      </w:r>
+    </w:p>
+    <w:p>
+      <w:pPr>
+        <w:rPr>
+          <w:color w:val="000000"/>
+        </w:rPr>
+      </w:pPr>
+    </w:p>
+    <w:p>
+      <w:pPr>
+        <w:rPr>
+          <w:color w:val="000000"/>
+        </w:rPr>
+      </w:pPr>
+    </w:p>
+    <w:p>
+      <w:r>
+        <w:lastRenderedPageBreak/>
+        <w:t>The success criteria for my project are:</w:t>
+      </w:r>
+    </w:p>
+    <w:p>
+      <w:pPr>
+        <w:rPr>
+          <w:color w:val="000000"/>
+        </w:rPr>
+      </w:pPr>
+      <w:r>
+        <w:rPr>
+          <w:rFonts w:eastAsia="F" w:cs="F"/>
+          <w:color w:val="000000"/>
+        </w:rPr>
+        <w:t>- User friendly and intuitive</w:t>
+      </w:r>
+    </w:p>
+    <w:p>
+      <w:pPr>
+        <w:rPr>
+          <w:color w:val="000000"/>
+        </w:rPr>
+      </w:pPr>
+      <w:r>
+        <w:rPr>
+          <w:rFonts w:eastAsia="F" w:cs="F"/>
+          <w:color w:val="000000"/>
+        </w:rPr>
+        <w:t>- Functional</w:t>
+      </w:r>
+      <w:r>
+        <w:rPr>
+          <w:rFonts w:eastAsia="F" w:cs="F"/>
+          <w:color w:val="000000"/>
+        </w:rPr>
+        <w:t xml:space="preserve"> and robust </w:t>
+      </w:r>
+      <w:r>
+        <w:rPr>
+          <w:rFonts w:eastAsia="F" w:cs="F"/>
+          <w:color w:val="000000"/>
+        </w:rPr>
+        <w:t>question and answer system</w:t>
+      </w:r>
+    </w:p>
+    <w:p>
+      <w:pPr>
+        <w:rPr>
+          <w:color w:val="000000"/>
+        </w:rPr>
+      </w:pPr>
+      <w:r>
+        <w:rPr>
+          <w:rFonts w:eastAsia="F" w:cs="F"/>
+          <w:color w:val="000000"/>
+        </w:rPr>
+        <w:t>- Functional career system</w:t>
+      </w:r>
+    </w:p>
+    <w:p>
+      <w:pPr>
+        <w:rPr>
+          <w:color w:val="000000"/>
+        </w:rPr>
+      </w:pPr>
+      <w:r>
+        <w:rPr>
+          <w:rFonts w:eastAsia="F" w:cs="F"/>
+          <w:color w:val="000000"/>
+        </w:rPr>
+        <w:t>- Functional tutorial zone</w:t>
+      </w:r>
+    </w:p>
+    <w:p>
+      <w:pPr>
+        <w:rPr>
+          <w:color w:val="000000"/>
+        </w:rPr>
+      </w:pPr>
+      <w:r>
+        <w:rPr>
+          <w:rFonts w:eastAsia="F" w:cs="F"/>
+          <w:color w:val="000000"/>
+        </w:rPr>
+        <w:t>- Fast and reliable database and backend</w:t>
+      </w:r>
+    </w:p>
+    <w:p>
+      <w:pPr>
+        <w:rPr>
+          <w:color w:val="000000"/>
+        </w:rPr>
+      </w:pPr>
+      <w:r>
+        <w:rPr>
+          <w:rFonts w:eastAsia="F" w:cs="F"/>
+          <w:color w:val="000000"/>
+        </w:rPr>
+        <w:t>- Secure backend</w:t>
+      </w:r>
+    </w:p>
+    <w:p>
+      <w:pPr>
+        <w:rPr>
+          <w:color w:val="000000"/>
+        </w:rPr>
+      </w:pPr>
+    </w:p>
+    <w:p>
+      <w:pPr>
+        <w:rPr>
+          <w:color w:val="000000"/>
+        </w:rPr>
+      </w:pPr>
+      <w:r>
+        <w:rPr>
+          <w:rFonts w:eastAsia="F" w:cs="F"/>
+          <w:color w:val="000000"/>
+        </w:rPr>
+        <w:t>User friendly and intuitive:</w:t>
+      </w:r>
+    </w:p>
+    <w:p>
+      <w:pPr>
+        <w:rPr>
+          <w:color w:val="000000"/>
+        </w:rPr>
+      </w:pPr>
+      <w:r>
+        <w:rPr>
+          <w:rFonts w:eastAsia="F" w:cs="F"/>
+          <w:color w:val="000000"/>
+        </w:rPr>
+        <w:t>My website should be as user friendly and intuitive as possible, allowing users of all skill levels to be able to interact and use my site with ease. This can be quantified by testing the finished prototype with a class of a lower year, to assess the interface and how user friendly it is. The test will probably involve a survey and a task list for the students to complete, where the more tasks completed, the more user friendly the website is.</w:t>
+      </w:r>
+    </w:p>
+    <w:p>
+      <w:pPr>
+        <w:rPr>
+          <w:color w:val="000000"/>
+        </w:rPr>
+      </w:pPr>
+    </w:p>
+    <w:p>
+      <w:pPr>
+        <w:rPr>
+          <w:color w:val="000000"/>
+        </w:rPr>
+      </w:pPr>
+      <w:r>
+        <w:rPr>
+          <w:rFonts w:eastAsia="F" w:cs="F"/>
+          <w:color w:val="000000"/>
+        </w:rPr>
+        <w:t>Functional question and answer system:</w:t>
+      </w:r>
+    </w:p>
+    <w:p>
+      <w:pPr>
+        <w:rPr>
+          <w:rFonts w:eastAsia="F" w:cs="F"/>
+          <w:color w:val="000000"/>
+        </w:rPr>
+      </w:pPr>
+      <w:r>
+        <w:rPr>
+          <w:rFonts w:eastAsia="F" w:cs="F"/>
+          <w:color w:val="000000"/>
+        </w:rPr>
+        <w:t>The question and answer system is probably the largest and mo</w:t>
+      </w:r>
+      <w:r>
+        <w:rPr>
+          <w:rFonts w:eastAsia="F" w:cs="F"/>
+          <w:color w:val="000000"/>
+        </w:rPr>
+        <w:t>st important aspect of the site</w:t>
+      </w:r>
+      <w:r>
+        <w:rPr>
+          <w:rFonts w:eastAsia="F" w:cs="F"/>
+          <w:color w:val="000000"/>
+        </w:rPr>
+        <w:t>, and having a functional and robust</w:t>
+      </w:r>
+      <w:r>
+        <w:rPr>
+          <w:rFonts w:eastAsia="F" w:cs="F"/>
+          <w:color w:val="000000"/>
+        </w:rPr>
+        <w:t xml:space="preserve"> question and answer system is almost certainly the most important success </w:t>
+      </w:r>
+      <w:r>
+        <w:rPr>
+          <w:rFonts w:eastAsia="F" w:cs="F"/>
+          <w:color w:val="000000"/>
+        </w:rPr>
+        <w:t>criteria for the project.</w:t>
+      </w:r>
+      <w:r>
+        <w:rPr>
+          <w:rFonts w:eastAsia="F" w:cs="F"/>
+          <w:color w:val="000000"/>
+        </w:rPr>
+        <w:t xml:space="preserve"> In this instance, functional will be defined as </w:t>
+      </w:r>
+      <w:r>
+        <w:rPr>
+          <w:rFonts w:eastAsia="F" w:cs="F"/>
+          <w:color w:val="000000"/>
+        </w:rPr>
+        <w:t>a complete system that performs all of the functions bellow:</w:t>
+      </w:r>
+    </w:p>
+    <w:p>
+      <w:pPr>
+        <w:rPr>
+          <w:rFonts w:eastAsia="F" w:cs="F"/>
+          <w:color w:val="000000"/>
+        </w:rPr>
+      </w:pPr>
+      <w:r>
+        <w:rPr>
+          <w:rFonts w:eastAsia="F" w:cs="F"/>
+          <w:color w:val="000000"/>
+        </w:rPr>
+        <w:t>- User can ask questions</w:t>
+      </w:r>
+    </w:p>
+    <w:p>
+      <w:pPr>
+        <w:rPr>
+          <w:color w:val="000000"/>
+        </w:rPr>
+      </w:pPr>
+      <w:r>
+        <w:rPr>
+          <w:color w:val="000000"/>
+        </w:rPr>
+        <w:t xml:space="preserve">- </w:t>
+      </w:r>
+      <w:r>
+        <w:rPr>
+          <w:color w:val="000000"/>
+        </w:rPr>
+        <w:t>Users can view asked questions</w:t>
+      </w:r>
+    </w:p>
+    <w:p>
+      <w:pPr>
+        <w:rPr>
+          <w:color w:val="000000"/>
+        </w:rPr>
+      </w:pPr>
+      <w:r>
+        <w:rPr>
+          <w:color w:val="000000"/>
+        </w:rPr>
+        <w:t>- Users can search for questions</w:t>
+      </w:r>
+    </w:p>
+    <w:p>
+      <w:pPr>
+        <w:rPr>
+          <w:color w:val="000000"/>
+        </w:rPr>
+      </w:pPr>
+      <w:r>
+        <w:rPr>
+          <w:color w:val="000000"/>
+        </w:rPr>
+        <w:t>- Users can filter questions by the three categories “Hot”, “Top” and “New”</w:t>
+      </w:r>
+    </w:p>
+    <w:p>
+      <w:pPr>
+        <w:rPr>
+          <w:color w:val="000000"/>
+        </w:rPr>
+      </w:pPr>
+      <w:r>
+        <w:rPr>
+          <w:color w:val="000000"/>
+        </w:rPr>
+        <w:t>- Users can tag questions with the language they are about</w:t>
+      </w:r>
+    </w:p>
+    <w:p>
+      <w:pPr>
+        <w:rPr>
+          <w:color w:val="000000"/>
+        </w:rPr>
+      </w:pPr>
+      <w:r>
+        <w:rPr>
+          <w:color w:val="000000"/>
+        </w:rPr>
+        <w:t>- Users can filter questions by their language tag</w:t>
+      </w:r>
+    </w:p>
+    <w:p>
+      <w:pPr>
+        <w:rPr>
+          <w:color w:val="000000"/>
+        </w:rPr>
+      </w:pPr>
+      <w:r>
+        <w:rPr>
+          <w:color w:val="000000"/>
+        </w:rPr>
+        <w:t>- Users can search for questions by their language tag</w:t>
+      </w:r>
+    </w:p>
+    <w:p>
+      <w:pPr>
+        <w:rPr>
+          <w:color w:val="000000"/>
+        </w:rPr>
+      </w:pPr>
+      <w:r>
+        <w:rPr>
+          <w:color w:val="000000"/>
+        </w:rPr>
+        <w:t xml:space="preserve">- </w:t>
+      </w:r>
+      <w:r>
+        <w:rPr>
+          <w:color w:val="000000"/>
+        </w:rPr>
+        <w:t>Users can comment on questions</w:t>
+      </w:r>
+    </w:p>
+    <w:p>
+      <w:pPr>
+        <w:rPr>
+          <w:color w:val="000000"/>
+        </w:rPr>
+      </w:pPr>
+      <w:r>
+        <w:rPr>
+          <w:color w:val="000000"/>
+        </w:rPr>
+        <w:t>- Users can edit comments</w:t>
+      </w:r>
+    </w:p>
+    <w:p>
+      <w:pPr>
+        <w:rPr>
+          <w:color w:val="000000"/>
+        </w:rPr>
+      </w:pPr>
+      <w:r>
+        <w:rPr>
+          <w:color w:val="000000"/>
+        </w:rPr>
+        <w:t>- Users can vote on questions</w:t>
+      </w:r>
+    </w:p>
+    <w:p>
+      <w:pPr>
+        <w:rPr>
+          <w:color w:val="000000"/>
+        </w:rPr>
+      </w:pPr>
+      <w:r>
+        <w:rPr>
+          <w:color w:val="000000"/>
+        </w:rPr>
+        <w:t>- Users can report inappropriate questions</w:t>
+      </w:r>
+    </w:p>
+    <w:p>
+      <w:pPr>
+        <w:rPr>
+          <w:color w:val="000000"/>
+        </w:rPr>
+      </w:pPr>
+      <w:r>
+        <w:rPr>
+          <w:color w:val="000000"/>
+        </w:rPr>
+        <w:t>- Users can save their favourite questions</w:t>
+      </w:r>
+    </w:p>
+    <w:p>
+      <w:pPr>
+        <w:rPr>
+          <w:color w:val="000000"/>
+        </w:rPr>
+      </w:pPr>
       <w:bookmarkStart w:id="1" w:name="_GoBack"/>
       <w:bookmarkEnd w:id="1"/>
     </w:p>
@@ -2146,7 +3052,7 @@
 </file>
 
 <file path=word/endnotes.xml><?xml version="1.0" encoding="utf-8"?>
-<w:endnotes xmlns:wpc="http://schemas.microsoft.com/office/word/2010/wordprocessingCanvas" xmlns:cx="http://schemas.microsoft.com/office/drawing/2014/chartex" xmlns:cx1="http://schemas.microsoft.com/office/drawing/2015/9/8/chartex" xmlns:cx2="http://schemas.microsoft.com/office/drawing/2015/10/21/chartex" xmlns:cx3="http://schemas.microsoft.com/office/drawing/2016/5/9/chartex" xmlns:cx4="http://schemas.microsoft.com/office/drawing/2016/5/10/chartex" xmlns:cx5="http://schemas.microsoft.com/office/drawing/2016/5/11/chartex" xmlns:cx6="http://schemas.microsoft.com/office/drawing/2016/5/12/chartex" xmlns:cx7="http://schemas.microsoft.com/office/drawing/2016/5/13/chartex" xmlns:cx8="http://schemas.microsoft.com/office/drawing/2016/5/14/chartex" xmlns:mc="http://schemas.openxmlformats.org/markup-compatibility/2006" xmlns:aink="http://schemas.microsoft.com/office/drawing/2016/ink" xmlns:am3d="http://schemas.microsoft.com/office/drawing/2017/model3d" xmlns:o="urn:schemas-microsoft-com:office:office" xmlns:r="http://schemas.openxmlformats.org/officeDocument/2006/relationships" xmlns:m="http://schemas.openxmlformats.org/officeDocument/2006/math" xmlns:v="urn:schemas-microsoft-com:vml" xmlns:wp14="http://schemas.microsoft.com/office/word/2010/wordprocessingDrawing" xmlns:wp="http://schemas.openxmlformats.org/drawingml/2006/wordprocessingDrawing" xmlns:w10="urn:schemas-microsoft-com:office:word" xmlns:w="http://schemas.openxmlformats.org/wordprocessingml/2006/main" xmlns:w14="http://schemas.microsoft.com/office/word/2010/wordml" xmlns:w15="http://schemas.microsoft.com/office/word/2012/wordml" xmlns:w16cid="http://schemas.microsoft.com/office/word/2016/wordml/cid" xmlns:w16se="http://schemas.microsoft.com/office/word/2015/wordml/symex" xmlns:wpg="http://schemas.microsoft.com/office/word/2010/wordprocessingGroup" xmlns:wpi="http://schemas.microsoft.com/office/word/2010/wordprocessingInk" xmlns:wne="http://schemas.microsoft.com/office/word/2006/wordml" xmlns:wps="http://schemas.microsoft.com/office/word/2010/wordprocessingShape" mc:Ignorable="w14 w15 w16se w16cid wp14">
+<w:endnotes xmlns:wpc="http://schemas.microsoft.com/office/word/2010/wordprocessingCanvas" xmlns:cx="http://schemas.microsoft.com/office/drawing/2014/chartex" xmlns:cx1="http://schemas.microsoft.com/office/drawing/2015/9/8/chartex" xmlns:mc="http://schemas.openxmlformats.org/markup-compatibility/2006" xmlns:o="urn:schemas-microsoft-com:office:office" xmlns:r="http://schemas.openxmlformats.org/officeDocument/2006/relationships" xmlns:m="http://schemas.openxmlformats.org/officeDocument/2006/math" xmlns:v="urn:schemas-microsoft-com:vml" xmlns:wp14="http://schemas.microsoft.com/office/word/2010/wordprocessingDrawing" xmlns:wp="http://schemas.openxmlformats.org/drawingml/2006/wordprocessingDrawing" xmlns:w10="urn:schemas-microsoft-com:office:word" xmlns:w="http://schemas.openxmlformats.org/wordprocessingml/2006/main" xmlns:w14="http://schemas.microsoft.com/office/word/2010/wordml" xmlns:w15="http://schemas.microsoft.com/office/word/2012/wordml" xmlns:w16se="http://schemas.microsoft.com/office/word/2015/wordml/symex" xmlns:wpg="http://schemas.microsoft.com/office/word/2010/wordprocessingGroup" xmlns:wpi="http://schemas.microsoft.com/office/word/2010/wordprocessingInk" xmlns:wne="http://schemas.microsoft.com/office/word/2006/wordml" xmlns:wps="http://schemas.microsoft.com/office/word/2010/wordprocessingShape" mc:Ignorable="w14 w15 w16se wp14">
   <w:endnote w:type="separator" w:id="-1">
     <w:p>
       <w:pPr>
@@ -2171,7 +3077,7 @@
 </file>
 
 <file path=word/footnotes.xml><?xml version="1.0" encoding="utf-8"?>
-<w:footnotes xmlns:wpc="http://schemas.microsoft.com/office/word/2010/wordprocessingCanvas" xmlns:cx="http://schemas.microsoft.com/office/drawing/2014/chartex" xmlns:cx1="http://schemas.microsoft.com/office/drawing/2015/9/8/chartex" xmlns:cx2="http://schemas.microsoft.com/office/drawing/2015/10/21/chartex" xmlns:cx3="http://schemas.microsoft.com/office/drawing/2016/5/9/chartex" xmlns:cx4="http://schemas.microsoft.com/office/drawing/2016/5/10/chartex" xmlns:cx5="http://schemas.microsoft.com/office/drawing/2016/5/11/chartex" xmlns:cx6="http://schemas.microsoft.com/office/drawing/2016/5/12/chartex" xmlns:cx7="http://schemas.microsoft.com/office/drawing/2016/5/13/chartex" xmlns:cx8="http://schemas.microsoft.com/office/drawing/2016/5/14/chartex" xmlns:mc="http://schemas.openxmlformats.org/markup-compatibility/2006" xmlns:aink="http://schemas.microsoft.com/office/drawing/2016/ink" xmlns:am3d="http://schemas.microsoft.com/office/drawing/2017/model3d" xmlns:o="urn:schemas-microsoft-com:office:office" xmlns:r="http://schemas.openxmlformats.org/officeDocument/2006/relationships" xmlns:m="http://schemas.openxmlformats.org/officeDocument/2006/math" xmlns:v="urn:schemas-microsoft-com:vml" xmlns:wp14="http://schemas.microsoft.com/office/word/2010/wordprocessingDrawing" xmlns:wp="http://schemas.openxmlformats.org/drawingml/2006/wordprocessingDrawing" xmlns:w10="urn:schemas-microsoft-com:office:word" xmlns:w="http://schemas.openxmlformats.org/wordprocessingml/2006/main" xmlns:w14="http://schemas.microsoft.com/office/word/2010/wordml" xmlns:w15="http://schemas.microsoft.com/office/word/2012/wordml" xmlns:w16cid="http://schemas.microsoft.com/office/word/2016/wordml/cid" xmlns:w16se="http://schemas.microsoft.com/office/word/2015/wordml/symex" xmlns:wpg="http://schemas.microsoft.com/office/word/2010/wordprocessingGroup" xmlns:wpi="http://schemas.microsoft.com/office/word/2010/wordprocessingInk" xmlns:wne="http://schemas.microsoft.com/office/word/2006/wordml" xmlns:wps="http://schemas.microsoft.com/office/word/2010/wordprocessingShape" mc:Ignorable="w14 w15 w16se w16cid wp14">
+<w:footnotes xmlns:wpc="http://schemas.microsoft.com/office/word/2010/wordprocessingCanvas" xmlns:cx="http://schemas.microsoft.com/office/drawing/2014/chartex" xmlns:cx1="http://schemas.microsoft.com/office/drawing/2015/9/8/chartex" xmlns:mc="http://schemas.openxmlformats.org/markup-compatibility/2006" xmlns:o="urn:schemas-microsoft-com:office:office" xmlns:r="http://schemas.openxmlformats.org/officeDocument/2006/relationships" xmlns:m="http://schemas.openxmlformats.org/officeDocument/2006/math" xmlns:v="urn:schemas-microsoft-com:vml" xmlns:wp14="http://schemas.microsoft.com/office/word/2010/wordprocessingDrawing" xmlns:wp="http://schemas.openxmlformats.org/drawingml/2006/wordprocessingDrawing" xmlns:w10="urn:schemas-microsoft-com:office:word" xmlns:w="http://schemas.openxmlformats.org/wordprocessingml/2006/main" xmlns:w14="http://schemas.microsoft.com/office/word/2010/wordml" xmlns:w15="http://schemas.microsoft.com/office/word/2012/wordml" xmlns:w16se="http://schemas.microsoft.com/office/word/2015/wordml/symex" xmlns:wpg="http://schemas.microsoft.com/office/word/2010/wordprocessingGroup" xmlns:wpi="http://schemas.microsoft.com/office/word/2010/wordprocessingInk" xmlns:wne="http://schemas.microsoft.com/office/word/2006/wordml" xmlns:wps="http://schemas.microsoft.com/office/word/2010/wordprocessingShape" mc:Ignorable="w14 w15 w16se wp14">
   <w:footnote w:type="separator" w:id="-1">
     <w:p>
       <w:pPr>
@@ -2196,7 +3102,7 @@
 </file>
 
 <file path=word/header1.xml><?xml version="1.0" encoding="utf-8"?>
-<w:hdr xmlns:wpc="http://schemas.microsoft.com/office/word/2010/wordprocessingCanvas" xmlns:cx="http://schemas.microsoft.com/office/drawing/2014/chartex" xmlns:cx1="http://schemas.microsoft.com/office/drawing/2015/9/8/chartex" xmlns:cx2="http://schemas.microsoft.com/office/drawing/2015/10/21/chartex" xmlns:cx3="http://schemas.microsoft.com/office/drawing/2016/5/9/chartex" xmlns:cx4="http://schemas.microsoft.com/office/drawing/2016/5/10/chartex" xmlns:cx5="http://schemas.microsoft.com/office/drawing/2016/5/11/chartex" xmlns:cx6="http://schemas.microsoft.com/office/drawing/2016/5/12/chartex" xmlns:cx7="http://schemas.microsoft.com/office/drawing/2016/5/13/chartex" xmlns:cx8="http://schemas.microsoft.com/office/drawing/2016/5/14/chartex" xmlns:mc="http://schemas.openxmlformats.org/markup-compatibility/2006" xmlns:aink="http://schemas.microsoft.com/office/drawing/2016/ink" xmlns:am3d="http://schemas.microsoft.com/office/drawing/2017/model3d" xmlns:o="urn:schemas-microsoft-com:office:office" xmlns:r="http://schemas.openxmlformats.org/officeDocument/2006/relationships" xmlns:m="http://schemas.openxmlformats.org/officeDocument/2006/math" xmlns:v="urn:schemas-microsoft-com:vml" xmlns:wp14="http://schemas.microsoft.com/office/word/2010/wordprocessingDrawing" xmlns:wp="http://schemas.openxmlformats.org/drawingml/2006/wordprocessingDrawing" xmlns:w10="urn:schemas-microsoft-com:office:word" xmlns:w="http://schemas.openxmlformats.org/wordprocessingml/2006/main" xmlns:w14="http://schemas.microsoft.com/office/word/2010/wordml" xmlns:w15="http://schemas.microsoft.com/office/word/2012/wordml" xmlns:w16cid="http://schemas.microsoft.com/office/word/2016/wordml/cid" xmlns:w16se="http://schemas.microsoft.com/office/word/2015/wordml/symex" xmlns:wpg="http://schemas.microsoft.com/office/word/2010/wordprocessingGroup" xmlns:wpi="http://schemas.microsoft.com/office/word/2010/wordprocessingInk" xmlns:wne="http://schemas.microsoft.com/office/word/2006/wordml" xmlns:wps="http://schemas.microsoft.com/office/word/2010/wordprocessingShape" mc:Ignorable="w14 w15 w16se w16cid wp14">
+<w:hdr xmlns:wpc="http://schemas.microsoft.com/office/word/2010/wordprocessingCanvas" xmlns:cx="http://schemas.microsoft.com/office/drawing/2014/chartex" xmlns:cx1="http://schemas.microsoft.com/office/drawing/2015/9/8/chartex" xmlns:mc="http://schemas.openxmlformats.org/markup-compatibility/2006" xmlns:o="urn:schemas-microsoft-com:office:office" xmlns:r="http://schemas.openxmlformats.org/officeDocument/2006/relationships" xmlns:m="http://schemas.openxmlformats.org/officeDocument/2006/math" xmlns:v="urn:schemas-microsoft-com:vml" xmlns:wp14="http://schemas.microsoft.com/office/word/2010/wordprocessingDrawing" xmlns:wp="http://schemas.openxmlformats.org/drawingml/2006/wordprocessingDrawing" xmlns:w10="urn:schemas-microsoft-com:office:word" xmlns:w="http://schemas.openxmlformats.org/wordprocessingml/2006/main" xmlns:w14="http://schemas.microsoft.com/office/word/2010/wordml" xmlns:w15="http://schemas.microsoft.com/office/word/2012/wordml" xmlns:w16se="http://schemas.microsoft.com/office/word/2015/wordml/symex" xmlns:wpg="http://schemas.microsoft.com/office/word/2010/wordprocessingGroup" xmlns:wpi="http://schemas.microsoft.com/office/word/2010/wordprocessingInk" xmlns:wne="http://schemas.microsoft.com/office/word/2006/wordml" xmlns:wps="http://schemas.microsoft.com/office/word/2010/wordprocessingShape" mc:Ignorable="w14 w15 w16se wp14">
   <w:p>
     <w:pPr>
       <w:pStyle w:val="Header"/>
@@ -2260,7 +3166,7 @@
 </file>
 
 <file path=word/numbering.xml><?xml version="1.0" encoding="utf-8"?>
-<w:numbering xmlns:wpc="http://schemas.microsoft.com/office/word/2010/wordprocessingCanvas" xmlns:cx="http://schemas.microsoft.com/office/drawing/2014/chartex" xmlns:cx1="http://schemas.microsoft.com/office/drawing/2015/9/8/chartex" xmlns:cx2="http://schemas.microsoft.com/office/drawing/2015/10/21/chartex" xmlns:cx3="http://schemas.microsoft.com/office/drawing/2016/5/9/chartex" xmlns:cx4="http://schemas.microsoft.com/office/drawing/2016/5/10/chartex" xmlns:cx5="http://schemas.microsoft.com/office/drawing/2016/5/11/chartex" xmlns:cx6="http://schemas.microsoft.com/office/drawing/2016/5/12/chartex" xmlns:cx7="http://schemas.microsoft.com/office/drawing/2016/5/13/chartex" xmlns:cx8="http://schemas.microsoft.com/office/drawing/2016/5/14/chartex" xmlns:mc="http://schemas.openxmlformats.org/markup-compatibility/2006" xmlns:aink="http://schemas.microsoft.com/office/drawing/2016/ink" xmlns:am3d="http://schemas.microsoft.com/office/drawing/2017/model3d" xmlns:o="urn:schemas-microsoft-com:office:office" xmlns:r="http://schemas.openxmlformats.org/officeDocument/2006/relationships" xmlns:m="http://schemas.openxmlformats.org/officeDocument/2006/math" xmlns:v="urn:schemas-microsoft-com:vml" xmlns:wp14="http://schemas.microsoft.com/office/word/2010/wordprocessingDrawing" xmlns:wp="http://schemas.openxmlformats.org/drawingml/2006/wordprocessingDrawing" xmlns:w10="urn:schemas-microsoft-com:office:word" xmlns:w="http://schemas.openxmlformats.org/wordprocessingml/2006/main" xmlns:w14="http://schemas.microsoft.com/office/word/2010/wordml" xmlns:w15="http://schemas.microsoft.com/office/word/2012/wordml" xmlns:w16cid="http://schemas.microsoft.com/office/word/2016/wordml/cid" xmlns:w16se="http://schemas.microsoft.com/office/word/2015/wordml/symex" xmlns:wpg="http://schemas.microsoft.com/office/word/2010/wordprocessingGroup" xmlns:wpi="http://schemas.microsoft.com/office/word/2010/wordprocessingInk" xmlns:wne="http://schemas.microsoft.com/office/word/2006/wordml" xmlns:wps="http://schemas.microsoft.com/office/word/2010/wordprocessingShape" mc:Ignorable="w14 w15 w16se w16cid wp14">
+<w:numbering xmlns:wpc="http://schemas.microsoft.com/office/word/2010/wordprocessingCanvas" xmlns:cx="http://schemas.microsoft.com/office/drawing/2014/chartex" xmlns:cx1="http://schemas.microsoft.com/office/drawing/2015/9/8/chartex" xmlns:mc="http://schemas.openxmlformats.org/markup-compatibility/2006" xmlns:o="urn:schemas-microsoft-com:office:office" xmlns:r="http://schemas.openxmlformats.org/officeDocument/2006/relationships" xmlns:m="http://schemas.openxmlformats.org/officeDocument/2006/math" xmlns:v="urn:schemas-microsoft-com:vml" xmlns:wp14="http://schemas.microsoft.com/office/word/2010/wordprocessingDrawing" xmlns:wp="http://schemas.openxmlformats.org/drawingml/2006/wordprocessingDrawing" xmlns:w10="urn:schemas-microsoft-com:office:word" xmlns:w="http://schemas.openxmlformats.org/wordprocessingml/2006/main" xmlns:w14="http://schemas.microsoft.com/office/word/2010/wordml" xmlns:w15="http://schemas.microsoft.com/office/word/2012/wordml" xmlns:w16se="http://schemas.microsoft.com/office/word/2015/wordml/symex" xmlns:wpg="http://schemas.microsoft.com/office/word/2010/wordprocessingGroup" xmlns:wpi="http://schemas.microsoft.com/office/word/2010/wordprocessingInk" xmlns:wne="http://schemas.microsoft.com/office/word/2006/wordml" xmlns:wps="http://schemas.microsoft.com/office/word/2010/wordprocessingShape" mc:Ignorable="w14 w15 w16se wp14">
   <w:abstractNum w:abstractNumId="0" w15:restartNumberingAfterBreak="0">
     <w:nsid w:val="0C0D7C54"/>
     <w:multiLevelType w:val="hybridMultilevel"/>
@@ -3192,7 +4098,7 @@
 </file>
 
 <file path=word/styles.xml><?xml version="1.0" encoding="utf-8"?>
-<w:styles xmlns:mc="http://schemas.openxmlformats.org/markup-compatibility/2006" xmlns:r="http://schemas.openxmlformats.org/officeDocument/2006/relationships" xmlns:w="http://schemas.openxmlformats.org/wordprocessingml/2006/main" xmlns:w14="http://schemas.microsoft.com/office/word/2010/wordml" xmlns:w15="http://schemas.microsoft.com/office/word/2012/wordml" xmlns:w16cid="http://schemas.microsoft.com/office/word/2016/wordml/cid" xmlns:w16se="http://schemas.microsoft.com/office/word/2015/wordml/symex" mc:Ignorable="w14 w15 w16se w16cid">
+<w:styles xmlns:mc="http://schemas.openxmlformats.org/markup-compatibility/2006" xmlns:r="http://schemas.openxmlformats.org/officeDocument/2006/relationships" xmlns:w="http://schemas.openxmlformats.org/wordprocessingml/2006/main" xmlns:w14="http://schemas.microsoft.com/office/word/2010/wordml" xmlns:w15="http://schemas.microsoft.com/office/word/2012/wordml" xmlns:w16se="http://schemas.microsoft.com/office/word/2015/wordml/symex" mc:Ignorable="w14 w15 w16se">
   <w:docDefaults>
     <w:rPrDefault>
       <w:rPr>
@@ -3208,7 +4114,7 @@
       </w:pPr>
     </w:pPrDefault>
   </w:docDefaults>
-  <w:latentStyles w:defLockedState="0" w:defUIPriority="99" w:defSemiHidden="0" w:defUnhideWhenUsed="0" w:defQFormat="0" w:count="375">
+  <w:latentStyles w:defLockedState="0" w:defUIPriority="99" w:defSemiHidden="0" w:defUnhideWhenUsed="0" w:defQFormat="0" w:count="371">
     <w:lsdException w:name="Normal" w:uiPriority="0" w:qFormat="1"/>
     <w:lsdException w:name="heading 1" w:uiPriority="9" w:qFormat="1"/>
     <w:lsdException w:name="heading 2" w:semiHidden="1" w:uiPriority="9" w:unhideWhenUsed="1" w:qFormat="1"/>
@@ -3580,10 +4486,6 @@
     <w:lsdException w:name="List Table 5 Dark Accent 6" w:uiPriority="50"/>
     <w:lsdException w:name="List Table 6 Colorful Accent 6" w:uiPriority="51"/>
     <w:lsdException w:name="List Table 7 Colorful Accent 6" w:uiPriority="52"/>
-    <w:lsdException w:name="Mention" w:semiHidden="1" w:unhideWhenUsed="1"/>
-    <w:lsdException w:name="Smart Hyperlink" w:semiHidden="1" w:unhideWhenUsed="1"/>
-    <w:lsdException w:name="Hashtag" w:semiHidden="1" w:unhideWhenUsed="1"/>
-    <w:lsdException w:name="Unresolved Mention" w:semiHidden="1" w:unhideWhenUsed="1"/>
   </w:latentStyles>
   <w:style w:type="paragraph" w:default="1" w:styleId="Normal">
     <w:name w:val="Normal"/>
@@ -3831,6 +4733,22 @@
     <w:rPr>
       <w:color w:val="808080"/>
       <w:shd w:val="clear" w:color="auto" w:fill="E6E6E6"/>
+    </w:rPr>
+  </w:style>
+  <w:style w:type="paragraph" w:customStyle="1" w:styleId="Standard">
+    <w:name w:val="Standard"/>
+    <w:rsid w:val="00805033"/>
+    <w:pPr>
+      <w:suppressAutoHyphens/>
+      <w:autoSpaceDN w:val="0"/>
+      <w:textAlignment w:val="baseline"/>
+    </w:pPr>
+    <w:rPr>
+      <w:rFonts w:ascii="Liberation Serif" w:eastAsia="Noto Sans CJK SC Regular" w:hAnsi="Liberation Serif" w:cs="Lohit Devanagari"/>
+      <w:kern w:val="3"/>
+      <w:sz w:val="24"/>
+      <w:szCs w:val="24"/>
+      <w:lang w:eastAsia="zh-CN" w:bidi="hi-IN"/>
     </w:rPr>
   </w:style>
 </w:styles>
@@ -4102,7 +5020,7 @@
 </file>
 
 <file path=customXml/itemProps1.xml><?xml version="1.0" encoding="utf-8"?>
-<ds:datastoreItem xmlns:ds="http://schemas.openxmlformats.org/officeDocument/2006/customXml" ds:itemID="{238181B1-C847-4753-930A-DAD6FFBD52FE}">
+<ds:datastoreItem xmlns:ds="http://schemas.openxmlformats.org/officeDocument/2006/customXml" ds:itemID="{389EEC62-4368-45E9-8B0B-792BD322871D}">
   <ds:schemaRefs>
     <ds:schemaRef ds:uri="http://schemas.openxmlformats.org/officeDocument/2006/bibliography"/>
   </ds:schemaRefs>

</xml_diff>

<commit_message>
Add paragraph on unit testing in writeup
</commit_message>
<xml_diff>
--- a/Writeup/Analysis.docx
+++ b/Writeup/Analysis.docx
@@ -1,6 +1,6 @@
 
 <file path=word/document.xml><?xml version="1.0" encoding="utf-8"?>
-<w:document xmlns:wpc="http://schemas.microsoft.com/office/word/2010/wordprocessingCanvas" xmlns:cx="http://schemas.microsoft.com/office/drawing/2014/chartex" xmlns:cx1="http://schemas.microsoft.com/office/drawing/2015/9/8/chartex" xmlns:mc="http://schemas.openxmlformats.org/markup-compatibility/2006" xmlns:o="urn:schemas-microsoft-com:office:office" xmlns:r="http://schemas.openxmlformats.org/officeDocument/2006/relationships" xmlns:m="http://schemas.openxmlformats.org/officeDocument/2006/math" xmlns:v="urn:schemas-microsoft-com:vml" xmlns:wp14="http://schemas.microsoft.com/office/word/2010/wordprocessingDrawing" xmlns:wp="http://schemas.openxmlformats.org/drawingml/2006/wordprocessingDrawing" xmlns:w10="urn:schemas-microsoft-com:office:word" xmlns:w="http://schemas.openxmlformats.org/wordprocessingml/2006/main" xmlns:w14="http://schemas.microsoft.com/office/word/2010/wordml" xmlns:w15="http://schemas.microsoft.com/office/word/2012/wordml" xmlns:w16se="http://schemas.microsoft.com/office/word/2015/wordml/symex" xmlns:wpg="http://schemas.microsoft.com/office/word/2010/wordprocessingGroup" xmlns:wpi="http://schemas.microsoft.com/office/word/2010/wordprocessingInk" xmlns:wne="http://schemas.microsoft.com/office/word/2006/wordml" xmlns:wps="http://schemas.microsoft.com/office/word/2010/wordprocessingShape" mc:Ignorable="w14 w15 w16se wp14">
+<w:document xmlns:wpc="http://schemas.microsoft.com/office/word/2010/wordprocessingCanvas" xmlns:cx="http://schemas.microsoft.com/office/drawing/2014/chartex" xmlns:cx1="http://schemas.microsoft.com/office/drawing/2015/9/8/chartex" xmlns:cx2="http://schemas.microsoft.com/office/drawing/2015/10/21/chartex" xmlns:cx3="http://schemas.microsoft.com/office/drawing/2016/5/9/chartex" xmlns:cx4="http://schemas.microsoft.com/office/drawing/2016/5/10/chartex" xmlns:cx5="http://schemas.microsoft.com/office/drawing/2016/5/11/chartex" xmlns:cx6="http://schemas.microsoft.com/office/drawing/2016/5/12/chartex" xmlns:cx7="http://schemas.microsoft.com/office/drawing/2016/5/13/chartex" xmlns:cx8="http://schemas.microsoft.com/office/drawing/2016/5/14/chartex" xmlns:mc="http://schemas.openxmlformats.org/markup-compatibility/2006" xmlns:aink="http://schemas.microsoft.com/office/drawing/2016/ink" xmlns:am3d="http://schemas.microsoft.com/office/drawing/2017/model3d" xmlns:o="urn:schemas-microsoft-com:office:office" xmlns:r="http://schemas.openxmlformats.org/officeDocument/2006/relationships" xmlns:m="http://schemas.openxmlformats.org/officeDocument/2006/math" xmlns:v="urn:schemas-microsoft-com:vml" xmlns:wp14="http://schemas.microsoft.com/office/word/2010/wordprocessingDrawing" xmlns:wp="http://schemas.openxmlformats.org/drawingml/2006/wordprocessingDrawing" xmlns:w10="urn:schemas-microsoft-com:office:word" xmlns:w="http://schemas.openxmlformats.org/wordprocessingml/2006/main" xmlns:w14="http://schemas.microsoft.com/office/word/2010/wordml" xmlns:w15="http://schemas.microsoft.com/office/word/2012/wordml" xmlns:w16cid="http://schemas.microsoft.com/office/word/2016/wordml/cid" xmlns:w16se="http://schemas.microsoft.com/office/word/2015/wordml/symex" xmlns:wpg="http://schemas.microsoft.com/office/word/2010/wordprocessingGroup" xmlns:wpi="http://schemas.microsoft.com/office/word/2010/wordprocessingInk" xmlns:wne="http://schemas.microsoft.com/office/word/2006/wordml" xmlns:wps="http://schemas.microsoft.com/office/word/2010/wordprocessingShape" mc:Ignorable="w14 w15 w16se w16cid wp14">
   <w:body>
     <w:p>
       <w:pPr>
@@ -40,7 +40,15 @@
     </w:p>
     <w:p>
       <w:r>
-        <w:t>My project is a website for developers to ask questions related to all aspects of programming and to answer other developers’ questions. Each user’s profile will allow them to customise the type of questions they want to answer and will include an option to receive a weekly email with popular questions. The website will not just be a question and answer site but a community for developers to learn and share expertise. It will also include social options such as direct messaging, points for helpfulness, trophies for various milestones and a profile page for each user. This page will help employers to recognise talent which will encourage developers to contribute to the site. The website will also include a page for most common languages with useful links to official documentation and tutorials. If I have time I might build an Android app and a PC program for it to allow a bigger audience.</w:t>
+        <w:t xml:space="preserve">My project is a website for developers to ask questions related to all aspects of programming and to answer other developers’ questions. Each user’s profile will allow them to customise the type of questions they want to answer and will include an option to receive a weekly email with </w:t>
+      </w:r>
+      <w:proofErr w:type="gramStart"/>
+      <w:r>
+        <w:t>popular questions</w:t>
+      </w:r>
+      <w:proofErr w:type="gramEnd"/>
+      <w:r>
+        <w:t>. The website will not just be a question and answer site but a community for developers to learn and share expertise. It will also include social options such as direct messaging, points for helpfulness, trophies for various milestones and a profile page for each user. This page will help employers to recognise talent which will encourage developers to contribute to the site. The website will also include a page for most common languages with useful links to official documentation and tutorials. If I have time I might build an Android app and a PC program for it to allow a bigger audience.</w:t>
       </w:r>
     </w:p>
     <w:p>
@@ -69,7 +77,15 @@
         <w:t xml:space="preserve"> I believe that</w:t>
       </w:r>
       <w:r>
-        <w:t xml:space="preserve"> all the major programming question and answer websites have issues, but if the best features were taken from each of them, then the resulting site would become a necessity for developers. Another major reason for this project is the lack of a large community for developers to use. Many developers share the same sense of humour and the same way of thinking. The site will also allow employers to advertise jobs and will only show them to developers who would find them relevant. Developers could set their job status to “looking for job” in order to receive notifications when their perfect job comes up.</w:t>
+        <w:t xml:space="preserve"> all the major programming question and answer websites have issues, but if the best features were taken from each of them, then the resulting site would become a necessity for developers. Another major reason for this project is the lack of a large community for developers to use. Many developers share the same sense of humour and the same way of thinking. The site will also allow employers to advertise jobs and will only show them to developers who would find them relevant. Developers could set their job status to “looking for job” </w:t>
+      </w:r>
+      <w:proofErr w:type="gramStart"/>
+      <w:r>
+        <w:t>in order to</w:t>
+      </w:r>
+      <w:proofErr w:type="gramEnd"/>
+      <w:r>
+        <w:t xml:space="preserve"> receive notifications when their perfect job comes up.</w:t>
       </w:r>
     </w:p>
     <w:p>
@@ -115,7 +131,15 @@
     </w:p>
     <w:p>
       <w:r>
-        <w:t>To develop my project, I will use my laptop (i7 6700Hq, 16GB RAM) as it is powerful and portable as well as my home PCs. The backend will be developed in Java so I will need the JDK (Java Development Kit) as well as the JRE (Java Runtime Environment). I will use Eclipse as my IDE (Integrated Development Environment). To run my project, I will need a high capacity and high performance dedicated server running 24/7 to run both the network backend and the MySQL database. I already have a Microsoft Azure subscription which allows me to have several high performance dedicated servers which I will use to run the site and database from. I will use MySQL for the database which means I need to run Oracle MySQL Manager to both design and run the database.</w:t>
+        <w:t xml:space="preserve">To develop my project, I will use my laptop (i7 6700Hq, 16GB RAM) as it is powerful and portable as well as my home PCs. The backend will be developed in </w:t>
+      </w:r>
+      <w:proofErr w:type="gramStart"/>
+      <w:r>
+        <w:t>Java</w:t>
+      </w:r>
+      <w:proofErr w:type="gramEnd"/>
+      <w:r>
+        <w:t xml:space="preserve"> so I will need the JDK (Java Development Kit) as well as the JRE (Java Runtime Environment). I will use Eclipse as my IDE (Integrated Development Environment). To run my project, I will need a high capacity and high performance dedicated server running 24/7 to run both the network backend and the MySQL database. I already have a Microsoft Azure subscription which allows me to have several high performance dedicated servers which I will use to run the site and database from. I will use MySQL for the database which means I need to run Oracle MySQL Manager to both design and run the database.</w:t>
       </w:r>
     </w:p>
     <w:p>
@@ -231,7 +255,15 @@
         <w:t xml:space="preserve">Using a computer also allows me to create an intuitive graphical user interface to </w:t>
       </w:r>
       <w:r>
-        <w:t>allow users to easily navigate and use the features of my project. Also, the amount of data that would need to be stored and processed in order for the project to work would be so large that using physical processing methods such as paper would be incredibly slow and inefficient and so a computer is the only viable method of run</w:t>
+        <w:t xml:space="preserve">allow users to easily navigate and use the features of my project. Also, the amount of data that would need to be stored and processed </w:t>
+      </w:r>
+      <w:proofErr w:type="gramStart"/>
+      <w:r>
+        <w:t>in order for</w:t>
+      </w:r>
+      <w:proofErr w:type="gramEnd"/>
+      <w:r>
+        <w:t xml:space="preserve"> the project to work would be so large that using physical processing methods such as paper would be incredibly slow and inefficient and so a computer is the only viable method of run</w:t>
       </w:r>
       <w:r>
         <w:t>ning the backend of the project.</w:t>
@@ -397,7 +429,15 @@
         <w:t xml:space="preserve"> no major alternatives to Stack Overflow and I believe that more features could be added on top of the basic Question/Answer system. The type of questions people receive on their question page can be customised via a settings page on the user’s profile.</w:t>
       </w:r>
       <w:r>
-        <w:t xml:space="preserve"> Users will also have the option to receive popular questions by email once a week.</w:t>
+        <w:t xml:space="preserve"> Users will also have the option to receive </w:t>
+      </w:r>
+      <w:proofErr w:type="gramStart"/>
+      <w:r>
+        <w:t>popular questions</w:t>
+      </w:r>
+      <w:proofErr w:type="gramEnd"/>
+      <w:r>
+        <w:t xml:space="preserve"> by email once a week.</w:t>
       </w:r>
     </w:p>
     <w:p>
@@ -421,7 +461,15 @@
         <w:t>career share</w:t>
       </w:r>
       <w:r>
-        <w:t xml:space="preserve"> the same interests and sense of humour, I thought it would be a good idea to include </w:t>
+        <w:t xml:space="preserve"> the same interests and sense of humour, I thought it would be </w:t>
+      </w:r>
+      <w:proofErr w:type="gramStart"/>
+      <w:r>
+        <w:t>a good idea</w:t>
+      </w:r>
+      <w:proofErr w:type="gramEnd"/>
+      <w:r>
+        <w:t xml:space="preserve"> to include </w:t>
       </w:r>
       <w:r>
         <w:t xml:space="preserve">various </w:t>
@@ -491,10 +539,26 @@
     </w:p>
     <w:p>
       <w:r>
-        <w:t>Programming can be very difficult to learn, so my project will contain a learning area, complete with tutorial pages for mainstream and popular languages, documentation for said languages, worked example programs and guides written by the community. This will help people to learn new languages and help experienced developers who still frequently have to check something while working. The community written guides and worked examples programs will reward points and trophies making user’s look more attractive to employers</w:t>
-      </w:r>
-      <w:r>
-        <w:t xml:space="preserve"> and also encourage the community to create new content to develop the site further.</w:t>
+        <w:t xml:space="preserve">Programming can be very difficult to learn, so my project will contain a learning area, complete with tutorial pages for mainstream and popular languages, documentation for said languages, worked example programs and guides written by the community. This will help people to learn new languages and help experienced developers who still frequently </w:t>
+      </w:r>
+      <w:proofErr w:type="gramStart"/>
+      <w:r>
+        <w:t>have to</w:t>
+      </w:r>
+      <w:proofErr w:type="gramEnd"/>
+      <w:r>
+        <w:t xml:space="preserve"> check something while working. The community written guides and worked examples programs will reward points and trophies making user’s look more attractive to employers</w:t>
+      </w:r>
+      <w:r>
+        <w:t xml:space="preserve"> </w:t>
+      </w:r>
+      <w:proofErr w:type="gramStart"/>
+      <w:r>
+        <w:t>and also</w:t>
+      </w:r>
+      <w:proofErr w:type="gramEnd"/>
+      <w:r>
+        <w:t xml:space="preserve"> encourage the community to create new content to develop the site further.</w:t>
       </w:r>
       <w:r>
         <w:t xml:space="preserve"> Adding in links to the official documentation for mainstream languages can save developers lots of time.</w:t>
@@ -742,7 +806,15 @@
         </w:numPr>
       </w:pPr>
       <w:r>
-        <w:t>Have up to date links to the documentation for a large number of mainstream languages</w:t>
+        <w:t xml:space="preserve">Have up to date links to the documentation for </w:t>
+      </w:r>
+      <w:proofErr w:type="gramStart"/>
+      <w:r>
+        <w:t>a large number of</w:t>
+      </w:r>
+      <w:proofErr w:type="gramEnd"/>
+      <w:r>
+        <w:t xml:space="preserve"> mainstream languages</w:t>
       </w:r>
     </w:p>
     <w:p>
@@ -775,7 +847,15 @@
         <w:t>Lastly, experienced developers would require the site to provide a careers system that actively helps to find them the right job as otherwise the careers system would be pointless.</w:t>
       </w:r>
       <w:r>
-        <w:t xml:space="preserve"> The careers system needs to automatically do all the difficult work and simply provide users with relevant </w:t>
+        <w:t xml:space="preserve"> The careers system needs to automatically do all the </w:t>
+      </w:r>
+      <w:proofErr w:type="gramStart"/>
+      <w:r>
+        <w:t>difficult work</w:t>
+      </w:r>
+      <w:proofErr w:type="gramEnd"/>
+      <w:r>
+        <w:t xml:space="preserve"> and simply provide users with relevant </w:t>
       </w:r>
       <w:r>
         <w:t>jobs as soon as they are published. The system should also not provide users with jobs once they are no longer vacant.</w:t>
@@ -851,7 +931,15 @@
     </w:p>
     <w:p>
       <w:r>
-        <w:t>Employers would also require the site to provide analytics as to who their job is seen by and where their job is advertised. This would provide them with useful insight, and also prove that they are advertising their job in the right place.</w:t>
+        <w:t xml:space="preserve">Employers would also require the site to provide analytics as to who their job is seen by and where their job is advertised. This would provide them with useful insight, </w:t>
+      </w:r>
+      <w:proofErr w:type="gramStart"/>
+      <w:r>
+        <w:t>and also</w:t>
+      </w:r>
+      <w:proofErr w:type="gramEnd"/>
+      <w:r>
+        <w:t xml:space="preserve"> prove that they are advertising their job in the right place.</w:t>
       </w:r>
     </w:p>
     <w:p>
@@ -1032,7 +1120,15 @@
         <w:t xml:space="preserve"> amount of content on the site as </w:t>
       </w:r>
       <w:r>
-        <w:t>you have a large number of people</w:t>
+        <w:t xml:space="preserve">you have </w:t>
+      </w:r>
+      <w:proofErr w:type="gramStart"/>
+      <w:r>
+        <w:t>a large number of</w:t>
+      </w:r>
+      <w:proofErr w:type="gramEnd"/>
+      <w:r>
+        <w:t xml:space="preserve"> people</w:t>
       </w:r>
       <w:r>
         <w:t xml:space="preserve"> asking questions all the time.</w:t>
@@ -1049,7 +1145,15 @@
         <w:t xml:space="preserve">. </w:t>
       </w:r>
       <w:r>
-        <w:t>The system works by locking certain features until a user has a certain reputation. This system acts as both a reward for being helpful, and as a way to combat spam. By locking features such as up and downvoting comments until a moderate amount of reputation has been reached, they are ensuring that people don’t create multiple accounts to either increase their own reputation or to decrease</w:t>
+        <w:t xml:space="preserve">The system works by locking certain features until a user has a certain reputation. This system acts as both a reward for being helpful, and </w:t>
+      </w:r>
+      <w:proofErr w:type="gramStart"/>
+      <w:r>
+        <w:t>as a way to</w:t>
+      </w:r>
+      <w:proofErr w:type="gramEnd"/>
+      <w:r>
+        <w:t xml:space="preserve"> combat spam. By locking features such as up and downvoting comments until a moderate amount of reputation has been reached, they are ensuring that people don’t create multiple accounts to either increase their own reputation or to decrease</w:t>
       </w:r>
       <w:r>
         <w:t xml:space="preserve"> </w:t>
@@ -1072,7 +1176,15 @@
         <w:t xml:space="preserve"> which lists both jobs and companies. It filters jobs to the requirements on your profile page.</w:t>
       </w:r>
       <w:r>
-        <w:t xml:space="preserve"> It also features “Featured jobs” which are pinned to the top of the page. I’m not sure if companies have to pay to list jobs on the site</w:t>
+        <w:t xml:space="preserve"> It also features “Featured jobs” which are pinned to the top of the page. I’m not sure if companies </w:t>
+      </w:r>
+      <w:proofErr w:type="gramStart"/>
+      <w:r>
+        <w:t>have to</w:t>
+      </w:r>
+      <w:proofErr w:type="gramEnd"/>
+      <w:r>
+        <w:t xml:space="preserve"> pay to list jobs on the site</w:t>
       </w:r>
       <w:r>
         <w:t xml:space="preserve"> although I would assume that they do</w:t>
@@ -1097,7 +1209,15 @@
     <w:p>
       <w:r>
         <w:lastRenderedPageBreak/>
-        <w:t>After logging in, the homepage becomes a little bit better as there is no big blue box taking up half the screen. The questions on the homepage are filtered to the languages and topics you have set on your profile, but the homepage is still not very intuitive as the entire page is just a long list of questions. I’m not sure how this system could be improved or how to could be presented better but I think it just looks confusing and messy.</w:t>
+        <w:t xml:space="preserve">After logging in, the homepage becomes a little bit better as there is no big blue box taking up half the screen. The questions on the homepage are filtered to the languages and topics you have set on your profile, but the homepage is still not very intuitive as the entire page is just </w:t>
+      </w:r>
+      <w:proofErr w:type="gramStart"/>
+      <w:r>
+        <w:t>a long list</w:t>
+      </w:r>
+      <w:proofErr w:type="gramEnd"/>
+      <w:r>
+        <w:t xml:space="preserve"> of questions. I’m not sure how this system could be improved or how to could be presented better but I think it just looks confusing and messy.</w:t>
       </w:r>
       <w:r>
         <w:t xml:space="preserve"> Making the homepage look both nice and intuitive could end up being one of the most difficult parts of the entire project.</w:t>
@@ -1192,7 +1312,15 @@
         <w:t xml:space="preserve">The other good part of Code Ranch </w:t>
       </w:r>
       <w:r>
-        <w:t>is that each category contains a “Best this year” and a “Best this month” column. Whilst this could be move into a better location, it’s a good way of showing the top content without endless hierarchical lists</w:t>
+        <w:t xml:space="preserve">is that each category contains a “Best this year” and a “Best this month” column. Whilst this could be move into a better location, it’s </w:t>
+      </w:r>
+      <w:proofErr w:type="gramStart"/>
+      <w:r>
+        <w:t>a good way</w:t>
+      </w:r>
+      <w:proofErr w:type="gramEnd"/>
+      <w:r>
+        <w:t xml:space="preserve"> of showing the top content without endless hierarchical lists</w:t>
       </w:r>
       <w:r>
         <w:t>.</w:t>
@@ -1203,7 +1331,15 @@
         <w:t>Code Ranch also includes a careers system, which consists of forum posts</w:t>
       </w:r>
       <w:r>
-        <w:t xml:space="preserve"> with job offers. This is way more primitive that Stack Overflow’s system, but is better than nothing</w:t>
+        <w:t xml:space="preserve"> with job offers. This is way more primitive that Stack Overflow’s </w:t>
+      </w:r>
+      <w:proofErr w:type="gramStart"/>
+      <w:r>
+        <w:t>system, but</w:t>
+      </w:r>
+      <w:proofErr w:type="gramEnd"/>
+      <w:r>
+        <w:t xml:space="preserve"> is better than nothing</w:t>
       </w:r>
       <w:r>
         <w:t>.</w:t>
@@ -1219,7 +1355,15 @@
         <w:t>Code Ranch is split up into distinct categories for each topic. Some examples of topics on Code Ranch are “Java”, “Databases”, “Frameworks”. Each category contains subcategories</w:t>
       </w:r>
       <w:r>
-        <w:t>. This keeps the homepage looking nice but makes navigating past the homepage difficult. An example of the subcategories is to get to the page on C++ you have to click on the languages button on the homepage then find the small navigation menu on la</w:t>
+        <w:t xml:space="preserve">. This keeps the homepage looking nice but makes navigating past the homepage difficult. An example of the subcategories is to get to the page on C++ you </w:t>
+      </w:r>
+      <w:proofErr w:type="gramStart"/>
+      <w:r>
+        <w:t>have to</w:t>
+      </w:r>
+      <w:proofErr w:type="gramEnd"/>
+      <w:r>
+        <w:t xml:space="preserve"> click on the languages button on the homepage then find the small navigation menu on la</w:t>
       </w:r>
       <w:r>
         <w:t xml:space="preserve">nguages page and click </w:t>
@@ -1364,7 +1508,15 @@
         <w:t>Employer</w:t>
       </w:r>
       <w:r>
-        <w:t xml:space="preserve">s have to pay $450 for a </w:t>
+        <w:t xml:space="preserve">s </w:t>
+      </w:r>
+      <w:proofErr w:type="gramStart"/>
+      <w:r>
+        <w:t>have to</w:t>
+      </w:r>
+      <w:proofErr w:type="gramEnd"/>
+      <w:r>
+        <w:t xml:space="preserve"> pay $450 for a </w:t>
       </w:r>
       <w:r>
         <w:t>30-day</w:t>
@@ -1408,11 +1560,16 @@
       <w:r>
         <w:t xml:space="preserve">. This is </w:t>
       </w:r>
+      <w:proofErr w:type="gramStart"/>
       <w:r>
         <w:t>definitely</w:t>
       </w:r>
       <w:r>
-        <w:t xml:space="preserve"> a feature I will add to my project to provide a better user experience.</w:t>
+        <w:t xml:space="preserve"> a</w:t>
+      </w:r>
+      <w:proofErr w:type="gramEnd"/>
+      <w:r>
+        <w:t xml:space="preserve"> feature I will add to my project to provide a better user experience.</w:t>
       </w:r>
     </w:p>
     <w:p>
@@ -1457,7 +1614,15 @@
     </w:p>
     <w:p>
       <w:r>
-        <w:t xml:space="preserve">Like GitHub Jobs, Indeed comprises of mainly two input fields in a search engine style approach. The naming of the input fields makes the website very intuitive. The input fields are simply called “what” and “where” which lends itself nicely to the overall design of the page. It is very simple and has no unnecessary </w:t>
+        <w:t xml:space="preserve">Like GitHub Jobs, </w:t>
+      </w:r>
+      <w:proofErr w:type="gramStart"/>
+      <w:r>
+        <w:t>Indeed</w:t>
+      </w:r>
+      <w:proofErr w:type="gramEnd"/>
+      <w:r>
+        <w:t xml:space="preserve"> comprises of mainly two input fields in a search engine style approach. The naming of the input fields makes the website very intuitive. The input fields are simply called “what” and “where” which lends itself nicely to the overall design of the page. It is very simple and has no unnecessary </w:t>
       </w:r>
       <w:r>
         <w:t>details unlike GitHub Jobs which has unrelated “features jobs” and a “featured company”.</w:t>
@@ -1465,7 +1630,15 @@
     </w:p>
     <w:p>
       <w:r>
-        <w:t xml:space="preserve">Unlike GitHub Jobs, Indeed does not have a shortage of jobs. When I accessed the website (16/11/17 – 16:21) there </w:t>
+        <w:t xml:space="preserve">Unlike GitHub Jobs, </w:t>
+      </w:r>
+      <w:proofErr w:type="gramStart"/>
+      <w:r>
+        <w:t>Indeed</w:t>
+      </w:r>
+      <w:proofErr w:type="gramEnd"/>
+      <w:r>
+        <w:t xml:space="preserve"> does not have a shortage of jobs. When I accessed the website (16/11/17 – 16:21) there </w:t>
       </w:r>
       <w:r>
         <w:t>were</w:t>
@@ -1484,8 +1657,13 @@
       </w:r>
     </w:p>
     <w:p>
-      <w:r>
-        <w:t xml:space="preserve">Indeed doesn’t just allow on employers publishing their jobs to its website, but also </w:t>
+      <w:proofErr w:type="gramStart"/>
+      <w:r>
+        <w:t>Indeed</w:t>
+      </w:r>
+      <w:proofErr w:type="gramEnd"/>
+      <w:r>
+        <w:t xml:space="preserve"> doesn’t just allow on employers publishing their jobs to its website, but also </w:t>
       </w:r>
       <w:r>
         <w:t>appears to search through</w:t>
@@ -1498,13 +1676,23 @@
       </w:r>
     </w:p>
     <w:p>
-      <w:r>
-        <w:t>Indeed does have an account system which allows you to upload your CV. This is a good feature that I was already planning on adding to my project.</w:t>
-      </w:r>
-    </w:p>
-    <w:p>
-      <w:r>
-        <w:t xml:space="preserve">Indeed features a company ratings page which allows users to rate their employers as well as salaries lookup page which finds the average salary for various jobs and companies. This is a </w:t>
+      <w:proofErr w:type="gramStart"/>
+      <w:r>
+        <w:t>Indeed</w:t>
+      </w:r>
+      <w:proofErr w:type="gramEnd"/>
+      <w:r>
+        <w:t xml:space="preserve"> does have an account system which allows you to upload your CV. This is a good feature that I was already planning on adding to my project.</w:t>
+      </w:r>
+    </w:p>
+    <w:p>
+      <w:proofErr w:type="gramStart"/>
+      <w:r>
+        <w:t>Indeed</w:t>
+      </w:r>
+      <w:proofErr w:type="gramEnd"/>
+      <w:r>
+        <w:t xml:space="preserve"> features a company ratings page which allows users to rate their employers as well as salaries lookup page which finds the average salary for various jobs and companies. This is a </w:t>
       </w:r>
       <w:r>
         <w:t>very nice feature,</w:t>
@@ -1534,8 +1722,13 @@
       </w:r>
     </w:p>
     <w:p>
-      <w:r>
-        <w:t xml:space="preserve">Indeed is a much more polished system than GitHub Jobs but </w:t>
+      <w:proofErr w:type="gramStart"/>
+      <w:r>
+        <w:t>Indeed</w:t>
+      </w:r>
+      <w:proofErr w:type="gramEnd"/>
+      <w:r>
+        <w:t xml:space="preserve"> is a much more polished system than GitHub Jobs but </w:t>
       </w:r>
       <w:r>
         <w:t>contains lots of features that I will be unable to create. It benefits from it extremely high user count allowing it to take averages and present statistics to inform users.</w:t>
@@ -1624,7 +1817,15 @@
         <w:t xml:space="preserve"> </w:t>
       </w:r>
       <w:r>
-        <w:t>Reddit has a huge user base and it splits its content into user created “subreddits”. The features that I want to add in my project that are also in reddit are the direct messaging, the trophy system, the upvote system and possibly something similar to the posting system, although I am undecided about that at the moment.</w:t>
+        <w:t xml:space="preserve">Reddit has a huge user base and it splits its content into user created “subreddits”. The features that I want to add in my project that are also in reddit are the direct messaging, the trophy system, the upvote system and possibly something </w:t>
+      </w:r>
+      <w:proofErr w:type="gramStart"/>
+      <w:r>
+        <w:t>similar to</w:t>
+      </w:r>
+      <w:proofErr w:type="gramEnd"/>
+      <w:r>
+        <w:t xml:space="preserve"> the posting system, although I am undecided about that at the moment.</w:t>
       </w:r>
       <w:r>
         <w:t xml:space="preserve"> The other website I chose to analyse for its social features was Discord (</w:t>
@@ -1644,7 +1845,15 @@
         <w:t>because they both have user created programming categories which helped me visualise what kind of social features I wanted to add in my project.</w:t>
       </w:r>
       <w:r>
-        <w:t xml:space="preserve"> This also allowed me to analyse the specific programming communities on this site as well as the site as a whole to </w:t>
+        <w:t xml:space="preserve"> This also allowed me to analyse the specific programming communities on this site as well as the site </w:t>
+      </w:r>
+      <w:proofErr w:type="gramStart"/>
+      <w:r>
+        <w:t>as a whole to</w:t>
+      </w:r>
+      <w:proofErr w:type="gramEnd"/>
+      <w:r>
+        <w:t xml:space="preserve"> </w:t>
       </w:r>
       <w:r>
         <w:t>see how these differ, and if the site succeeds in providing a community for programmers.</w:t>
@@ -1680,7 +1889,15 @@
         <w:t>favour.</w:t>
       </w:r>
       <w:r>
-        <w:t xml:space="preserve"> The large number of active users actively creates and drives the content</w:t>
+        <w:t xml:space="preserve"> The </w:t>
+      </w:r>
+      <w:proofErr w:type="gramStart"/>
+      <w:r>
+        <w:t>large number</w:t>
+      </w:r>
+      <w:proofErr w:type="gramEnd"/>
+      <w:r>
+        <w:t xml:space="preserve"> of active users actively creates and drives the content</w:t>
       </w:r>
       <w:r>
         <w:t xml:space="preserve"> meaning that every day the </w:t>
@@ -1729,7 +1946,15 @@
     </w:p>
     <w:p>
       <w:r>
-        <w:t>When you have created an account, you can subscribe to different user created communities. Your homepage them comprises of the top content from each of your communities every day. This is a nice feature, and is similar to something I was thinking of doing with my project.</w:t>
+        <w:t xml:space="preserve">When you have created an account, you can subscribe to different user created communities. Your homepage them comprises of the top content from each of your communities every day. This is a nice </w:t>
+      </w:r>
+      <w:proofErr w:type="gramStart"/>
+      <w:r>
+        <w:t>feature, and</w:t>
+      </w:r>
+      <w:proofErr w:type="gramEnd"/>
+      <w:r>
+        <w:t xml:space="preserve"> is similar to something I was thinking of doing with my project.</w:t>
       </w:r>
       <w:r>
         <w:t xml:space="preserve"> The feature I am pla</w:t>
@@ -1780,7 +2005,15 @@
         <w:t>Overall, Reddit specialises in communities and user driven content</w:t>
       </w:r>
       <w:r>
-        <w:t>, its main advantages are its large number of active users and its strong homepage. Some of the features seem unnecessary such as the top content from your country or area, but overall, it’s a good example of some of the features I want to add to my project.</w:t>
+        <w:t xml:space="preserve">, its main advantages are its </w:t>
+      </w:r>
+      <w:proofErr w:type="gramStart"/>
+      <w:r>
+        <w:t>large number</w:t>
+      </w:r>
+      <w:proofErr w:type="gramEnd"/>
+      <w:r>
+        <w:t xml:space="preserve"> of active users and its strong homepage. Some of the features seem unnecessary such as the top content from your country or area, but overall, it’s a good example of some of the features I want to add to my project.</w:t>
       </w:r>
     </w:p>
     <w:p/>
@@ -1811,7 +2044,15 @@
         <w:t>some of the features are good examples of things I am going to add in my project. The instant messaging system in discord is fluid and intuitive</w:t>
       </w:r>
       <w:r>
-        <w:t xml:space="preserve"> and features a simple markdown which is another thing I’m considering adding to my project. For example, if you surround a String with a * on each end, the text is formatted in italics. This removes the need for formatting buttons which can be messy, and is also fast for experienced users.</w:t>
+        <w:t xml:space="preserve"> and features a simple markdown which is another thing I’m considering adding to my project. For example, if you surround a String with a * on each end, the text is formatted in italics. This removes the need for formatting buttons which can be </w:t>
+      </w:r>
+      <w:proofErr w:type="gramStart"/>
+      <w:r>
+        <w:t>messy, and</w:t>
+      </w:r>
+      <w:proofErr w:type="gramEnd"/>
+      <w:r>
+        <w:t xml:space="preserve"> is also fast for experienced users.</w:t>
       </w:r>
       <w:r>
         <w:t xml:space="preserve"> This markdown could be very beneficial for my project, and I will probably add it in my own project, extending the markdown to include font sizes (big, medium, normal), code markdown (with language specific syntax highlighting)</w:t>
@@ -1822,7 +2063,31 @@
     </w:p>
     <w:p>
       <w:r>
-        <w:t xml:space="preserve">One feature that discord does that most people wouldn’t even glance at, is the messages coming through when a message is sent, without the need to refresh the page. This is expected of every single instant messaging application, and the vast majority of people wouldn’t even consider it. However, it will require some though when it comes to my project, as the majority of the backend will likely be coded in PHP, which is server side and backend only. This means that it does everything on page load, and cannot modify the contents of a page on demand. Doing this will require the use of AJAX (Asynchronous JavaScript and XML), which </w:t>
+        <w:t xml:space="preserve">One feature that discord does that most people wouldn’t even glance at, is the messages coming through when a message is sent, without the need to refresh the page. This is expected of every single instant messaging application, and the </w:t>
+      </w:r>
+      <w:proofErr w:type="gramStart"/>
+      <w:r>
+        <w:t>vast majority</w:t>
+      </w:r>
+      <w:proofErr w:type="gramEnd"/>
+      <w:r>
+        <w:t xml:space="preserve"> of people wouldn’t even consider it. However, it will require some though when it comes to my project, as </w:t>
+      </w:r>
+      <w:proofErr w:type="gramStart"/>
+      <w:r>
+        <w:t>the majority of</w:t>
+      </w:r>
+      <w:proofErr w:type="gramEnd"/>
+      <w:r>
+        <w:t xml:space="preserve"> the backend will likely be coded in PHP, which is server side and backend only. This means that it does everything on page </w:t>
+      </w:r>
+      <w:proofErr w:type="gramStart"/>
+      <w:r>
+        <w:t>load, and</w:t>
+      </w:r>
+      <w:proofErr w:type="gramEnd"/>
+      <w:r>
+        <w:t xml:space="preserve"> cannot modify the contents of a page on demand. Doing this will require the use of AJAX (Asynchronous JavaScript and XML), which </w:t>
       </w:r>
       <w:r>
         <w:t xml:space="preserve">not only </w:t>
@@ -1872,11 +2137,24 @@
         <w:t xml:space="preserve"> for simple integration with their services, and users can write bot accounts to automate tasks</w:t>
       </w:r>
       <w:r>
-        <w:t>. Obviously I wouldn’t create a public API with full access to my site, as it wouldn’t make much sense, and it woul</w:t>
-      </w:r>
-      <w:r>
-        <w:t>d have security issues. However</w:t>
-      </w:r>
+        <w:t xml:space="preserve">. </w:t>
+      </w:r>
+      <w:proofErr w:type="gramStart"/>
+      <w:r>
+        <w:t>Obviously</w:t>
+      </w:r>
+      <w:proofErr w:type="gramEnd"/>
+      <w:r>
+        <w:t xml:space="preserve"> I wouldn’t create a public API with full access to my site, as it wouldn’t make much sense, and it woul</w:t>
+      </w:r>
+      <w:r>
+        <w:t xml:space="preserve">d have security issues. </w:t>
+      </w:r>
+      <w:proofErr w:type="gramStart"/>
+      <w:r>
+        <w:t>However</w:t>
+      </w:r>
+      <w:proofErr w:type="gramEnd"/>
       <w:r>
         <w:t xml:space="preserve"> auto moderation could be a useful addition to my site, and </w:t>
       </w:r>
@@ -1893,7 +2171,15 @@
     </w:p>
     <w:p>
       <w:r>
-        <w:t>Discord has great instant messaging features, but is a completely different site to mine. While it does most of its intended features very well, it would be pointless to talk about them here, as they are so dissimilar to the intended features of my site.</w:t>
+        <w:t xml:space="preserve">Discord has great instant messaging </w:t>
+      </w:r>
+      <w:proofErr w:type="gramStart"/>
+      <w:r>
+        <w:t>features, but</w:t>
+      </w:r>
+      <w:proofErr w:type="gramEnd"/>
+      <w:r>
+        <w:t xml:space="preserve"> is a completely different site to mine. While it does most of its intended features very well, it would be pointless to talk about them here, as they are so dissimilar to the intended features of my site.</w:t>
       </w:r>
     </w:p>
     <w:p/>
@@ -1907,7 +2193,15 @@
         <w:t xml:space="preserve">Whilst Discord is a completely different site to mine, with a completely different purpose and design, some of its features, such as its markdown and </w:t>
       </w:r>
       <w:r>
-        <w:t>instant messaging, could be very useful in my project, and have given me some good ideas.</w:t>
+        <w:t xml:space="preserve">instant messaging, could be very useful in my project, and have given me some </w:t>
+      </w:r>
+      <w:proofErr w:type="gramStart"/>
+      <w:r>
+        <w:t>good ideas</w:t>
+      </w:r>
+      <w:proofErr w:type="gramEnd"/>
+      <w:r>
+        <w:t>.</w:t>
       </w:r>
     </w:p>
     <w:p/>
@@ -1951,8 +2245,21 @@
       </w:r>
     </w:p>
     <w:p>
-      <w:r>
-        <w:t xml:space="preserve">In order to create my project, I will require a computer/laptop to do all the programming on. I will need full admin access on this computer, as well as no internet restrictions. It will also need to be fairly powerful as it will have to run several demanding programs simultaneously, as well as having to compile large amounts of code without a large wait. It will need at least 8GB of RAM and a decent modern CPU. I am going to use my personal laptop to fulfil this requirement, as it is more portable than a desktop computer, which will allow me to work both at home and at school. It is also powerful (16GB DDR4, i7 6700HQ) which means that it can multitask effectively and </w:t>
+      <w:proofErr w:type="gramStart"/>
+      <w:r>
+        <w:t>In order to</w:t>
+      </w:r>
+      <w:proofErr w:type="gramEnd"/>
+      <w:r>
+        <w:t xml:space="preserve"> create my project, I will require a computer/laptop to do all the programming on. I will need full admin access on this computer, as well as no internet restrictions. It will also need to be </w:t>
+      </w:r>
+      <w:proofErr w:type="gramStart"/>
+      <w:r>
+        <w:t>fairly powerful</w:t>
+      </w:r>
+      <w:proofErr w:type="gramEnd"/>
+      <w:r>
+        <w:t xml:space="preserve"> as it will have to run several demanding programs simultaneously, as well as having to compile large amounts of code without a large wait. It will need at least 8GB of RAM and a decent modern CPU. I am going to use my personal laptop to fulfil this requirement, as it is more portable than a desktop computer, which will allow me to work both at home and at school. It is also powerful (16GB DDR4, i7 6700HQ) which means that it can multitask effectively and </w:t>
       </w:r>
       <w:r>
         <w:t>run demanding software with ease. Lastly, it is already set up with all the programming software and runtimes that I will need to program my project. This will save time and allow me to concentrate on the actual development. The only issue is that the school network blocks some websites that I will need to access to carry out my project. To solve this, I have set up a VPN on my laptop to allow me unrestricted internet access, even on limited access networks.</w:t>
@@ -1960,13 +2267,37 @@
     </w:p>
     <w:p>
       <w:r>
-        <w:t xml:space="preserve">I will also require a large number of people to test the robustness of my project to test for bugs. For this, I will use a class of about 30 younger students and ask them to explore every feature and function to test for bugs. This is a far faster way of testing for bugs than </w:t>
-      </w:r>
-      <w:r>
-        <w:t>going through the entire site myself, and clicking every button and testing every type of input</w:t>
-      </w:r>
-      <w:r>
-        <w:t>. This will save me a vast amount of time and allow me to spend more time and effort actually developing the solution</w:t>
+        <w:t xml:space="preserve">I will also require </w:t>
+      </w:r>
+      <w:proofErr w:type="gramStart"/>
+      <w:r>
+        <w:t>a large number of</w:t>
+      </w:r>
+      <w:proofErr w:type="gramEnd"/>
+      <w:r>
+        <w:t xml:space="preserve"> people to test the robustness of my project to test for bugs. For this, I will use a class of about 30 younger students and ask them to explore every feature and function to test for bugs. This is a far faster way of testing for bugs than </w:t>
+      </w:r>
+      <w:r>
+        <w:t xml:space="preserve">going through the entire site </w:t>
+      </w:r>
+      <w:proofErr w:type="gramStart"/>
+      <w:r>
+        <w:t>myself, and</w:t>
+      </w:r>
+      <w:proofErr w:type="gramEnd"/>
+      <w:r>
+        <w:t xml:space="preserve"> clicking every button and testing every type of input</w:t>
+      </w:r>
+      <w:r>
+        <w:t xml:space="preserve">. This will save me a vast amount of time and allow me to spend more time and effort </w:t>
+      </w:r>
+      <w:proofErr w:type="gramStart"/>
+      <w:r>
+        <w:t>actually developing</w:t>
+      </w:r>
+      <w:proofErr w:type="gramEnd"/>
+      <w:r>
+        <w:t xml:space="preserve"> the solution</w:t>
       </w:r>
       <w:r>
         <w:t xml:space="preserve"> rather than just testing.</w:t>
@@ -2132,7 +2463,15 @@
         <w:t xml:space="preserve"> and a web browser</w:t>
       </w:r>
       <w:r>
-        <w:t xml:space="preserve">. To improve the user experience, their screen should have an aspect ratio of 16:9 in order to display the </w:t>
+        <w:t xml:space="preserve">. To improve the user experience, their screen should have an aspect ratio of 16:9 </w:t>
+      </w:r>
+      <w:proofErr w:type="gramStart"/>
+      <w:r>
+        <w:t>in order to</w:t>
+      </w:r>
+      <w:proofErr w:type="gramEnd"/>
+      <w:r>
+        <w:t xml:space="preserve"> display the </w:t>
       </w:r>
       <w:r>
         <w:t xml:space="preserve">content in the best way. Similarly, the screen should be at least 720p. If I have enough time to develop an android app, the user will require a minimum of Android </w:t>
@@ -2155,7 +2494,15 @@
         <w:t>“interesting”</w:t>
       </w:r>
       <w:r>
-        <w:t xml:space="preserve"> ways of doing things meaning I would have to code twice for almost everything. For this reason, I probably wont support Internet Explorer.</w:t>
+        <w:t xml:space="preserve"> ways of doing things meaning I would have to code twice for almost everything. For this reason, I probably </w:t>
+      </w:r>
+      <w:proofErr w:type="spellStart"/>
+      <w:r>
+        <w:t>wont</w:t>
+      </w:r>
+      <w:proofErr w:type="spellEnd"/>
+      <w:r>
+        <w:t xml:space="preserve"> support Internet Explorer.</w:t>
       </w:r>
       <w:r>
         <w:t xml:space="preserve"> Other than that, however, I plan on supporting most popular web browsers.</w:t>
@@ -2348,7 +2695,25 @@
           <w:sz w:val="22"/>
           <w:szCs w:val="22"/>
         </w:rPr>
-        <w:t xml:space="preserve">The biggest limitation of my project will be the user base. Websites like StackOverflow and Reddit thrive off their huge active user base, while it is unlikely I will ever have any users at all, since I am </w:t>
+        <w:t xml:space="preserve">The biggest limitation of my project will be the user base. Websites like </w:t>
+      </w:r>
+      <w:proofErr w:type="spellStart"/>
+      <w:r>
+        <w:rPr>
+          <w:rFonts w:asciiTheme="minorHAnsi" w:hAnsiTheme="minorHAnsi"/>
+          <w:sz w:val="22"/>
+          <w:szCs w:val="22"/>
+        </w:rPr>
+        <w:t>StackOverflow</w:t>
+      </w:r>
+      <w:proofErr w:type="spellEnd"/>
+      <w:r>
+        <w:rPr>
+          <w:rFonts w:asciiTheme="minorHAnsi" w:hAnsiTheme="minorHAnsi"/>
+          <w:sz w:val="22"/>
+          <w:szCs w:val="22"/>
+        </w:rPr>
+        <w:t xml:space="preserve"> and Reddit thrive off their huge active user base, while it is unlikely I will ever have any users at all, since I am </w:t>
       </w:r>
       <w:r>
         <w:rPr>
@@ -2409,8 +2774,27 @@
           <w:sz w:val="22"/>
           <w:szCs w:val="22"/>
         </w:rPr>
-        <w:t xml:space="preserve">Another limitation to my project is that, in the unlikely event that my project gains traction and gets a large number of users, my server wouldn’t be able to cope with the high demand caused by lots of network requests. This would be easily fixable but would cost a lot of money, which would mean I would have to take a more </w:t>
-      </w:r>
+        <w:t xml:space="preserve">Another limitation to my project is that, in the unlikely event that my project gains traction and gets </w:t>
+      </w:r>
+      <w:proofErr w:type="gramStart"/>
+      <w:r>
+        <w:rPr>
+          <w:rFonts w:asciiTheme="minorHAnsi" w:hAnsiTheme="minorHAnsi"/>
+          <w:sz w:val="22"/>
+          <w:szCs w:val="22"/>
+        </w:rPr>
+        <w:t>a large number of</w:t>
+      </w:r>
+      <w:proofErr w:type="gramEnd"/>
+      <w:r>
+        <w:rPr>
+          <w:rFonts w:asciiTheme="minorHAnsi" w:hAnsiTheme="minorHAnsi"/>
+          <w:sz w:val="22"/>
+          <w:szCs w:val="22"/>
+        </w:rPr>
+        <w:t xml:space="preserve"> users, my server wouldn’t be able to cope with the high demand caused by lots of network requests. This would be easily fixable but would cost a lot of money, which would mean I would have to take a more </w:t>
+      </w:r>
+      <w:proofErr w:type="gramStart"/>
       <w:r>
         <w:rPr>
           <w:rFonts w:asciiTheme="minorHAnsi" w:hAnsiTheme="minorHAnsi"/>
@@ -2425,7 +2809,16 @@
           <w:sz w:val="22"/>
           <w:szCs w:val="22"/>
         </w:rPr>
-        <w:t xml:space="preserve"> oriented approach, instead of just making a website I would enjoy using.</w:t>
+        <w:t xml:space="preserve"> oriented</w:t>
+      </w:r>
+      <w:proofErr w:type="gramEnd"/>
+      <w:r>
+        <w:rPr>
+          <w:rFonts w:asciiTheme="minorHAnsi" w:hAnsiTheme="minorHAnsi"/>
+          <w:sz w:val="22"/>
+          <w:szCs w:val="22"/>
+        </w:rPr>
+        <w:t xml:space="preserve"> approach, instead of just making a website I would enjoy using.</w:t>
       </w:r>
     </w:p>
     <w:p>
@@ -2505,7 +2898,25 @@
           <w:sz w:val="22"/>
           <w:szCs w:val="22"/>
         </w:rPr>
-        <w:t>One limitation that I can solve is security. Hobby projects and other small websites often ignore security issues in order to focus on UI and UX (User interface and User Experience</w:t>
+        <w:t xml:space="preserve">One limitation that I can solve is security. Hobby projects and other small websites often ignore security issues </w:t>
+      </w:r>
+      <w:proofErr w:type="gramStart"/>
+      <w:r>
+        <w:rPr>
+          <w:rFonts w:asciiTheme="minorHAnsi" w:hAnsiTheme="minorHAnsi"/>
+          <w:sz w:val="22"/>
+          <w:szCs w:val="22"/>
+        </w:rPr>
+        <w:t>in order to</w:t>
+      </w:r>
+      <w:proofErr w:type="gramEnd"/>
+      <w:r>
+        <w:rPr>
+          <w:rFonts w:asciiTheme="minorHAnsi" w:hAnsiTheme="minorHAnsi"/>
+          <w:sz w:val="22"/>
+          <w:szCs w:val="22"/>
+        </w:rPr>
+        <w:t xml:space="preserve"> focus on UI and UX (User interface and User Experience</w:t>
       </w:r>
       <w:r>
         <w:rPr>
@@ -2537,7 +2948,25 @@
           <w:sz w:val="22"/>
           <w:szCs w:val="22"/>
         </w:rPr>
-        <w:t xml:space="preserve"> sector of programming is backend, which means I will spend the time securing my website to the best of my ability, including password hashing, external database configuration file, and IP (Internet Protocol) Address blacklisting. This will differentiate my website from other small projects of a similar nature, and give potential user’s the confidence to use my site.</w:t>
+        <w:t xml:space="preserve"> sector of programming is backend, which means I will spend the time securing my website to the best of my ability, including password hashing, external database configuration file, and IP (Internet Protocol) Address blacklisting. This will differentiate my website from other small projects of a similar </w:t>
+      </w:r>
+      <w:proofErr w:type="gramStart"/>
+      <w:r>
+        <w:rPr>
+          <w:rFonts w:asciiTheme="minorHAnsi" w:hAnsiTheme="minorHAnsi"/>
+          <w:sz w:val="22"/>
+          <w:szCs w:val="22"/>
+        </w:rPr>
+        <w:t>nature, and</w:t>
+      </w:r>
+      <w:proofErr w:type="gramEnd"/>
+      <w:r>
+        <w:rPr>
+          <w:rFonts w:asciiTheme="minorHAnsi" w:hAnsiTheme="minorHAnsi"/>
+          <w:sz w:val="22"/>
+          <w:szCs w:val="22"/>
+        </w:rPr>
+        <w:t xml:space="preserve"> give potential user’s the confidence to use my site.</w:t>
       </w:r>
     </w:p>
     <w:p>
@@ -2606,13 +3035,29 @@
           <w:rFonts w:eastAsia="F" w:cs="F"/>
           <w:color w:val="000000"/>
         </w:rPr>
-        <w:t xml:space="preserve">The main success criteria of my project is: “Can I produce a useable and </w:t>
-      </w:r>
+        <w:t xml:space="preserve">The main success criteria of my project </w:t>
+      </w:r>
+      <w:proofErr w:type="gramStart"/>
       <w:r>
         <w:rPr>
           <w:rFonts w:eastAsia="F" w:cs="F"/>
           <w:color w:val="000000"/>
         </w:rPr>
+        <w:t>is</w:t>
+      </w:r>
+      <w:proofErr w:type="gramEnd"/>
+      <w:r>
+        <w:rPr>
+          <w:rFonts w:eastAsia="F" w:cs="F"/>
+          <w:color w:val="000000"/>
+        </w:rPr>
+        <w:t xml:space="preserve">: “Can I produce a useable and </w:t>
+      </w:r>
+      <w:r>
+        <w:rPr>
+          <w:rFonts w:eastAsia="F" w:cs="F"/>
+          <w:color w:val="000000"/>
+        </w:rPr>
         <w:t>intuitive solution</w:t>
       </w:r>
       <w:r>
@@ -2627,7 +3072,23 @@
           <w:rFonts w:eastAsia="F" w:cs="F"/>
           <w:color w:val="000000"/>
         </w:rPr>
-        <w:t>alternative to StackOverflow, while providing additional social and career features not found in mainstream programming sites”.</w:t>
+        <w:t xml:space="preserve">alternative to </w:t>
+      </w:r>
+      <w:proofErr w:type="spellStart"/>
+      <w:r>
+        <w:rPr>
+          <w:rFonts w:eastAsia="F" w:cs="F"/>
+          <w:color w:val="000000"/>
+        </w:rPr>
+        <w:t>StackOverflow</w:t>
+      </w:r>
+      <w:proofErr w:type="spellEnd"/>
+      <w:r>
+        <w:rPr>
+          <w:rFonts w:eastAsia="F" w:cs="F"/>
+          <w:color w:val="000000"/>
+        </w:rPr>
+        <w:t>, while providing additional social and career features not found in mainstream programming sites”.</w:t>
       </w:r>
     </w:p>
     <w:p>
@@ -2816,13 +3277,29 @@
           <w:rFonts w:eastAsia="F" w:cs="F"/>
           <w:color w:val="000000"/>
         </w:rPr>
-        <w:t>The question and answer system is probably the largest and mo</w:t>
-      </w:r>
+        <w:t xml:space="preserve">The question and answer system </w:t>
+      </w:r>
+      <w:proofErr w:type="gramStart"/>
       <w:r>
         <w:rPr>
           <w:rFonts w:eastAsia="F" w:cs="F"/>
           <w:color w:val="000000"/>
         </w:rPr>
+        <w:t>is</w:t>
+      </w:r>
+      <w:proofErr w:type="gramEnd"/>
+      <w:r>
+        <w:rPr>
+          <w:rFonts w:eastAsia="F" w:cs="F"/>
+          <w:color w:val="000000"/>
+        </w:rPr>
+        <w:t xml:space="preserve"> probably the largest and mo</w:t>
+      </w:r>
+      <w:r>
+        <w:rPr>
+          <w:rFonts w:eastAsia="F" w:cs="F"/>
+          <w:color w:val="000000"/>
+        </w:rPr>
         <w:t>st important aspect of the site</w:t>
       </w:r>
       <w:r>
@@ -2858,21 +3335,37 @@
           <w:rFonts w:eastAsia="F" w:cs="F"/>
           <w:color w:val="000000"/>
         </w:rPr>
-        <w:t>a complete system that performs all of the functions bellow:</w:t>
-      </w:r>
-    </w:p>
-    <w:p>
-      <w:pPr>
+        <w:t xml:space="preserve">a complete system that performs </w:t>
+      </w:r>
+      <w:proofErr w:type="gramStart"/>
+      <w:r>
         <w:rPr>
           <w:rFonts w:eastAsia="F" w:cs="F"/>
           <w:color w:val="000000"/>
         </w:rPr>
-      </w:pPr>
+        <w:t>all of</w:t>
+      </w:r>
+      <w:proofErr w:type="gramEnd"/>
       <w:r>
         <w:rPr>
           <w:rFonts w:eastAsia="F" w:cs="F"/>
           <w:color w:val="000000"/>
         </w:rPr>
+        <w:t xml:space="preserve"> the functions bellow:</w:t>
+      </w:r>
+    </w:p>
+    <w:p>
+      <w:pPr>
+        <w:rPr>
+          <w:rFonts w:eastAsia="F" w:cs="F"/>
+          <w:color w:val="000000"/>
+        </w:rPr>
+      </w:pPr>
+      <w:r>
+        <w:rPr>
+          <w:rFonts w:eastAsia="F" w:cs="F"/>
+          <w:color w:val="000000"/>
+        </w:rPr>
         <w:t>- User can ask questions</w:t>
       </w:r>
     </w:p>
@@ -3037,6 +3530,179 @@
           <w:color w:val="000000"/>
         </w:rPr>
       </w:pPr>
+      <w:r>
+        <w:rPr>
+          <w:color w:val="000000"/>
+        </w:rPr>
+        <w:lastRenderedPageBreak/>
+        <w:t>- Users can answer questions</w:t>
+      </w:r>
+    </w:p>
+    <w:p>
+      <w:pPr>
+        <w:rPr>
+          <w:color w:val="000000"/>
+        </w:rPr>
+      </w:pPr>
+      <w:r>
+        <w:rPr>
+          <w:color w:val="000000"/>
+        </w:rPr>
+        <w:t>- Users can edit answers</w:t>
+      </w:r>
+    </w:p>
+    <w:p>
+      <w:pPr>
+        <w:rPr>
+          <w:color w:val="000000"/>
+        </w:rPr>
+      </w:pPr>
+      <w:r>
+        <w:rPr>
+          <w:color w:val="000000"/>
+        </w:rPr>
+        <w:t>- Users can vote on answers</w:t>
+      </w:r>
+    </w:p>
+    <w:p>
+      <w:pPr>
+        <w:rPr>
+          <w:color w:val="000000"/>
+        </w:rPr>
+      </w:pPr>
+      <w:r>
+        <w:rPr>
+          <w:color w:val="000000"/>
+        </w:rPr>
+        <w:t>- Users can accept answers</w:t>
+      </w:r>
+    </w:p>
+    <w:p>
+      <w:pPr>
+        <w:rPr>
+          <w:color w:val="000000"/>
+        </w:rPr>
+      </w:pPr>
+      <w:r>
+        <w:rPr>
+          <w:color w:val="000000"/>
+        </w:rPr>
+        <w:t>- Users can report answers</w:t>
+      </w:r>
+    </w:p>
+    <w:p>
+      <w:pPr>
+        <w:rPr>
+          <w:color w:val="000000"/>
+        </w:rPr>
+      </w:pPr>
+      <w:r>
+        <w:rPr>
+          <w:color w:val="000000"/>
+        </w:rPr>
+        <w:t xml:space="preserve">- Users can </w:t>
+      </w:r>
+      <w:r>
+        <w:rPr>
+          <w:color w:val="000000"/>
+        </w:rPr>
+        <w:t>comment on answers</w:t>
+      </w:r>
+    </w:p>
+    <w:p>
+      <w:pPr>
+        <w:rPr>
+          <w:color w:val="000000"/>
+        </w:rPr>
+      </w:pPr>
+      <w:r>
+        <w:rPr>
+          <w:color w:val="000000"/>
+        </w:rPr>
+        <w:t>- Users can report comments</w:t>
+      </w:r>
+    </w:p>
+    <w:p>
+      <w:pPr>
+        <w:rPr>
+          <w:color w:val="000000"/>
+        </w:rPr>
+      </w:pPr>
+      <w:r>
+        <w:rPr>
+          <w:color w:val="000000"/>
+        </w:rPr>
+        <w:t>*POSSIBLY MORE*</w:t>
+      </w:r>
+    </w:p>
+    <w:p>
+      <w:pPr>
+        <w:rPr>
+          <w:color w:val="000000"/>
+        </w:rPr>
+      </w:pPr>
+      <w:r>
+        <w:rPr>
+          <w:color w:val="000000"/>
+        </w:rPr>
+        <w:t xml:space="preserve">All these functions above </w:t>
+      </w:r>
+      <w:r>
+        <w:rPr>
+          <w:color w:val="000000"/>
+        </w:rPr>
+        <w:t xml:space="preserve">can and will be in the form of unit tests. </w:t>
+      </w:r>
+      <w:r>
+        <w:rPr>
+          <w:color w:val="000000"/>
+        </w:rPr>
+        <w:t xml:space="preserve">Unit testing my solution will allow me to test every single one of these </w:t>
+      </w:r>
+      <w:r>
+        <w:rPr>
+          <w:color w:val="000000"/>
+        </w:rPr>
+        <w:t>functions.</w:t>
+      </w:r>
+      <w:r>
+        <w:rPr>
+          <w:color w:val="000000"/>
+        </w:rPr>
+        <w:t xml:space="preserve"> Unit testing is when you create a program to you’re the functions in your program and compare the output to a manually specified and worked out result. If the expected output matches the </w:t>
+      </w:r>
+      <w:r>
+        <w:rPr>
+          <w:color w:val="000000"/>
+        </w:rPr>
+        <w:t xml:space="preserve">anticipated output, the unit test is passed. If not, it is failed, and the unit test framework will produce </w:t>
+      </w:r>
+      <w:proofErr w:type="gramStart"/>
+      <w:r>
+        <w:rPr>
+          <w:color w:val="000000"/>
+        </w:rPr>
+        <w:t>some kind of stack</w:t>
+      </w:r>
+      <w:proofErr w:type="gramEnd"/>
+      <w:r>
+        <w:rPr>
+          <w:color w:val="000000"/>
+        </w:rPr>
+        <w:t xml:space="preserve"> trace.</w:t>
+      </w:r>
+      <w:r>
+        <w:rPr>
+          <w:color w:val="000000"/>
+        </w:rPr>
+        <w:t xml:space="preserve"> </w:t>
+      </w:r>
+      <w:r>
+        <w:rPr>
+          <w:color w:val="000000"/>
+        </w:rPr>
+        <w:t>Some unit test frameworks that I might be using are PHP Unit, Selenium, FrontPage, or a mixture of all three.</w:t>
+      </w:r>
       <w:bookmarkStart w:id="1" w:name="_GoBack"/>
       <w:bookmarkEnd w:id="1"/>
     </w:p>
@@ -3052,7 +3718,7 @@
 </file>
 
 <file path=word/endnotes.xml><?xml version="1.0" encoding="utf-8"?>
-<w:endnotes xmlns:wpc="http://schemas.microsoft.com/office/word/2010/wordprocessingCanvas" xmlns:cx="http://schemas.microsoft.com/office/drawing/2014/chartex" xmlns:cx1="http://schemas.microsoft.com/office/drawing/2015/9/8/chartex" xmlns:mc="http://schemas.openxmlformats.org/markup-compatibility/2006" xmlns:o="urn:schemas-microsoft-com:office:office" xmlns:r="http://schemas.openxmlformats.org/officeDocument/2006/relationships" xmlns:m="http://schemas.openxmlformats.org/officeDocument/2006/math" xmlns:v="urn:schemas-microsoft-com:vml" xmlns:wp14="http://schemas.microsoft.com/office/word/2010/wordprocessingDrawing" xmlns:wp="http://schemas.openxmlformats.org/drawingml/2006/wordprocessingDrawing" xmlns:w10="urn:schemas-microsoft-com:office:word" xmlns:w="http://schemas.openxmlformats.org/wordprocessingml/2006/main" xmlns:w14="http://schemas.microsoft.com/office/word/2010/wordml" xmlns:w15="http://schemas.microsoft.com/office/word/2012/wordml" xmlns:w16se="http://schemas.microsoft.com/office/word/2015/wordml/symex" xmlns:wpg="http://schemas.microsoft.com/office/word/2010/wordprocessingGroup" xmlns:wpi="http://schemas.microsoft.com/office/word/2010/wordprocessingInk" xmlns:wne="http://schemas.microsoft.com/office/word/2006/wordml" xmlns:wps="http://schemas.microsoft.com/office/word/2010/wordprocessingShape" mc:Ignorable="w14 w15 w16se wp14">
+<w:endnotes xmlns:wpc="http://schemas.microsoft.com/office/word/2010/wordprocessingCanvas" xmlns:cx="http://schemas.microsoft.com/office/drawing/2014/chartex" xmlns:cx1="http://schemas.microsoft.com/office/drawing/2015/9/8/chartex" xmlns:cx2="http://schemas.microsoft.com/office/drawing/2015/10/21/chartex" xmlns:cx3="http://schemas.microsoft.com/office/drawing/2016/5/9/chartex" xmlns:cx4="http://schemas.microsoft.com/office/drawing/2016/5/10/chartex" xmlns:cx5="http://schemas.microsoft.com/office/drawing/2016/5/11/chartex" xmlns:cx6="http://schemas.microsoft.com/office/drawing/2016/5/12/chartex" xmlns:cx7="http://schemas.microsoft.com/office/drawing/2016/5/13/chartex" xmlns:cx8="http://schemas.microsoft.com/office/drawing/2016/5/14/chartex" xmlns:mc="http://schemas.openxmlformats.org/markup-compatibility/2006" xmlns:aink="http://schemas.microsoft.com/office/drawing/2016/ink" xmlns:am3d="http://schemas.microsoft.com/office/drawing/2017/model3d" xmlns:o="urn:schemas-microsoft-com:office:office" xmlns:r="http://schemas.openxmlformats.org/officeDocument/2006/relationships" xmlns:m="http://schemas.openxmlformats.org/officeDocument/2006/math" xmlns:v="urn:schemas-microsoft-com:vml" xmlns:wp14="http://schemas.microsoft.com/office/word/2010/wordprocessingDrawing" xmlns:wp="http://schemas.openxmlformats.org/drawingml/2006/wordprocessingDrawing" xmlns:w10="urn:schemas-microsoft-com:office:word" xmlns:w="http://schemas.openxmlformats.org/wordprocessingml/2006/main" xmlns:w14="http://schemas.microsoft.com/office/word/2010/wordml" xmlns:w15="http://schemas.microsoft.com/office/word/2012/wordml" xmlns:w16cid="http://schemas.microsoft.com/office/word/2016/wordml/cid" xmlns:w16se="http://schemas.microsoft.com/office/word/2015/wordml/symex" xmlns:wpg="http://schemas.microsoft.com/office/word/2010/wordprocessingGroup" xmlns:wpi="http://schemas.microsoft.com/office/word/2010/wordprocessingInk" xmlns:wne="http://schemas.microsoft.com/office/word/2006/wordml" xmlns:wps="http://schemas.microsoft.com/office/word/2010/wordprocessingShape" mc:Ignorable="w14 w15 w16se w16cid wp14">
   <w:endnote w:type="separator" w:id="-1">
     <w:p>
       <w:pPr>
@@ -3077,7 +3743,7 @@
 </file>
 
 <file path=word/footnotes.xml><?xml version="1.0" encoding="utf-8"?>
-<w:footnotes xmlns:wpc="http://schemas.microsoft.com/office/word/2010/wordprocessingCanvas" xmlns:cx="http://schemas.microsoft.com/office/drawing/2014/chartex" xmlns:cx1="http://schemas.microsoft.com/office/drawing/2015/9/8/chartex" xmlns:mc="http://schemas.openxmlformats.org/markup-compatibility/2006" xmlns:o="urn:schemas-microsoft-com:office:office" xmlns:r="http://schemas.openxmlformats.org/officeDocument/2006/relationships" xmlns:m="http://schemas.openxmlformats.org/officeDocument/2006/math" xmlns:v="urn:schemas-microsoft-com:vml" xmlns:wp14="http://schemas.microsoft.com/office/word/2010/wordprocessingDrawing" xmlns:wp="http://schemas.openxmlformats.org/drawingml/2006/wordprocessingDrawing" xmlns:w10="urn:schemas-microsoft-com:office:word" xmlns:w="http://schemas.openxmlformats.org/wordprocessingml/2006/main" xmlns:w14="http://schemas.microsoft.com/office/word/2010/wordml" xmlns:w15="http://schemas.microsoft.com/office/word/2012/wordml" xmlns:w16se="http://schemas.microsoft.com/office/word/2015/wordml/symex" xmlns:wpg="http://schemas.microsoft.com/office/word/2010/wordprocessingGroup" xmlns:wpi="http://schemas.microsoft.com/office/word/2010/wordprocessingInk" xmlns:wne="http://schemas.microsoft.com/office/word/2006/wordml" xmlns:wps="http://schemas.microsoft.com/office/word/2010/wordprocessingShape" mc:Ignorable="w14 w15 w16se wp14">
+<w:footnotes xmlns:wpc="http://schemas.microsoft.com/office/word/2010/wordprocessingCanvas" xmlns:cx="http://schemas.microsoft.com/office/drawing/2014/chartex" xmlns:cx1="http://schemas.microsoft.com/office/drawing/2015/9/8/chartex" xmlns:cx2="http://schemas.microsoft.com/office/drawing/2015/10/21/chartex" xmlns:cx3="http://schemas.microsoft.com/office/drawing/2016/5/9/chartex" xmlns:cx4="http://schemas.microsoft.com/office/drawing/2016/5/10/chartex" xmlns:cx5="http://schemas.microsoft.com/office/drawing/2016/5/11/chartex" xmlns:cx6="http://schemas.microsoft.com/office/drawing/2016/5/12/chartex" xmlns:cx7="http://schemas.microsoft.com/office/drawing/2016/5/13/chartex" xmlns:cx8="http://schemas.microsoft.com/office/drawing/2016/5/14/chartex" xmlns:mc="http://schemas.openxmlformats.org/markup-compatibility/2006" xmlns:aink="http://schemas.microsoft.com/office/drawing/2016/ink" xmlns:am3d="http://schemas.microsoft.com/office/drawing/2017/model3d" xmlns:o="urn:schemas-microsoft-com:office:office" xmlns:r="http://schemas.openxmlformats.org/officeDocument/2006/relationships" xmlns:m="http://schemas.openxmlformats.org/officeDocument/2006/math" xmlns:v="urn:schemas-microsoft-com:vml" xmlns:wp14="http://schemas.microsoft.com/office/word/2010/wordprocessingDrawing" xmlns:wp="http://schemas.openxmlformats.org/drawingml/2006/wordprocessingDrawing" xmlns:w10="urn:schemas-microsoft-com:office:word" xmlns:w="http://schemas.openxmlformats.org/wordprocessingml/2006/main" xmlns:w14="http://schemas.microsoft.com/office/word/2010/wordml" xmlns:w15="http://schemas.microsoft.com/office/word/2012/wordml" xmlns:w16cid="http://schemas.microsoft.com/office/word/2016/wordml/cid" xmlns:w16se="http://schemas.microsoft.com/office/word/2015/wordml/symex" xmlns:wpg="http://schemas.microsoft.com/office/word/2010/wordprocessingGroup" xmlns:wpi="http://schemas.microsoft.com/office/word/2010/wordprocessingInk" xmlns:wne="http://schemas.microsoft.com/office/word/2006/wordml" xmlns:wps="http://schemas.microsoft.com/office/word/2010/wordprocessingShape" mc:Ignorable="w14 w15 w16se w16cid wp14">
   <w:footnote w:type="separator" w:id="-1">
     <w:p>
       <w:pPr>
@@ -3102,7 +3768,7 @@
 </file>
 
 <file path=word/header1.xml><?xml version="1.0" encoding="utf-8"?>
-<w:hdr xmlns:wpc="http://schemas.microsoft.com/office/word/2010/wordprocessingCanvas" xmlns:cx="http://schemas.microsoft.com/office/drawing/2014/chartex" xmlns:cx1="http://schemas.microsoft.com/office/drawing/2015/9/8/chartex" xmlns:mc="http://schemas.openxmlformats.org/markup-compatibility/2006" xmlns:o="urn:schemas-microsoft-com:office:office" xmlns:r="http://schemas.openxmlformats.org/officeDocument/2006/relationships" xmlns:m="http://schemas.openxmlformats.org/officeDocument/2006/math" xmlns:v="urn:schemas-microsoft-com:vml" xmlns:wp14="http://schemas.microsoft.com/office/word/2010/wordprocessingDrawing" xmlns:wp="http://schemas.openxmlformats.org/drawingml/2006/wordprocessingDrawing" xmlns:w10="urn:schemas-microsoft-com:office:word" xmlns:w="http://schemas.openxmlformats.org/wordprocessingml/2006/main" xmlns:w14="http://schemas.microsoft.com/office/word/2010/wordml" xmlns:w15="http://schemas.microsoft.com/office/word/2012/wordml" xmlns:w16se="http://schemas.microsoft.com/office/word/2015/wordml/symex" xmlns:wpg="http://schemas.microsoft.com/office/word/2010/wordprocessingGroup" xmlns:wpi="http://schemas.microsoft.com/office/word/2010/wordprocessingInk" xmlns:wne="http://schemas.microsoft.com/office/word/2006/wordml" xmlns:wps="http://schemas.microsoft.com/office/word/2010/wordprocessingShape" mc:Ignorable="w14 w15 w16se wp14">
+<w:hdr xmlns:wpc="http://schemas.microsoft.com/office/word/2010/wordprocessingCanvas" xmlns:cx="http://schemas.microsoft.com/office/drawing/2014/chartex" xmlns:cx1="http://schemas.microsoft.com/office/drawing/2015/9/8/chartex" xmlns:cx2="http://schemas.microsoft.com/office/drawing/2015/10/21/chartex" xmlns:cx3="http://schemas.microsoft.com/office/drawing/2016/5/9/chartex" xmlns:cx4="http://schemas.microsoft.com/office/drawing/2016/5/10/chartex" xmlns:cx5="http://schemas.microsoft.com/office/drawing/2016/5/11/chartex" xmlns:cx6="http://schemas.microsoft.com/office/drawing/2016/5/12/chartex" xmlns:cx7="http://schemas.microsoft.com/office/drawing/2016/5/13/chartex" xmlns:cx8="http://schemas.microsoft.com/office/drawing/2016/5/14/chartex" xmlns:mc="http://schemas.openxmlformats.org/markup-compatibility/2006" xmlns:aink="http://schemas.microsoft.com/office/drawing/2016/ink" xmlns:am3d="http://schemas.microsoft.com/office/drawing/2017/model3d" xmlns:o="urn:schemas-microsoft-com:office:office" xmlns:r="http://schemas.openxmlformats.org/officeDocument/2006/relationships" xmlns:m="http://schemas.openxmlformats.org/officeDocument/2006/math" xmlns:v="urn:schemas-microsoft-com:vml" xmlns:wp14="http://schemas.microsoft.com/office/word/2010/wordprocessingDrawing" xmlns:wp="http://schemas.openxmlformats.org/drawingml/2006/wordprocessingDrawing" xmlns:w10="urn:schemas-microsoft-com:office:word" xmlns:w="http://schemas.openxmlformats.org/wordprocessingml/2006/main" xmlns:w14="http://schemas.microsoft.com/office/word/2010/wordml" xmlns:w15="http://schemas.microsoft.com/office/word/2012/wordml" xmlns:w16cid="http://schemas.microsoft.com/office/word/2016/wordml/cid" xmlns:w16se="http://schemas.microsoft.com/office/word/2015/wordml/symex" xmlns:wpg="http://schemas.microsoft.com/office/word/2010/wordprocessingGroup" xmlns:wpi="http://schemas.microsoft.com/office/word/2010/wordprocessingInk" xmlns:wne="http://schemas.microsoft.com/office/word/2006/wordml" xmlns:wps="http://schemas.microsoft.com/office/word/2010/wordprocessingShape" mc:Ignorable="w14 w15 w16se w16cid wp14">
   <w:p>
     <w:pPr>
       <w:pStyle w:val="Header"/>
@@ -3166,7 +3832,7 @@
 </file>
 
 <file path=word/numbering.xml><?xml version="1.0" encoding="utf-8"?>
-<w:numbering xmlns:wpc="http://schemas.microsoft.com/office/word/2010/wordprocessingCanvas" xmlns:cx="http://schemas.microsoft.com/office/drawing/2014/chartex" xmlns:cx1="http://schemas.microsoft.com/office/drawing/2015/9/8/chartex" xmlns:mc="http://schemas.openxmlformats.org/markup-compatibility/2006" xmlns:o="urn:schemas-microsoft-com:office:office" xmlns:r="http://schemas.openxmlformats.org/officeDocument/2006/relationships" xmlns:m="http://schemas.openxmlformats.org/officeDocument/2006/math" xmlns:v="urn:schemas-microsoft-com:vml" xmlns:wp14="http://schemas.microsoft.com/office/word/2010/wordprocessingDrawing" xmlns:wp="http://schemas.openxmlformats.org/drawingml/2006/wordprocessingDrawing" xmlns:w10="urn:schemas-microsoft-com:office:word" xmlns:w="http://schemas.openxmlformats.org/wordprocessingml/2006/main" xmlns:w14="http://schemas.microsoft.com/office/word/2010/wordml" xmlns:w15="http://schemas.microsoft.com/office/word/2012/wordml" xmlns:w16se="http://schemas.microsoft.com/office/word/2015/wordml/symex" xmlns:wpg="http://schemas.microsoft.com/office/word/2010/wordprocessingGroup" xmlns:wpi="http://schemas.microsoft.com/office/word/2010/wordprocessingInk" xmlns:wne="http://schemas.microsoft.com/office/word/2006/wordml" xmlns:wps="http://schemas.microsoft.com/office/word/2010/wordprocessingShape" mc:Ignorable="w14 w15 w16se wp14">
+<w:numbering xmlns:wpc="http://schemas.microsoft.com/office/word/2010/wordprocessingCanvas" xmlns:cx="http://schemas.microsoft.com/office/drawing/2014/chartex" xmlns:cx1="http://schemas.microsoft.com/office/drawing/2015/9/8/chartex" xmlns:cx2="http://schemas.microsoft.com/office/drawing/2015/10/21/chartex" xmlns:cx3="http://schemas.microsoft.com/office/drawing/2016/5/9/chartex" xmlns:cx4="http://schemas.microsoft.com/office/drawing/2016/5/10/chartex" xmlns:cx5="http://schemas.microsoft.com/office/drawing/2016/5/11/chartex" xmlns:cx6="http://schemas.microsoft.com/office/drawing/2016/5/12/chartex" xmlns:cx7="http://schemas.microsoft.com/office/drawing/2016/5/13/chartex" xmlns:cx8="http://schemas.microsoft.com/office/drawing/2016/5/14/chartex" xmlns:mc="http://schemas.openxmlformats.org/markup-compatibility/2006" xmlns:aink="http://schemas.microsoft.com/office/drawing/2016/ink" xmlns:am3d="http://schemas.microsoft.com/office/drawing/2017/model3d" xmlns:o="urn:schemas-microsoft-com:office:office" xmlns:r="http://schemas.openxmlformats.org/officeDocument/2006/relationships" xmlns:m="http://schemas.openxmlformats.org/officeDocument/2006/math" xmlns:v="urn:schemas-microsoft-com:vml" xmlns:wp14="http://schemas.microsoft.com/office/word/2010/wordprocessingDrawing" xmlns:wp="http://schemas.openxmlformats.org/drawingml/2006/wordprocessingDrawing" xmlns:w10="urn:schemas-microsoft-com:office:word" xmlns:w="http://schemas.openxmlformats.org/wordprocessingml/2006/main" xmlns:w14="http://schemas.microsoft.com/office/word/2010/wordml" xmlns:w15="http://schemas.microsoft.com/office/word/2012/wordml" xmlns:w16cid="http://schemas.microsoft.com/office/word/2016/wordml/cid" xmlns:w16se="http://schemas.microsoft.com/office/word/2015/wordml/symex" xmlns:wpg="http://schemas.microsoft.com/office/word/2010/wordprocessingGroup" xmlns:wpi="http://schemas.microsoft.com/office/word/2010/wordprocessingInk" xmlns:wne="http://schemas.microsoft.com/office/word/2006/wordml" xmlns:wps="http://schemas.microsoft.com/office/word/2010/wordprocessingShape" mc:Ignorable="w14 w15 w16se w16cid wp14">
   <w:abstractNum w:abstractNumId="0" w15:restartNumberingAfterBreak="0">
     <w:nsid w:val="0C0D7C54"/>
     <w:multiLevelType w:val="hybridMultilevel"/>
@@ -4098,7 +4764,7 @@
 </file>
 
 <file path=word/styles.xml><?xml version="1.0" encoding="utf-8"?>
-<w:styles xmlns:mc="http://schemas.openxmlformats.org/markup-compatibility/2006" xmlns:r="http://schemas.openxmlformats.org/officeDocument/2006/relationships" xmlns:w="http://schemas.openxmlformats.org/wordprocessingml/2006/main" xmlns:w14="http://schemas.microsoft.com/office/word/2010/wordml" xmlns:w15="http://schemas.microsoft.com/office/word/2012/wordml" xmlns:w16se="http://schemas.microsoft.com/office/word/2015/wordml/symex" mc:Ignorable="w14 w15 w16se">
+<w:styles xmlns:mc="http://schemas.openxmlformats.org/markup-compatibility/2006" xmlns:r="http://schemas.openxmlformats.org/officeDocument/2006/relationships" xmlns:w="http://schemas.openxmlformats.org/wordprocessingml/2006/main" xmlns:w14="http://schemas.microsoft.com/office/word/2010/wordml" xmlns:w15="http://schemas.microsoft.com/office/word/2012/wordml" xmlns:w16cid="http://schemas.microsoft.com/office/word/2016/wordml/cid" xmlns:w16se="http://schemas.microsoft.com/office/word/2015/wordml/symex" mc:Ignorable="w14 w15 w16se w16cid">
   <w:docDefaults>
     <w:rPrDefault>
       <w:rPr>
@@ -4114,7 +4780,7 @@
       </w:pPr>
     </w:pPrDefault>
   </w:docDefaults>
-  <w:latentStyles w:defLockedState="0" w:defUIPriority="99" w:defSemiHidden="0" w:defUnhideWhenUsed="0" w:defQFormat="0" w:count="371">
+  <w:latentStyles w:defLockedState="0" w:defUIPriority="99" w:defSemiHidden="0" w:defUnhideWhenUsed="0" w:defQFormat="0" w:count="375">
     <w:lsdException w:name="Normal" w:uiPriority="0" w:qFormat="1"/>
     <w:lsdException w:name="heading 1" w:uiPriority="9" w:qFormat="1"/>
     <w:lsdException w:name="heading 2" w:semiHidden="1" w:uiPriority="9" w:unhideWhenUsed="1" w:qFormat="1"/>
@@ -4220,7 +4886,6 @@
     <w:lsdException w:name="HTML Sample" w:semiHidden="1" w:unhideWhenUsed="1"/>
     <w:lsdException w:name="HTML Typewriter" w:semiHidden="1" w:unhideWhenUsed="1"/>
     <w:lsdException w:name="HTML Variable" w:semiHidden="1" w:unhideWhenUsed="1"/>
-    <w:lsdException w:name="Normal Table" w:semiHidden="1" w:unhideWhenUsed="1"/>
     <w:lsdException w:name="annotation subject" w:semiHidden="1" w:unhideWhenUsed="1"/>
     <w:lsdException w:name="No List" w:semiHidden="1" w:unhideWhenUsed="1"/>
     <w:lsdException w:name="Outline List 1" w:semiHidden="1" w:unhideWhenUsed="1"/>
@@ -4264,10 +4929,8 @@
     <w:lsdException w:name="Table Elegant" w:semiHidden="1" w:unhideWhenUsed="1"/>
     <w:lsdException w:name="Table Professional" w:semiHidden="1" w:unhideWhenUsed="1"/>
     <w:lsdException w:name="Table Subtle 1" w:semiHidden="1" w:unhideWhenUsed="1"/>
-    <w:lsdException w:name="Table Subtle 2" w:semiHidden="1" w:unhideWhenUsed="1"/>
     <w:lsdException w:name="Table Web 1" w:semiHidden="1" w:unhideWhenUsed="1"/>
     <w:lsdException w:name="Table Web 2" w:semiHidden="1" w:unhideWhenUsed="1"/>
-    <w:lsdException w:name="Table Web 3" w:semiHidden="1" w:unhideWhenUsed="1"/>
     <w:lsdException w:name="Balloon Text" w:semiHidden="1" w:unhideWhenUsed="1"/>
     <w:lsdException w:name="Table Grid" w:uiPriority="39"/>
     <w:lsdException w:name="Table Theme" w:semiHidden="1" w:unhideWhenUsed="1"/>
@@ -4486,6 +5149,10 @@
     <w:lsdException w:name="List Table 5 Dark Accent 6" w:uiPriority="50"/>
     <w:lsdException w:name="List Table 6 Colorful Accent 6" w:uiPriority="51"/>
     <w:lsdException w:name="List Table 7 Colorful Accent 6" w:uiPriority="52"/>
+    <w:lsdException w:name="Mention" w:semiHidden="1" w:unhideWhenUsed="1"/>
+    <w:lsdException w:name="Smart Hyperlink" w:semiHidden="1" w:unhideWhenUsed="1"/>
+    <w:lsdException w:name="Hashtag" w:semiHidden="1" w:unhideWhenUsed="1"/>
+    <w:lsdException w:name="Unresolved Mention" w:semiHidden="1" w:unhideWhenUsed="1"/>
   </w:latentStyles>
   <w:style w:type="paragraph" w:default="1" w:styleId="Normal">
     <w:name w:val="Normal"/>
@@ -5020,7 +5687,7 @@
 </file>
 
 <file path=customXml/itemProps1.xml><?xml version="1.0" encoding="utf-8"?>
-<ds:datastoreItem xmlns:ds="http://schemas.openxmlformats.org/officeDocument/2006/customXml" ds:itemID="{389EEC62-4368-45E9-8B0B-792BD322871D}">
+<ds:datastoreItem xmlns:ds="http://schemas.openxmlformats.org/officeDocument/2006/customXml" ds:itemID="{C3BD2FCB-1117-4C97-84E4-B150009968CB}">
   <ds:schemaRefs>
     <ds:schemaRef ds:uri="http://schemas.openxmlformats.org/officeDocument/2006/bibliography"/>
   </ds:schemaRefs>

</xml_diff>

<commit_message>
Finish initial draft of analysis
</commit_message>
<xml_diff>
--- a/Writeup/Analysis.docx
+++ b/Writeup/Analysis.docx
@@ -1,6 +1,6 @@
 
 <file path=word/document.xml><?xml version="1.0" encoding="utf-8"?>
-<w:document xmlns:wpc="http://schemas.microsoft.com/office/word/2010/wordprocessingCanvas" xmlns:cx="http://schemas.microsoft.com/office/drawing/2014/chartex" xmlns:cx1="http://schemas.microsoft.com/office/drawing/2015/9/8/chartex" xmlns:mc="http://schemas.openxmlformats.org/markup-compatibility/2006" xmlns:o="urn:schemas-microsoft-com:office:office" xmlns:r="http://schemas.openxmlformats.org/officeDocument/2006/relationships" xmlns:m="http://schemas.openxmlformats.org/officeDocument/2006/math" xmlns:v="urn:schemas-microsoft-com:vml" xmlns:wp14="http://schemas.microsoft.com/office/word/2010/wordprocessingDrawing" xmlns:wp="http://schemas.openxmlformats.org/drawingml/2006/wordprocessingDrawing" xmlns:w10="urn:schemas-microsoft-com:office:word" xmlns:w="http://schemas.openxmlformats.org/wordprocessingml/2006/main" xmlns:w14="http://schemas.microsoft.com/office/word/2010/wordml" xmlns:w15="http://schemas.microsoft.com/office/word/2012/wordml" xmlns:w16se="http://schemas.microsoft.com/office/word/2015/wordml/symex" xmlns:wpg="http://schemas.microsoft.com/office/word/2010/wordprocessingGroup" xmlns:wpi="http://schemas.microsoft.com/office/word/2010/wordprocessingInk" xmlns:wne="http://schemas.microsoft.com/office/word/2006/wordml" xmlns:wps="http://schemas.microsoft.com/office/word/2010/wordprocessingShape" mc:Ignorable="w14 w15 w16se wp14">
+<w:document xmlns:wpc="http://schemas.microsoft.com/office/word/2010/wordprocessingCanvas" xmlns:cx="http://schemas.microsoft.com/office/drawing/2014/chartex" xmlns:cx1="http://schemas.microsoft.com/office/drawing/2015/9/8/chartex" xmlns:cx2="http://schemas.microsoft.com/office/drawing/2015/10/21/chartex" xmlns:cx3="http://schemas.microsoft.com/office/drawing/2016/5/9/chartex" xmlns:cx4="http://schemas.microsoft.com/office/drawing/2016/5/10/chartex" xmlns:cx5="http://schemas.microsoft.com/office/drawing/2016/5/11/chartex" xmlns:cx6="http://schemas.microsoft.com/office/drawing/2016/5/12/chartex" xmlns:cx7="http://schemas.microsoft.com/office/drawing/2016/5/13/chartex" xmlns:cx8="http://schemas.microsoft.com/office/drawing/2016/5/14/chartex" xmlns:mc="http://schemas.openxmlformats.org/markup-compatibility/2006" xmlns:aink="http://schemas.microsoft.com/office/drawing/2016/ink" xmlns:am3d="http://schemas.microsoft.com/office/drawing/2017/model3d" xmlns:o="urn:schemas-microsoft-com:office:office" xmlns:r="http://schemas.openxmlformats.org/officeDocument/2006/relationships" xmlns:m="http://schemas.openxmlformats.org/officeDocument/2006/math" xmlns:v="urn:schemas-microsoft-com:vml" xmlns:wp14="http://schemas.microsoft.com/office/word/2010/wordprocessingDrawing" xmlns:wp="http://schemas.openxmlformats.org/drawingml/2006/wordprocessingDrawing" xmlns:w10="urn:schemas-microsoft-com:office:word" xmlns:w="http://schemas.openxmlformats.org/wordprocessingml/2006/main" xmlns:w14="http://schemas.microsoft.com/office/word/2010/wordml" xmlns:w15="http://schemas.microsoft.com/office/word/2012/wordml" xmlns:w16cid="http://schemas.microsoft.com/office/word/2016/wordml/cid" xmlns:w16se="http://schemas.microsoft.com/office/word/2015/wordml/symex" xmlns:wpg="http://schemas.microsoft.com/office/word/2010/wordprocessingGroup" xmlns:wpi="http://schemas.microsoft.com/office/word/2010/wordprocessingInk" xmlns:wne="http://schemas.microsoft.com/office/word/2006/wordml" xmlns:wps="http://schemas.microsoft.com/office/word/2010/wordprocessingShape" mc:Ignorable="w14 w15 w16se w16cid wp14">
   <w:body>
     <w:p>
       <w:pPr>
@@ -491,18 +491,18 @@
     </w:p>
     <w:p>
       <w:r>
-        <w:t xml:space="preserve">Programming can be very difficult to learn, so my project will contain a learning area, complete with tutorial pages for mainstream and popular languages, documentation for said languages, worked example programs and guides written by the community. This will help people to learn new languages and help experienced developers who still frequently have to check something while working. The community written guides and worked examples programs will reward points and trophies making </w:t>
+        <w:t>Programming can be very difficult to learn, so my project will contain a learning area, complete with tutorial pages for mainstream and popular languages, documentation for said languages, worked example programs and guides written by the community. This will help people to learn new languages and help experienced developers who still frequently have to check something while working. The community written guides and worked examples programs will reward points and trophies making user’s look more attractive to employers</w:t>
+      </w:r>
+      <w:r>
+        <w:t xml:space="preserve"> </w:t>
       </w:r>
       <w:proofErr w:type="gramStart"/>
       <w:r>
-        <w:t>user’s</w:t>
+        <w:t>and also</w:t>
       </w:r>
       <w:proofErr w:type="gramEnd"/>
       <w:r>
-        <w:t xml:space="preserve"> look more attractive to employers</w:t>
-      </w:r>
-      <w:r>
-        <w:t xml:space="preserve"> and also encourage the community to create new content to develop the site further.</w:t>
+        <w:t xml:space="preserve"> encourage the community to create new content to develop the site further.</w:t>
       </w:r>
       <w:r>
         <w:t xml:space="preserve"> Adding in links to the official documentation for mainstream languages can save developers lots of time.</w:t>
@@ -3664,6 +3664,18 @@
           <w:color w:val="000000"/>
         </w:rPr>
         <w:t xml:space="preserve">The backend of my project should never be able to be breached under any circumstances. A lot of the security is out of my control, due again to using a free online web hosting service, but I must be able to at least protect my website from </w:t>
+      </w:r>
+      <w:r>
+        <w:rPr>
+          <w:color w:val="000000"/>
+        </w:rPr>
+        <w:t xml:space="preserve">vulnerability’s such as SQL injection and XSS, as well as security fundamentals such as password hashing, captcha and IP address blacklisting. Again, the security of my solution is hard to quantify, and asking people to test it may do more harm than good. For me to consider this success criteria achieved, if none of my friends manage to gain </w:t>
+      </w:r>
+      <w:r>
+        <w:rPr>
+          <w:color w:val="000000"/>
+        </w:rPr>
+        <w:t>access to the backend or expose security flaws before I’ve handed the project in!</w:t>
       </w:r>
       <w:bookmarkStart w:id="1" w:name="_GoBack"/>
       <w:bookmarkEnd w:id="1"/>
@@ -3680,7 +3692,7 @@
 </file>
 
 <file path=word/endnotes.xml><?xml version="1.0" encoding="utf-8"?>
-<w:endnotes xmlns:wpc="http://schemas.microsoft.com/office/word/2010/wordprocessingCanvas" xmlns:cx="http://schemas.microsoft.com/office/drawing/2014/chartex" xmlns:cx1="http://schemas.microsoft.com/office/drawing/2015/9/8/chartex" xmlns:mc="http://schemas.openxmlformats.org/markup-compatibility/2006" xmlns:o="urn:schemas-microsoft-com:office:office" xmlns:r="http://schemas.openxmlformats.org/officeDocument/2006/relationships" xmlns:m="http://schemas.openxmlformats.org/officeDocument/2006/math" xmlns:v="urn:schemas-microsoft-com:vml" xmlns:wp14="http://schemas.microsoft.com/office/word/2010/wordprocessingDrawing" xmlns:wp="http://schemas.openxmlformats.org/drawingml/2006/wordprocessingDrawing" xmlns:w10="urn:schemas-microsoft-com:office:word" xmlns:w="http://schemas.openxmlformats.org/wordprocessingml/2006/main" xmlns:w14="http://schemas.microsoft.com/office/word/2010/wordml" xmlns:w15="http://schemas.microsoft.com/office/word/2012/wordml" xmlns:w16se="http://schemas.microsoft.com/office/word/2015/wordml/symex" xmlns:wpg="http://schemas.microsoft.com/office/word/2010/wordprocessingGroup" xmlns:wpi="http://schemas.microsoft.com/office/word/2010/wordprocessingInk" xmlns:wne="http://schemas.microsoft.com/office/word/2006/wordml" xmlns:wps="http://schemas.microsoft.com/office/word/2010/wordprocessingShape" mc:Ignorable="w14 w15 w16se wp14">
+<w:endnotes xmlns:wpc="http://schemas.microsoft.com/office/word/2010/wordprocessingCanvas" xmlns:cx="http://schemas.microsoft.com/office/drawing/2014/chartex" xmlns:cx1="http://schemas.microsoft.com/office/drawing/2015/9/8/chartex" xmlns:cx2="http://schemas.microsoft.com/office/drawing/2015/10/21/chartex" xmlns:cx3="http://schemas.microsoft.com/office/drawing/2016/5/9/chartex" xmlns:cx4="http://schemas.microsoft.com/office/drawing/2016/5/10/chartex" xmlns:cx5="http://schemas.microsoft.com/office/drawing/2016/5/11/chartex" xmlns:cx6="http://schemas.microsoft.com/office/drawing/2016/5/12/chartex" xmlns:cx7="http://schemas.microsoft.com/office/drawing/2016/5/13/chartex" xmlns:cx8="http://schemas.microsoft.com/office/drawing/2016/5/14/chartex" xmlns:mc="http://schemas.openxmlformats.org/markup-compatibility/2006" xmlns:aink="http://schemas.microsoft.com/office/drawing/2016/ink" xmlns:am3d="http://schemas.microsoft.com/office/drawing/2017/model3d" xmlns:o="urn:schemas-microsoft-com:office:office" xmlns:r="http://schemas.openxmlformats.org/officeDocument/2006/relationships" xmlns:m="http://schemas.openxmlformats.org/officeDocument/2006/math" xmlns:v="urn:schemas-microsoft-com:vml" xmlns:wp14="http://schemas.microsoft.com/office/word/2010/wordprocessingDrawing" xmlns:wp="http://schemas.openxmlformats.org/drawingml/2006/wordprocessingDrawing" xmlns:w10="urn:schemas-microsoft-com:office:word" xmlns:w="http://schemas.openxmlformats.org/wordprocessingml/2006/main" xmlns:w14="http://schemas.microsoft.com/office/word/2010/wordml" xmlns:w15="http://schemas.microsoft.com/office/word/2012/wordml" xmlns:w16cid="http://schemas.microsoft.com/office/word/2016/wordml/cid" xmlns:w16se="http://schemas.microsoft.com/office/word/2015/wordml/symex" xmlns:wpg="http://schemas.microsoft.com/office/word/2010/wordprocessingGroup" xmlns:wpi="http://schemas.microsoft.com/office/word/2010/wordprocessingInk" xmlns:wne="http://schemas.microsoft.com/office/word/2006/wordml" xmlns:wps="http://schemas.microsoft.com/office/word/2010/wordprocessingShape" mc:Ignorable="w14 w15 w16se w16cid wp14">
   <w:endnote w:type="separator" w:id="-1">
     <w:p>
       <w:pPr>
@@ -3705,7 +3717,7 @@
 </file>
 
 <file path=word/footnotes.xml><?xml version="1.0" encoding="utf-8"?>
-<w:footnotes xmlns:wpc="http://schemas.microsoft.com/office/word/2010/wordprocessingCanvas" xmlns:cx="http://schemas.microsoft.com/office/drawing/2014/chartex" xmlns:cx1="http://schemas.microsoft.com/office/drawing/2015/9/8/chartex" xmlns:mc="http://schemas.openxmlformats.org/markup-compatibility/2006" xmlns:o="urn:schemas-microsoft-com:office:office" xmlns:r="http://schemas.openxmlformats.org/officeDocument/2006/relationships" xmlns:m="http://schemas.openxmlformats.org/officeDocument/2006/math" xmlns:v="urn:schemas-microsoft-com:vml" xmlns:wp14="http://schemas.microsoft.com/office/word/2010/wordprocessingDrawing" xmlns:wp="http://schemas.openxmlformats.org/drawingml/2006/wordprocessingDrawing" xmlns:w10="urn:schemas-microsoft-com:office:word" xmlns:w="http://schemas.openxmlformats.org/wordprocessingml/2006/main" xmlns:w14="http://schemas.microsoft.com/office/word/2010/wordml" xmlns:w15="http://schemas.microsoft.com/office/word/2012/wordml" xmlns:w16se="http://schemas.microsoft.com/office/word/2015/wordml/symex" xmlns:wpg="http://schemas.microsoft.com/office/word/2010/wordprocessingGroup" xmlns:wpi="http://schemas.microsoft.com/office/word/2010/wordprocessingInk" xmlns:wne="http://schemas.microsoft.com/office/word/2006/wordml" xmlns:wps="http://schemas.microsoft.com/office/word/2010/wordprocessingShape" mc:Ignorable="w14 w15 w16se wp14">
+<w:footnotes xmlns:wpc="http://schemas.microsoft.com/office/word/2010/wordprocessingCanvas" xmlns:cx="http://schemas.microsoft.com/office/drawing/2014/chartex" xmlns:cx1="http://schemas.microsoft.com/office/drawing/2015/9/8/chartex" xmlns:cx2="http://schemas.microsoft.com/office/drawing/2015/10/21/chartex" xmlns:cx3="http://schemas.microsoft.com/office/drawing/2016/5/9/chartex" xmlns:cx4="http://schemas.microsoft.com/office/drawing/2016/5/10/chartex" xmlns:cx5="http://schemas.microsoft.com/office/drawing/2016/5/11/chartex" xmlns:cx6="http://schemas.microsoft.com/office/drawing/2016/5/12/chartex" xmlns:cx7="http://schemas.microsoft.com/office/drawing/2016/5/13/chartex" xmlns:cx8="http://schemas.microsoft.com/office/drawing/2016/5/14/chartex" xmlns:mc="http://schemas.openxmlformats.org/markup-compatibility/2006" xmlns:aink="http://schemas.microsoft.com/office/drawing/2016/ink" xmlns:am3d="http://schemas.microsoft.com/office/drawing/2017/model3d" xmlns:o="urn:schemas-microsoft-com:office:office" xmlns:r="http://schemas.openxmlformats.org/officeDocument/2006/relationships" xmlns:m="http://schemas.openxmlformats.org/officeDocument/2006/math" xmlns:v="urn:schemas-microsoft-com:vml" xmlns:wp14="http://schemas.microsoft.com/office/word/2010/wordprocessingDrawing" xmlns:wp="http://schemas.openxmlformats.org/drawingml/2006/wordprocessingDrawing" xmlns:w10="urn:schemas-microsoft-com:office:word" xmlns:w="http://schemas.openxmlformats.org/wordprocessingml/2006/main" xmlns:w14="http://schemas.microsoft.com/office/word/2010/wordml" xmlns:w15="http://schemas.microsoft.com/office/word/2012/wordml" xmlns:w16cid="http://schemas.microsoft.com/office/word/2016/wordml/cid" xmlns:w16se="http://schemas.microsoft.com/office/word/2015/wordml/symex" xmlns:wpg="http://schemas.microsoft.com/office/word/2010/wordprocessingGroup" xmlns:wpi="http://schemas.microsoft.com/office/word/2010/wordprocessingInk" xmlns:wne="http://schemas.microsoft.com/office/word/2006/wordml" xmlns:wps="http://schemas.microsoft.com/office/word/2010/wordprocessingShape" mc:Ignorable="w14 w15 w16se w16cid wp14">
   <w:footnote w:type="separator" w:id="-1">
     <w:p>
       <w:pPr>
@@ -3730,7 +3742,7 @@
 </file>
 
 <file path=word/header1.xml><?xml version="1.0" encoding="utf-8"?>
-<w:hdr xmlns:wpc="http://schemas.microsoft.com/office/word/2010/wordprocessingCanvas" xmlns:cx="http://schemas.microsoft.com/office/drawing/2014/chartex" xmlns:cx1="http://schemas.microsoft.com/office/drawing/2015/9/8/chartex" xmlns:mc="http://schemas.openxmlformats.org/markup-compatibility/2006" xmlns:o="urn:schemas-microsoft-com:office:office" xmlns:r="http://schemas.openxmlformats.org/officeDocument/2006/relationships" xmlns:m="http://schemas.openxmlformats.org/officeDocument/2006/math" xmlns:v="urn:schemas-microsoft-com:vml" xmlns:wp14="http://schemas.microsoft.com/office/word/2010/wordprocessingDrawing" xmlns:wp="http://schemas.openxmlformats.org/drawingml/2006/wordprocessingDrawing" xmlns:w10="urn:schemas-microsoft-com:office:word" xmlns:w="http://schemas.openxmlformats.org/wordprocessingml/2006/main" xmlns:w14="http://schemas.microsoft.com/office/word/2010/wordml" xmlns:w15="http://schemas.microsoft.com/office/word/2012/wordml" xmlns:w16se="http://schemas.microsoft.com/office/word/2015/wordml/symex" xmlns:wpg="http://schemas.microsoft.com/office/word/2010/wordprocessingGroup" xmlns:wpi="http://schemas.microsoft.com/office/word/2010/wordprocessingInk" xmlns:wne="http://schemas.microsoft.com/office/word/2006/wordml" xmlns:wps="http://schemas.microsoft.com/office/word/2010/wordprocessingShape" mc:Ignorable="w14 w15 w16se wp14">
+<w:hdr xmlns:wpc="http://schemas.microsoft.com/office/word/2010/wordprocessingCanvas" xmlns:cx="http://schemas.microsoft.com/office/drawing/2014/chartex" xmlns:cx1="http://schemas.microsoft.com/office/drawing/2015/9/8/chartex" xmlns:cx2="http://schemas.microsoft.com/office/drawing/2015/10/21/chartex" xmlns:cx3="http://schemas.microsoft.com/office/drawing/2016/5/9/chartex" xmlns:cx4="http://schemas.microsoft.com/office/drawing/2016/5/10/chartex" xmlns:cx5="http://schemas.microsoft.com/office/drawing/2016/5/11/chartex" xmlns:cx6="http://schemas.microsoft.com/office/drawing/2016/5/12/chartex" xmlns:cx7="http://schemas.microsoft.com/office/drawing/2016/5/13/chartex" xmlns:cx8="http://schemas.microsoft.com/office/drawing/2016/5/14/chartex" xmlns:mc="http://schemas.openxmlformats.org/markup-compatibility/2006" xmlns:aink="http://schemas.microsoft.com/office/drawing/2016/ink" xmlns:am3d="http://schemas.microsoft.com/office/drawing/2017/model3d" xmlns:o="urn:schemas-microsoft-com:office:office" xmlns:r="http://schemas.openxmlformats.org/officeDocument/2006/relationships" xmlns:m="http://schemas.openxmlformats.org/officeDocument/2006/math" xmlns:v="urn:schemas-microsoft-com:vml" xmlns:wp14="http://schemas.microsoft.com/office/word/2010/wordprocessingDrawing" xmlns:wp="http://schemas.openxmlformats.org/drawingml/2006/wordprocessingDrawing" xmlns:w10="urn:schemas-microsoft-com:office:word" xmlns:w="http://schemas.openxmlformats.org/wordprocessingml/2006/main" xmlns:w14="http://schemas.microsoft.com/office/word/2010/wordml" xmlns:w15="http://schemas.microsoft.com/office/word/2012/wordml" xmlns:w16cid="http://schemas.microsoft.com/office/word/2016/wordml/cid" xmlns:w16se="http://schemas.microsoft.com/office/word/2015/wordml/symex" xmlns:wpg="http://schemas.microsoft.com/office/word/2010/wordprocessingGroup" xmlns:wpi="http://schemas.microsoft.com/office/word/2010/wordprocessingInk" xmlns:wne="http://schemas.microsoft.com/office/word/2006/wordml" xmlns:wps="http://schemas.microsoft.com/office/word/2010/wordprocessingShape" mc:Ignorable="w14 w15 w16se w16cid wp14">
   <w:p>
     <w:pPr>
       <w:pStyle w:val="Header"/>
@@ -3794,7 +3806,7 @@
 </file>
 
 <file path=word/numbering.xml><?xml version="1.0" encoding="utf-8"?>
-<w:numbering xmlns:wpc="http://schemas.microsoft.com/office/word/2010/wordprocessingCanvas" xmlns:cx="http://schemas.microsoft.com/office/drawing/2014/chartex" xmlns:cx1="http://schemas.microsoft.com/office/drawing/2015/9/8/chartex" xmlns:mc="http://schemas.openxmlformats.org/markup-compatibility/2006" xmlns:o="urn:schemas-microsoft-com:office:office" xmlns:r="http://schemas.openxmlformats.org/officeDocument/2006/relationships" xmlns:m="http://schemas.openxmlformats.org/officeDocument/2006/math" xmlns:v="urn:schemas-microsoft-com:vml" xmlns:wp14="http://schemas.microsoft.com/office/word/2010/wordprocessingDrawing" xmlns:wp="http://schemas.openxmlformats.org/drawingml/2006/wordprocessingDrawing" xmlns:w10="urn:schemas-microsoft-com:office:word" xmlns:w="http://schemas.openxmlformats.org/wordprocessingml/2006/main" xmlns:w14="http://schemas.microsoft.com/office/word/2010/wordml" xmlns:w15="http://schemas.microsoft.com/office/word/2012/wordml" xmlns:w16se="http://schemas.microsoft.com/office/word/2015/wordml/symex" xmlns:wpg="http://schemas.microsoft.com/office/word/2010/wordprocessingGroup" xmlns:wpi="http://schemas.microsoft.com/office/word/2010/wordprocessingInk" xmlns:wne="http://schemas.microsoft.com/office/word/2006/wordml" xmlns:wps="http://schemas.microsoft.com/office/word/2010/wordprocessingShape" mc:Ignorable="w14 w15 w16se wp14">
+<w:numbering xmlns:wpc="http://schemas.microsoft.com/office/word/2010/wordprocessingCanvas" xmlns:cx="http://schemas.microsoft.com/office/drawing/2014/chartex" xmlns:cx1="http://schemas.microsoft.com/office/drawing/2015/9/8/chartex" xmlns:cx2="http://schemas.microsoft.com/office/drawing/2015/10/21/chartex" xmlns:cx3="http://schemas.microsoft.com/office/drawing/2016/5/9/chartex" xmlns:cx4="http://schemas.microsoft.com/office/drawing/2016/5/10/chartex" xmlns:cx5="http://schemas.microsoft.com/office/drawing/2016/5/11/chartex" xmlns:cx6="http://schemas.microsoft.com/office/drawing/2016/5/12/chartex" xmlns:cx7="http://schemas.microsoft.com/office/drawing/2016/5/13/chartex" xmlns:cx8="http://schemas.microsoft.com/office/drawing/2016/5/14/chartex" xmlns:mc="http://schemas.openxmlformats.org/markup-compatibility/2006" xmlns:aink="http://schemas.microsoft.com/office/drawing/2016/ink" xmlns:am3d="http://schemas.microsoft.com/office/drawing/2017/model3d" xmlns:o="urn:schemas-microsoft-com:office:office" xmlns:r="http://schemas.openxmlformats.org/officeDocument/2006/relationships" xmlns:m="http://schemas.openxmlformats.org/officeDocument/2006/math" xmlns:v="urn:schemas-microsoft-com:vml" xmlns:wp14="http://schemas.microsoft.com/office/word/2010/wordprocessingDrawing" xmlns:wp="http://schemas.openxmlformats.org/drawingml/2006/wordprocessingDrawing" xmlns:w10="urn:schemas-microsoft-com:office:word" xmlns:w="http://schemas.openxmlformats.org/wordprocessingml/2006/main" xmlns:w14="http://schemas.microsoft.com/office/word/2010/wordml" xmlns:w15="http://schemas.microsoft.com/office/word/2012/wordml" xmlns:w16cid="http://schemas.microsoft.com/office/word/2016/wordml/cid" xmlns:w16se="http://schemas.microsoft.com/office/word/2015/wordml/symex" xmlns:wpg="http://schemas.microsoft.com/office/word/2010/wordprocessingGroup" xmlns:wpi="http://schemas.microsoft.com/office/word/2010/wordprocessingInk" xmlns:wne="http://schemas.microsoft.com/office/word/2006/wordml" xmlns:wps="http://schemas.microsoft.com/office/word/2010/wordprocessingShape" mc:Ignorable="w14 w15 w16se w16cid wp14">
   <w:abstractNum w:abstractNumId="0" w15:restartNumberingAfterBreak="0">
     <w:nsid w:val="0C0D7C54"/>
     <w:multiLevelType w:val="hybridMultilevel"/>
@@ -4726,7 +4738,7 @@
 </file>
 
 <file path=word/styles.xml><?xml version="1.0" encoding="utf-8"?>
-<w:styles xmlns:mc="http://schemas.openxmlformats.org/markup-compatibility/2006" xmlns:r="http://schemas.openxmlformats.org/officeDocument/2006/relationships" xmlns:w="http://schemas.openxmlformats.org/wordprocessingml/2006/main" xmlns:w14="http://schemas.microsoft.com/office/word/2010/wordml" xmlns:w15="http://schemas.microsoft.com/office/word/2012/wordml" xmlns:w16se="http://schemas.microsoft.com/office/word/2015/wordml/symex" mc:Ignorable="w14 w15 w16se">
+<w:styles xmlns:mc="http://schemas.openxmlformats.org/markup-compatibility/2006" xmlns:r="http://schemas.openxmlformats.org/officeDocument/2006/relationships" xmlns:w="http://schemas.openxmlformats.org/wordprocessingml/2006/main" xmlns:w14="http://schemas.microsoft.com/office/word/2010/wordml" xmlns:w15="http://schemas.microsoft.com/office/word/2012/wordml" xmlns:w16cid="http://schemas.microsoft.com/office/word/2016/wordml/cid" xmlns:w16se="http://schemas.microsoft.com/office/word/2015/wordml/symex" mc:Ignorable="w14 w15 w16se w16cid">
   <w:docDefaults>
     <w:rPrDefault>
       <w:rPr>
@@ -4742,7 +4754,7 @@
       </w:pPr>
     </w:pPrDefault>
   </w:docDefaults>
-  <w:latentStyles w:defLockedState="0" w:defUIPriority="99" w:defSemiHidden="0" w:defUnhideWhenUsed="0" w:defQFormat="0" w:count="371">
+  <w:latentStyles w:defLockedState="0" w:defUIPriority="99" w:defSemiHidden="0" w:defUnhideWhenUsed="0" w:defQFormat="0" w:count="375">
     <w:lsdException w:name="Normal" w:uiPriority="0" w:qFormat="1"/>
     <w:lsdException w:name="heading 1" w:uiPriority="9" w:qFormat="1"/>
     <w:lsdException w:name="heading 2" w:semiHidden="1" w:uiPriority="9" w:unhideWhenUsed="1" w:qFormat="1"/>
@@ -4848,7 +4860,6 @@
     <w:lsdException w:name="HTML Sample" w:semiHidden="1" w:unhideWhenUsed="1"/>
     <w:lsdException w:name="HTML Typewriter" w:semiHidden="1" w:unhideWhenUsed="1"/>
     <w:lsdException w:name="HTML Variable" w:semiHidden="1" w:unhideWhenUsed="1"/>
-    <w:lsdException w:name="Normal Table" w:semiHidden="1" w:unhideWhenUsed="1"/>
     <w:lsdException w:name="annotation subject" w:semiHidden="1" w:unhideWhenUsed="1"/>
     <w:lsdException w:name="No List" w:semiHidden="1" w:unhideWhenUsed="1"/>
     <w:lsdException w:name="Outline List 1" w:semiHidden="1" w:unhideWhenUsed="1"/>
@@ -4892,10 +4903,8 @@
     <w:lsdException w:name="Table Elegant" w:semiHidden="1" w:unhideWhenUsed="1"/>
     <w:lsdException w:name="Table Professional" w:semiHidden="1" w:unhideWhenUsed="1"/>
     <w:lsdException w:name="Table Subtle 1" w:semiHidden="1" w:unhideWhenUsed="1"/>
-    <w:lsdException w:name="Table Subtle 2" w:semiHidden="1" w:unhideWhenUsed="1"/>
     <w:lsdException w:name="Table Web 1" w:semiHidden="1" w:unhideWhenUsed="1"/>
     <w:lsdException w:name="Table Web 2" w:semiHidden="1" w:unhideWhenUsed="1"/>
-    <w:lsdException w:name="Table Web 3" w:semiHidden="1" w:unhideWhenUsed="1"/>
     <w:lsdException w:name="Balloon Text" w:semiHidden="1" w:unhideWhenUsed="1"/>
     <w:lsdException w:name="Table Grid" w:uiPriority="39"/>
     <w:lsdException w:name="Table Theme" w:semiHidden="1" w:unhideWhenUsed="1"/>
@@ -5114,6 +5123,10 @@
     <w:lsdException w:name="List Table 5 Dark Accent 6" w:uiPriority="50"/>
     <w:lsdException w:name="List Table 6 Colorful Accent 6" w:uiPriority="51"/>
     <w:lsdException w:name="List Table 7 Colorful Accent 6" w:uiPriority="52"/>
+    <w:lsdException w:name="Mention" w:semiHidden="1" w:unhideWhenUsed="1"/>
+    <w:lsdException w:name="Smart Hyperlink" w:semiHidden="1" w:unhideWhenUsed="1"/>
+    <w:lsdException w:name="Hashtag" w:semiHidden="1" w:unhideWhenUsed="1"/>
+    <w:lsdException w:name="Unresolved Mention" w:semiHidden="1" w:unhideWhenUsed="1"/>
   </w:latentStyles>
   <w:style w:type="paragraph" w:default="1" w:styleId="Normal">
     <w:name w:val="Normal"/>
@@ -5648,7 +5661,7 @@
 </file>
 
 <file path=customXml/itemProps1.xml><?xml version="1.0" encoding="utf-8"?>
-<ds:datastoreItem xmlns:ds="http://schemas.openxmlformats.org/officeDocument/2006/customXml" ds:itemID="{D3D2241A-FB66-4CF7-BFDB-1F7394614C21}">
+<ds:datastoreItem xmlns:ds="http://schemas.openxmlformats.org/officeDocument/2006/customXml" ds:itemID="{CD27C6AC-0A48-44BD-A77A-868643F104CB}">
   <ds:schemaRefs>
     <ds:schemaRef ds:uri="http://schemas.openxmlformats.org/officeDocument/2006/bibliography"/>
   </ds:schemaRefs>

</xml_diff>

<commit_message>
Fix typo in writeup
</commit_message>
<xml_diff>
--- a/Writeup/Analysis.docx
+++ b/Writeup/Analysis.docx
@@ -1,6 +1,6 @@
 
 <file path=word/document.xml><?xml version="1.0" encoding="utf-8"?>
-<w:document xmlns:wpc="http://schemas.microsoft.com/office/word/2010/wordprocessingCanvas" xmlns:cx="http://schemas.microsoft.com/office/drawing/2014/chartex" xmlns:cx1="http://schemas.microsoft.com/office/drawing/2015/9/8/chartex" xmlns:mc="http://schemas.openxmlformats.org/markup-compatibility/2006" xmlns:o="urn:schemas-microsoft-com:office:office" xmlns:r="http://schemas.openxmlformats.org/officeDocument/2006/relationships" xmlns:m="http://schemas.openxmlformats.org/officeDocument/2006/math" xmlns:v="urn:schemas-microsoft-com:vml" xmlns:wp14="http://schemas.microsoft.com/office/word/2010/wordprocessingDrawing" xmlns:wp="http://schemas.openxmlformats.org/drawingml/2006/wordprocessingDrawing" xmlns:w10="urn:schemas-microsoft-com:office:word" xmlns:w="http://schemas.openxmlformats.org/wordprocessingml/2006/main" xmlns:w14="http://schemas.microsoft.com/office/word/2010/wordml" xmlns:w15="http://schemas.microsoft.com/office/word/2012/wordml" xmlns:w16se="http://schemas.microsoft.com/office/word/2015/wordml/symex" xmlns:wpg="http://schemas.microsoft.com/office/word/2010/wordprocessingGroup" xmlns:wpi="http://schemas.microsoft.com/office/word/2010/wordprocessingInk" xmlns:wne="http://schemas.microsoft.com/office/word/2006/wordml" xmlns:wps="http://schemas.microsoft.com/office/word/2010/wordprocessingShape" mc:Ignorable="w14 w15 w16se wp14">
+<w:document xmlns:wpc="http://schemas.microsoft.com/office/word/2010/wordprocessingCanvas" xmlns:cx="http://schemas.microsoft.com/office/drawing/2014/chartex" xmlns:cx1="http://schemas.microsoft.com/office/drawing/2015/9/8/chartex" xmlns:cx2="http://schemas.microsoft.com/office/drawing/2015/10/21/chartex" xmlns:cx3="http://schemas.microsoft.com/office/drawing/2016/5/9/chartex" xmlns:cx4="http://schemas.microsoft.com/office/drawing/2016/5/10/chartex" xmlns:cx5="http://schemas.microsoft.com/office/drawing/2016/5/11/chartex" xmlns:cx6="http://schemas.microsoft.com/office/drawing/2016/5/12/chartex" xmlns:cx7="http://schemas.microsoft.com/office/drawing/2016/5/13/chartex" xmlns:cx8="http://schemas.microsoft.com/office/drawing/2016/5/14/chartex" xmlns:mc="http://schemas.openxmlformats.org/markup-compatibility/2006" xmlns:aink="http://schemas.microsoft.com/office/drawing/2016/ink" xmlns:am3d="http://schemas.microsoft.com/office/drawing/2017/model3d" xmlns:o="urn:schemas-microsoft-com:office:office" xmlns:r="http://schemas.openxmlformats.org/officeDocument/2006/relationships" xmlns:m="http://schemas.openxmlformats.org/officeDocument/2006/math" xmlns:v="urn:schemas-microsoft-com:vml" xmlns:wp14="http://schemas.microsoft.com/office/word/2010/wordprocessingDrawing" xmlns:wp="http://schemas.openxmlformats.org/drawingml/2006/wordprocessingDrawing" xmlns:w10="urn:schemas-microsoft-com:office:word" xmlns:w="http://schemas.openxmlformats.org/wordprocessingml/2006/main" xmlns:w14="http://schemas.microsoft.com/office/word/2010/wordml" xmlns:w15="http://schemas.microsoft.com/office/word/2012/wordml" xmlns:w16cid="http://schemas.microsoft.com/office/word/2016/wordml/cid" xmlns:w16se="http://schemas.microsoft.com/office/word/2015/wordml/symex" xmlns:wpg="http://schemas.microsoft.com/office/word/2010/wordprocessingGroup" xmlns:wpi="http://schemas.microsoft.com/office/word/2010/wordprocessingInk" xmlns:wne="http://schemas.microsoft.com/office/word/2006/wordml" xmlns:wps="http://schemas.microsoft.com/office/word/2010/wordprocessingShape" mc:Ignorable="w14 w15 w16se w16cid wp14">
   <w:body>
     <w:p>
       <w:pPr>
@@ -40,12 +40,7 @@
     </w:p>
     <w:p>
       <w:r>
-        <w:t>My project is a website for developers to ask questions related to all aspects of programming and to answer other developers’ questions. Each user’s profile will allow them to customise the type of questions they want to answer and will include an option to receive a weekly email with popular questions. The website will not just be a question and answer site but a community for developers to learn and share expertise. It will also include social options such as direct messaging, points for helpfulness, trophies for various milestones and a profile page for each user. This page will help employers to recognise talent which will encourage developers to contribute to the site. The website will also include a page for most com</w:t>
-      </w:r>
-      <w:bookmarkStart w:id="0" w:name="_GoBack"/>
-      <w:bookmarkEnd w:id="0"/>
-      <w:r>
-        <w:t>mon languages with useful links to official documentation and tutorials. If I have time I might build an Android app and a PC program for it to allow a bigger audience.</w:t>
+        <w:t>My project is a website for developers to ask questions related to all aspects of programming and to answer other developers’ questions. Each user’s profile will allow them to customise the type of questions they want to answer and will include an option to receive a weekly email with popular questions. The website will not just be a question and answer site but a community for developers to learn and share expertise. It will also include social options such as direct messaging, points for helpfulness, trophies for various milestones and a profile page for each user. This page will help employers to recognise talent which will encourage developers to contribute to the site. The website will also include a page for most common languages with useful links to official documentation and tutorials. If I have time I might build an Android app and a PC program for it to allow a bigger audience.</w:t>
       </w:r>
     </w:p>
     <w:p>
@@ -1288,21 +1283,57 @@
       <w:r>
         <w:t>cessful job finding site works. The programming job site I used was GitHub Jobs (</w:t>
       </w:r>
+      <w:bookmarkStart w:id="0" w:name="_GoBack"/>
+      <w:bookmarkEnd w:id="0"/>
+      <w:r>
+        <w:rPr>
+          <w:rStyle w:val="Hyperlink"/>
+        </w:rPr>
+        <w:fldChar w:fldCharType="begin"/>
+      </w:r>
+      <w:r>
+        <w:rPr>
+          <w:rStyle w:val="Hyperlink"/>
+        </w:rPr>
+        <w:instrText xml:space="preserve"> HYPERLINK "</w:instrText>
+      </w:r>
+      <w:r>
+        <w:rPr>
+          <w:rStyle w:val="Hyperlink"/>
+        </w:rPr>
+        <w:instrText>https://jobs.github.com</w:instrText>
+      </w:r>
+      <w:r>
+        <w:rPr>
+          <w:rStyle w:val="Hyperlink"/>
+        </w:rPr>
+        <w:instrText xml:space="preserve">" </w:instrText>
+      </w:r>
+      <w:r>
+        <w:rPr>
+          <w:rStyle w:val="Hyperlink"/>
+        </w:rPr>
+        <w:fldChar w:fldCharType="separate"/>
+      </w:r>
+      <w:r>
+        <w:rPr>
+          <w:rStyle w:val="Hyperlink"/>
+        </w:rPr>
+        <w:t>https://jobs.github.com</w:t>
+      </w:r>
+      <w:r>
+        <w:rPr>
+          <w:rStyle w:val="Hyperlink"/>
+        </w:rPr>
+        <w:fldChar w:fldCharType="end"/>
+      </w:r>
+      <w:r>
+        <w:t>)</w:t>
+      </w:r>
+      <w:r>
+        <w:t>. The more general job finding site was Indeed (</w:t>
+      </w:r>
       <w:hyperlink r:id="rId10" w:history="1">
-        <w:r>
-          <w:rPr>
-            <w:rStyle w:val="Hyperlink"/>
-          </w:rPr>
-          <w:t>https://jobs.guthub.com</w:t>
-        </w:r>
-      </w:hyperlink>
-      <w:r>
-        <w:t>)</w:t>
-      </w:r>
-      <w:r>
-        <w:t>. The more general job finding site was Indeed (</w:t>
-      </w:r>
-      <w:hyperlink r:id="rId11" w:history="1">
         <w:r>
           <w:rPr>
             <w:rStyle w:val="Hyperlink"/>
@@ -1620,7 +1651,7 @@
       <w:r>
         <w:t>The closes website I know of to the social features I want to add to my project is Reddit (</w:t>
       </w:r>
-      <w:hyperlink r:id="rId12" w:history="1">
+      <w:hyperlink r:id="rId11" w:history="1">
         <w:r>
           <w:rPr>
             <w:rStyle w:val="Hyperlink"/>
@@ -1640,7 +1671,7 @@
       <w:r>
         <w:t xml:space="preserve"> The other website I chose to analyse for its social features was Discord (</w:t>
       </w:r>
-      <w:hyperlink r:id="rId13" w:history="1">
+      <w:hyperlink r:id="rId12" w:history="1">
         <w:r>
           <w:rPr>
             <w:rStyle w:val="Hyperlink"/>
@@ -3680,7 +3711,7 @@
       </w:r>
     </w:p>
     <w:sectPr>
-      <w:headerReference w:type="default" r:id="rId14"/>
+      <w:headerReference w:type="default" r:id="rId13"/>
       <w:pgSz w:w="11906" w:h="16838"/>
       <w:pgMar w:top="1440" w:right="1440" w:bottom="1440" w:left="1440" w:header="708" w:footer="708" w:gutter="0"/>
       <w:cols w:space="708"/>
@@ -3691,7 +3722,7 @@
 </file>
 
 <file path=word/endnotes.xml><?xml version="1.0" encoding="utf-8"?>
-<w:endnotes xmlns:wpc="http://schemas.microsoft.com/office/word/2010/wordprocessingCanvas" xmlns:cx="http://schemas.microsoft.com/office/drawing/2014/chartex" xmlns:cx1="http://schemas.microsoft.com/office/drawing/2015/9/8/chartex" xmlns:mc="http://schemas.openxmlformats.org/markup-compatibility/2006" xmlns:o="urn:schemas-microsoft-com:office:office" xmlns:r="http://schemas.openxmlformats.org/officeDocument/2006/relationships" xmlns:m="http://schemas.openxmlformats.org/officeDocument/2006/math" xmlns:v="urn:schemas-microsoft-com:vml" xmlns:wp14="http://schemas.microsoft.com/office/word/2010/wordprocessingDrawing" xmlns:wp="http://schemas.openxmlformats.org/drawingml/2006/wordprocessingDrawing" xmlns:w10="urn:schemas-microsoft-com:office:word" xmlns:w="http://schemas.openxmlformats.org/wordprocessingml/2006/main" xmlns:w14="http://schemas.microsoft.com/office/word/2010/wordml" xmlns:w15="http://schemas.microsoft.com/office/word/2012/wordml" xmlns:w16se="http://schemas.microsoft.com/office/word/2015/wordml/symex" xmlns:wpg="http://schemas.microsoft.com/office/word/2010/wordprocessingGroup" xmlns:wpi="http://schemas.microsoft.com/office/word/2010/wordprocessingInk" xmlns:wne="http://schemas.microsoft.com/office/word/2006/wordml" xmlns:wps="http://schemas.microsoft.com/office/word/2010/wordprocessingShape" mc:Ignorable="w14 w15 w16se wp14">
+<w:endnotes xmlns:wpc="http://schemas.microsoft.com/office/word/2010/wordprocessingCanvas" xmlns:cx="http://schemas.microsoft.com/office/drawing/2014/chartex" xmlns:cx1="http://schemas.microsoft.com/office/drawing/2015/9/8/chartex" xmlns:cx2="http://schemas.microsoft.com/office/drawing/2015/10/21/chartex" xmlns:cx3="http://schemas.microsoft.com/office/drawing/2016/5/9/chartex" xmlns:cx4="http://schemas.microsoft.com/office/drawing/2016/5/10/chartex" xmlns:cx5="http://schemas.microsoft.com/office/drawing/2016/5/11/chartex" xmlns:cx6="http://schemas.microsoft.com/office/drawing/2016/5/12/chartex" xmlns:cx7="http://schemas.microsoft.com/office/drawing/2016/5/13/chartex" xmlns:cx8="http://schemas.microsoft.com/office/drawing/2016/5/14/chartex" xmlns:mc="http://schemas.openxmlformats.org/markup-compatibility/2006" xmlns:aink="http://schemas.microsoft.com/office/drawing/2016/ink" xmlns:am3d="http://schemas.microsoft.com/office/drawing/2017/model3d" xmlns:o="urn:schemas-microsoft-com:office:office" xmlns:r="http://schemas.openxmlformats.org/officeDocument/2006/relationships" xmlns:m="http://schemas.openxmlformats.org/officeDocument/2006/math" xmlns:v="urn:schemas-microsoft-com:vml" xmlns:wp14="http://schemas.microsoft.com/office/word/2010/wordprocessingDrawing" xmlns:wp="http://schemas.openxmlformats.org/drawingml/2006/wordprocessingDrawing" xmlns:w10="urn:schemas-microsoft-com:office:word" xmlns:w="http://schemas.openxmlformats.org/wordprocessingml/2006/main" xmlns:w14="http://schemas.microsoft.com/office/word/2010/wordml" xmlns:w15="http://schemas.microsoft.com/office/word/2012/wordml" xmlns:w16cid="http://schemas.microsoft.com/office/word/2016/wordml/cid" xmlns:w16se="http://schemas.microsoft.com/office/word/2015/wordml/symex" xmlns:wpg="http://schemas.microsoft.com/office/word/2010/wordprocessingGroup" xmlns:wpi="http://schemas.microsoft.com/office/word/2010/wordprocessingInk" xmlns:wne="http://schemas.microsoft.com/office/word/2006/wordml" xmlns:wps="http://schemas.microsoft.com/office/word/2010/wordprocessingShape" mc:Ignorable="w14 w15 w16se w16cid wp14">
   <w:endnote w:type="separator" w:id="-1">
     <w:p>
       <w:pPr>
@@ -3716,7 +3747,7 @@
 </file>
 
 <file path=word/footnotes.xml><?xml version="1.0" encoding="utf-8"?>
-<w:footnotes xmlns:wpc="http://schemas.microsoft.com/office/word/2010/wordprocessingCanvas" xmlns:cx="http://schemas.microsoft.com/office/drawing/2014/chartex" xmlns:cx1="http://schemas.microsoft.com/office/drawing/2015/9/8/chartex" xmlns:mc="http://schemas.openxmlformats.org/markup-compatibility/2006" xmlns:o="urn:schemas-microsoft-com:office:office" xmlns:r="http://schemas.openxmlformats.org/officeDocument/2006/relationships" xmlns:m="http://schemas.openxmlformats.org/officeDocument/2006/math" xmlns:v="urn:schemas-microsoft-com:vml" xmlns:wp14="http://schemas.microsoft.com/office/word/2010/wordprocessingDrawing" xmlns:wp="http://schemas.openxmlformats.org/drawingml/2006/wordprocessingDrawing" xmlns:w10="urn:schemas-microsoft-com:office:word" xmlns:w="http://schemas.openxmlformats.org/wordprocessingml/2006/main" xmlns:w14="http://schemas.microsoft.com/office/word/2010/wordml" xmlns:w15="http://schemas.microsoft.com/office/word/2012/wordml" xmlns:w16se="http://schemas.microsoft.com/office/word/2015/wordml/symex" xmlns:wpg="http://schemas.microsoft.com/office/word/2010/wordprocessingGroup" xmlns:wpi="http://schemas.microsoft.com/office/word/2010/wordprocessingInk" xmlns:wne="http://schemas.microsoft.com/office/word/2006/wordml" xmlns:wps="http://schemas.microsoft.com/office/word/2010/wordprocessingShape" mc:Ignorable="w14 w15 w16se wp14">
+<w:footnotes xmlns:wpc="http://schemas.microsoft.com/office/word/2010/wordprocessingCanvas" xmlns:cx="http://schemas.microsoft.com/office/drawing/2014/chartex" xmlns:cx1="http://schemas.microsoft.com/office/drawing/2015/9/8/chartex" xmlns:cx2="http://schemas.microsoft.com/office/drawing/2015/10/21/chartex" xmlns:cx3="http://schemas.microsoft.com/office/drawing/2016/5/9/chartex" xmlns:cx4="http://schemas.microsoft.com/office/drawing/2016/5/10/chartex" xmlns:cx5="http://schemas.microsoft.com/office/drawing/2016/5/11/chartex" xmlns:cx6="http://schemas.microsoft.com/office/drawing/2016/5/12/chartex" xmlns:cx7="http://schemas.microsoft.com/office/drawing/2016/5/13/chartex" xmlns:cx8="http://schemas.microsoft.com/office/drawing/2016/5/14/chartex" xmlns:mc="http://schemas.openxmlformats.org/markup-compatibility/2006" xmlns:aink="http://schemas.microsoft.com/office/drawing/2016/ink" xmlns:am3d="http://schemas.microsoft.com/office/drawing/2017/model3d" xmlns:o="urn:schemas-microsoft-com:office:office" xmlns:r="http://schemas.openxmlformats.org/officeDocument/2006/relationships" xmlns:m="http://schemas.openxmlformats.org/officeDocument/2006/math" xmlns:v="urn:schemas-microsoft-com:vml" xmlns:wp14="http://schemas.microsoft.com/office/word/2010/wordprocessingDrawing" xmlns:wp="http://schemas.openxmlformats.org/drawingml/2006/wordprocessingDrawing" xmlns:w10="urn:schemas-microsoft-com:office:word" xmlns:w="http://schemas.openxmlformats.org/wordprocessingml/2006/main" xmlns:w14="http://schemas.microsoft.com/office/word/2010/wordml" xmlns:w15="http://schemas.microsoft.com/office/word/2012/wordml" xmlns:w16cid="http://schemas.microsoft.com/office/word/2016/wordml/cid" xmlns:w16se="http://schemas.microsoft.com/office/word/2015/wordml/symex" xmlns:wpg="http://schemas.microsoft.com/office/word/2010/wordprocessingGroup" xmlns:wpi="http://schemas.microsoft.com/office/word/2010/wordprocessingInk" xmlns:wne="http://schemas.microsoft.com/office/word/2006/wordml" xmlns:wps="http://schemas.microsoft.com/office/word/2010/wordprocessingShape" mc:Ignorable="w14 w15 w16se w16cid wp14">
   <w:footnote w:type="separator" w:id="-1">
     <w:p>
       <w:pPr>
@@ -3741,7 +3772,7 @@
 </file>
 
 <file path=word/header1.xml><?xml version="1.0" encoding="utf-8"?>
-<w:hdr xmlns:wpc="http://schemas.microsoft.com/office/word/2010/wordprocessingCanvas" xmlns:cx="http://schemas.microsoft.com/office/drawing/2014/chartex" xmlns:cx1="http://schemas.microsoft.com/office/drawing/2015/9/8/chartex" xmlns:mc="http://schemas.openxmlformats.org/markup-compatibility/2006" xmlns:o="urn:schemas-microsoft-com:office:office" xmlns:r="http://schemas.openxmlformats.org/officeDocument/2006/relationships" xmlns:m="http://schemas.openxmlformats.org/officeDocument/2006/math" xmlns:v="urn:schemas-microsoft-com:vml" xmlns:wp14="http://schemas.microsoft.com/office/word/2010/wordprocessingDrawing" xmlns:wp="http://schemas.openxmlformats.org/drawingml/2006/wordprocessingDrawing" xmlns:w10="urn:schemas-microsoft-com:office:word" xmlns:w="http://schemas.openxmlformats.org/wordprocessingml/2006/main" xmlns:w14="http://schemas.microsoft.com/office/word/2010/wordml" xmlns:w15="http://schemas.microsoft.com/office/word/2012/wordml" xmlns:w16se="http://schemas.microsoft.com/office/word/2015/wordml/symex" xmlns:wpg="http://schemas.microsoft.com/office/word/2010/wordprocessingGroup" xmlns:wpi="http://schemas.microsoft.com/office/word/2010/wordprocessingInk" xmlns:wne="http://schemas.microsoft.com/office/word/2006/wordml" xmlns:wps="http://schemas.microsoft.com/office/word/2010/wordprocessingShape" mc:Ignorable="w14 w15 w16se wp14">
+<w:hdr xmlns:wpc="http://schemas.microsoft.com/office/word/2010/wordprocessingCanvas" xmlns:cx="http://schemas.microsoft.com/office/drawing/2014/chartex" xmlns:cx1="http://schemas.microsoft.com/office/drawing/2015/9/8/chartex" xmlns:cx2="http://schemas.microsoft.com/office/drawing/2015/10/21/chartex" xmlns:cx3="http://schemas.microsoft.com/office/drawing/2016/5/9/chartex" xmlns:cx4="http://schemas.microsoft.com/office/drawing/2016/5/10/chartex" xmlns:cx5="http://schemas.microsoft.com/office/drawing/2016/5/11/chartex" xmlns:cx6="http://schemas.microsoft.com/office/drawing/2016/5/12/chartex" xmlns:cx7="http://schemas.microsoft.com/office/drawing/2016/5/13/chartex" xmlns:cx8="http://schemas.microsoft.com/office/drawing/2016/5/14/chartex" xmlns:mc="http://schemas.openxmlformats.org/markup-compatibility/2006" xmlns:aink="http://schemas.microsoft.com/office/drawing/2016/ink" xmlns:am3d="http://schemas.microsoft.com/office/drawing/2017/model3d" xmlns:o="urn:schemas-microsoft-com:office:office" xmlns:r="http://schemas.openxmlformats.org/officeDocument/2006/relationships" xmlns:m="http://schemas.openxmlformats.org/officeDocument/2006/math" xmlns:v="urn:schemas-microsoft-com:vml" xmlns:wp14="http://schemas.microsoft.com/office/word/2010/wordprocessingDrawing" xmlns:wp="http://schemas.openxmlformats.org/drawingml/2006/wordprocessingDrawing" xmlns:w10="urn:schemas-microsoft-com:office:word" xmlns:w="http://schemas.openxmlformats.org/wordprocessingml/2006/main" xmlns:w14="http://schemas.microsoft.com/office/word/2010/wordml" xmlns:w15="http://schemas.microsoft.com/office/word/2012/wordml" xmlns:w16cid="http://schemas.microsoft.com/office/word/2016/wordml/cid" xmlns:w16se="http://schemas.microsoft.com/office/word/2015/wordml/symex" xmlns:wpg="http://schemas.microsoft.com/office/word/2010/wordprocessingGroup" xmlns:wpi="http://schemas.microsoft.com/office/word/2010/wordprocessingInk" xmlns:wne="http://schemas.microsoft.com/office/word/2006/wordml" xmlns:wps="http://schemas.microsoft.com/office/word/2010/wordprocessingShape" mc:Ignorable="w14 w15 w16se w16cid wp14">
   <w:p>
     <w:pPr>
       <w:pStyle w:val="Header"/>
@@ -3805,7 +3836,7 @@
 </file>
 
 <file path=word/numbering.xml><?xml version="1.0" encoding="utf-8"?>
-<w:numbering xmlns:wpc="http://schemas.microsoft.com/office/word/2010/wordprocessingCanvas" xmlns:cx="http://schemas.microsoft.com/office/drawing/2014/chartex" xmlns:cx1="http://schemas.microsoft.com/office/drawing/2015/9/8/chartex" xmlns:mc="http://schemas.openxmlformats.org/markup-compatibility/2006" xmlns:o="urn:schemas-microsoft-com:office:office" xmlns:r="http://schemas.openxmlformats.org/officeDocument/2006/relationships" xmlns:m="http://schemas.openxmlformats.org/officeDocument/2006/math" xmlns:v="urn:schemas-microsoft-com:vml" xmlns:wp14="http://schemas.microsoft.com/office/word/2010/wordprocessingDrawing" xmlns:wp="http://schemas.openxmlformats.org/drawingml/2006/wordprocessingDrawing" xmlns:w10="urn:schemas-microsoft-com:office:word" xmlns:w="http://schemas.openxmlformats.org/wordprocessingml/2006/main" xmlns:w14="http://schemas.microsoft.com/office/word/2010/wordml" xmlns:w15="http://schemas.microsoft.com/office/word/2012/wordml" xmlns:w16se="http://schemas.microsoft.com/office/word/2015/wordml/symex" xmlns:wpg="http://schemas.microsoft.com/office/word/2010/wordprocessingGroup" xmlns:wpi="http://schemas.microsoft.com/office/word/2010/wordprocessingInk" xmlns:wne="http://schemas.microsoft.com/office/word/2006/wordml" xmlns:wps="http://schemas.microsoft.com/office/word/2010/wordprocessingShape" mc:Ignorable="w14 w15 w16se wp14">
+<w:numbering xmlns:wpc="http://schemas.microsoft.com/office/word/2010/wordprocessingCanvas" xmlns:cx="http://schemas.microsoft.com/office/drawing/2014/chartex" xmlns:cx1="http://schemas.microsoft.com/office/drawing/2015/9/8/chartex" xmlns:cx2="http://schemas.microsoft.com/office/drawing/2015/10/21/chartex" xmlns:cx3="http://schemas.microsoft.com/office/drawing/2016/5/9/chartex" xmlns:cx4="http://schemas.microsoft.com/office/drawing/2016/5/10/chartex" xmlns:cx5="http://schemas.microsoft.com/office/drawing/2016/5/11/chartex" xmlns:cx6="http://schemas.microsoft.com/office/drawing/2016/5/12/chartex" xmlns:cx7="http://schemas.microsoft.com/office/drawing/2016/5/13/chartex" xmlns:cx8="http://schemas.microsoft.com/office/drawing/2016/5/14/chartex" xmlns:mc="http://schemas.openxmlformats.org/markup-compatibility/2006" xmlns:aink="http://schemas.microsoft.com/office/drawing/2016/ink" xmlns:am3d="http://schemas.microsoft.com/office/drawing/2017/model3d" xmlns:o="urn:schemas-microsoft-com:office:office" xmlns:r="http://schemas.openxmlformats.org/officeDocument/2006/relationships" xmlns:m="http://schemas.openxmlformats.org/officeDocument/2006/math" xmlns:v="urn:schemas-microsoft-com:vml" xmlns:wp14="http://schemas.microsoft.com/office/word/2010/wordprocessingDrawing" xmlns:wp="http://schemas.openxmlformats.org/drawingml/2006/wordprocessingDrawing" xmlns:w10="urn:schemas-microsoft-com:office:word" xmlns:w="http://schemas.openxmlformats.org/wordprocessingml/2006/main" xmlns:w14="http://schemas.microsoft.com/office/word/2010/wordml" xmlns:w15="http://schemas.microsoft.com/office/word/2012/wordml" xmlns:w16cid="http://schemas.microsoft.com/office/word/2016/wordml/cid" xmlns:w16se="http://schemas.microsoft.com/office/word/2015/wordml/symex" xmlns:wpg="http://schemas.microsoft.com/office/word/2010/wordprocessingGroup" xmlns:wpi="http://schemas.microsoft.com/office/word/2010/wordprocessingInk" xmlns:wne="http://schemas.microsoft.com/office/word/2006/wordml" xmlns:wps="http://schemas.microsoft.com/office/word/2010/wordprocessingShape" mc:Ignorable="w14 w15 w16se w16cid wp14">
   <w:abstractNum w:abstractNumId="0" w15:restartNumberingAfterBreak="0">
     <w:nsid w:val="0C0D7C54"/>
     <w:multiLevelType w:val="hybridMultilevel"/>
@@ -4737,7 +4768,7 @@
 </file>
 
 <file path=word/styles.xml><?xml version="1.0" encoding="utf-8"?>
-<w:styles xmlns:mc="http://schemas.openxmlformats.org/markup-compatibility/2006" xmlns:r="http://schemas.openxmlformats.org/officeDocument/2006/relationships" xmlns:w="http://schemas.openxmlformats.org/wordprocessingml/2006/main" xmlns:w14="http://schemas.microsoft.com/office/word/2010/wordml" xmlns:w15="http://schemas.microsoft.com/office/word/2012/wordml" xmlns:w16se="http://schemas.microsoft.com/office/word/2015/wordml/symex" mc:Ignorable="w14 w15 w16se">
+<w:styles xmlns:mc="http://schemas.openxmlformats.org/markup-compatibility/2006" xmlns:r="http://schemas.openxmlformats.org/officeDocument/2006/relationships" xmlns:w="http://schemas.openxmlformats.org/wordprocessingml/2006/main" xmlns:w14="http://schemas.microsoft.com/office/word/2010/wordml" xmlns:w15="http://schemas.microsoft.com/office/word/2012/wordml" xmlns:w16cid="http://schemas.microsoft.com/office/word/2016/wordml/cid" xmlns:w16se="http://schemas.microsoft.com/office/word/2015/wordml/symex" mc:Ignorable="w14 w15 w16se w16cid">
   <w:docDefaults>
     <w:rPrDefault>
       <w:rPr>
@@ -4753,7 +4784,7 @@
       </w:pPr>
     </w:pPrDefault>
   </w:docDefaults>
-  <w:latentStyles w:defLockedState="0" w:defUIPriority="99" w:defSemiHidden="0" w:defUnhideWhenUsed="0" w:defQFormat="0" w:count="371">
+  <w:latentStyles w:defLockedState="0" w:defUIPriority="99" w:defSemiHidden="0" w:defUnhideWhenUsed="0" w:defQFormat="0" w:count="375">
     <w:lsdException w:name="Normal" w:uiPriority="0" w:qFormat="1"/>
     <w:lsdException w:name="heading 1" w:uiPriority="9" w:qFormat="1"/>
     <w:lsdException w:name="heading 2" w:semiHidden="1" w:uiPriority="9" w:unhideWhenUsed="1" w:qFormat="1"/>
@@ -4859,7 +4890,6 @@
     <w:lsdException w:name="HTML Sample" w:semiHidden="1" w:unhideWhenUsed="1"/>
     <w:lsdException w:name="HTML Typewriter" w:semiHidden="1" w:unhideWhenUsed="1"/>
     <w:lsdException w:name="HTML Variable" w:semiHidden="1" w:unhideWhenUsed="1"/>
-    <w:lsdException w:name="Normal Table" w:semiHidden="1" w:unhideWhenUsed="1"/>
     <w:lsdException w:name="annotation subject" w:semiHidden="1" w:unhideWhenUsed="1"/>
     <w:lsdException w:name="No List" w:semiHidden="1" w:unhideWhenUsed="1"/>
     <w:lsdException w:name="Outline List 1" w:semiHidden="1" w:unhideWhenUsed="1"/>
@@ -4903,10 +4933,8 @@
     <w:lsdException w:name="Table Elegant" w:semiHidden="1" w:unhideWhenUsed="1"/>
     <w:lsdException w:name="Table Professional" w:semiHidden="1" w:unhideWhenUsed="1"/>
     <w:lsdException w:name="Table Subtle 1" w:semiHidden="1" w:unhideWhenUsed="1"/>
-    <w:lsdException w:name="Table Subtle 2" w:semiHidden="1" w:unhideWhenUsed="1"/>
     <w:lsdException w:name="Table Web 1" w:semiHidden="1" w:unhideWhenUsed="1"/>
     <w:lsdException w:name="Table Web 2" w:semiHidden="1" w:unhideWhenUsed="1"/>
-    <w:lsdException w:name="Table Web 3" w:semiHidden="1" w:unhideWhenUsed="1"/>
     <w:lsdException w:name="Balloon Text" w:semiHidden="1" w:unhideWhenUsed="1"/>
     <w:lsdException w:name="Table Grid" w:uiPriority="39"/>
     <w:lsdException w:name="Table Theme" w:semiHidden="1" w:unhideWhenUsed="1"/>
@@ -5125,6 +5153,10 @@
     <w:lsdException w:name="List Table 5 Dark Accent 6" w:uiPriority="50"/>
     <w:lsdException w:name="List Table 6 Colorful Accent 6" w:uiPriority="51"/>
     <w:lsdException w:name="List Table 7 Colorful Accent 6" w:uiPriority="52"/>
+    <w:lsdException w:name="Mention" w:semiHidden="1" w:unhideWhenUsed="1"/>
+    <w:lsdException w:name="Smart Hyperlink" w:semiHidden="1" w:unhideWhenUsed="1"/>
+    <w:lsdException w:name="Hashtag" w:semiHidden="1" w:unhideWhenUsed="1"/>
+    <w:lsdException w:name="Unresolved Mention" w:semiHidden="1" w:unhideWhenUsed="1"/>
   </w:latentStyles>
   <w:style w:type="paragraph" w:default="1" w:styleId="Normal">
     <w:name w:val="Normal"/>
@@ -5388,6 +5420,18 @@
       <w:sz w:val="24"/>
       <w:szCs w:val="24"/>
       <w:lang w:eastAsia="zh-CN" w:bidi="hi-IN"/>
+    </w:rPr>
+  </w:style>
+  <w:style w:type="character" w:styleId="UnresolvedMention">
+    <w:name w:val="Unresolved Mention"/>
+    <w:basedOn w:val="DefaultParagraphFont"/>
+    <w:uiPriority w:val="99"/>
+    <w:semiHidden/>
+    <w:unhideWhenUsed/>
+    <w:rsid w:val="00123197"/>
+    <w:rPr>
+      <w:color w:val="605E5C"/>
+      <w:shd w:val="clear" w:color="auto" w:fill="E1DFDD"/>
     </w:rPr>
   </w:style>
 </w:styles>
@@ -5659,7 +5703,7 @@
 </file>
 
 <file path=customXml/itemProps1.xml><?xml version="1.0" encoding="utf-8"?>
-<ds:datastoreItem xmlns:ds="http://schemas.openxmlformats.org/officeDocument/2006/customXml" ds:itemID="{F3CC001D-29EC-46ED-A973-1A5104DE926F}">
+<ds:datastoreItem xmlns:ds="http://schemas.openxmlformats.org/officeDocument/2006/customXml" ds:itemID="{18572AC5-8B88-4B4D-A387-E4570039C451}">
   <ds:schemaRefs>
     <ds:schemaRef ds:uri="http://schemas.openxmlformats.org/officeDocument/2006/bibliography"/>
   </ds:schemaRefs>

</xml_diff>